<commit_message>
4 klassen voor alle boeken aangemaakt met 'add'-functie
</commit_message>
<xml_diff>
--- a/analyse/Analyse.docx
+++ b/analyse/Analyse.docx
@@ -32,7 +32,7 @@
       <w:pPr>
         <w:numPr>
           <w:ilvl w:val="0"/>
-          <w:numId w:val="8"/>
+          <w:numId w:val="9"/>
         </w:numPr>
         <w:ind w:left="720" w:hanging="360"/>
         <w:rPr>
@@ -50,7 +50,7 @@
       <w:pPr>
         <w:numPr>
           <w:ilvl w:val="0"/>
-          <w:numId w:val="8"/>
+          <w:numId w:val="9"/>
         </w:numPr>
         <w:ind w:left="720" w:hanging="360"/>
         <w:rPr>
@@ -68,7 +68,7 @@
       <w:pPr>
         <w:numPr>
           <w:ilvl w:val="0"/>
-          <w:numId w:val="8"/>
+          <w:numId w:val="9"/>
         </w:numPr>
         <w:ind w:left="720" w:hanging="360"/>
         <w:rPr>
@@ -86,7 +86,7 @@
       <w:pPr>
         <w:numPr>
           <w:ilvl w:val="0"/>
-          <w:numId w:val="8"/>
+          <w:numId w:val="9"/>
         </w:numPr>
         <w:ind w:left="720" w:hanging="360"/>
         <w:rPr>
@@ -104,7 +104,7 @@
       <w:pPr>
         <w:numPr>
           <w:ilvl w:val="0"/>
-          <w:numId w:val="8"/>
+          <w:numId w:val="9"/>
         </w:numPr>
         <w:ind w:left="720" w:hanging="360"/>
         <w:rPr>
@@ -122,7 +122,7 @@
       <w:pPr>
         <w:numPr>
           <w:ilvl w:val="0"/>
-          <w:numId w:val="8"/>
+          <w:numId w:val="9"/>
         </w:numPr>
         <w:ind w:left="720" w:hanging="360"/>
         <w:rPr>
@@ -140,7 +140,7 @@
       <w:pPr>
         <w:numPr>
           <w:ilvl w:val="0"/>
-          <w:numId w:val="8"/>
+          <w:numId w:val="9"/>
         </w:numPr>
         <w:ind w:left="720" w:hanging="360"/>
         <w:rPr>
@@ -158,7 +158,7 @@
       <w:pPr>
         <w:numPr>
           <w:ilvl w:val="0"/>
-          <w:numId w:val="8"/>
+          <w:numId w:val="9"/>
         </w:numPr>
         <w:ind w:left="720" w:hanging="360"/>
         <w:rPr>
@@ -213,7 +213,7 @@
       <w:pPr>
         <w:numPr>
           <w:ilvl w:val="0"/>
-          <w:numId w:val="15"/>
+          <w:numId w:val="16"/>
         </w:numPr>
         <w:ind w:left="720" w:hanging="360"/>
         <w:rPr>
@@ -224,14 +224,45 @@
         <w:rPr>
           <w:rtl w:val="0"/>
         </w:rPr>
-        <w:t xml:space="preserve">een GIT repository</w:t>
+        <w:t xml:space="preserve">een GIT repository </w:t>
+      </w:r>
+      <w:r>
+        <w:rPr>
+          <w:highlight w:val="white"/>
+          <w:rtl w:val="0"/>
+        </w:rPr>
+        <w:t xml:space="preserve">(</w:t>
+      </w:r>
+      <w:hyperlink r:id="rId6">
+        <w:r>
+          <w:rPr>
+            <w:color w:val="1155cc"/>
+            <w:sz w:val="23"/>
+            <w:szCs w:val="23"/>
+            <w:highlight w:val="white"/>
+            <w:rtl w:val="0"/>
+          </w:rPr>
+          <w:t xml:space="preserve">https://github.com/grishian/groepswerk2.git</w:t>
+        </w:r>
+      </w:hyperlink>
+      <w:r>
+        <w:rPr>
+          <w:highlight w:val="white"/>
+          <w:rtl w:val="0"/>
+        </w:rPr>
+        <w:t xml:space="preserve">)</w:t>
+      </w:r>
+      <w:r>
+        <w:rPr>
+          <w:rtl w:val="0"/>
+        </w:rPr>
       </w:r>
     </w:p>
     <w:p>
       <w:pPr>
         <w:numPr>
           <w:ilvl w:val="0"/>
-          <w:numId w:val="15"/>
+          <w:numId w:val="16"/>
         </w:numPr>
         <w:ind w:left="720" w:hanging="360"/>
         <w:rPr>
@@ -244,7 +275,7 @@
         </w:rPr>
         <w:t xml:space="preserve">WTForms (</w:t>
       </w:r>
-      <w:hyperlink r:id="rId6">
+      <w:hyperlink r:id="rId7">
         <w:r>
           <w:rPr>
             <w:color w:val="1155cc"/>
@@ -332,7 +363,7 @@
       <w:pPr>
         <w:numPr>
           <w:ilvl w:val="0"/>
-          <w:numId w:val="13"/>
+          <w:numId w:val="14"/>
         </w:numPr>
         <w:ind w:left="720" w:hanging="360"/>
         <w:rPr>
@@ -344,6 +375,502 @@
           <w:rtl w:val="0"/>
         </w:rPr>
         <w:t xml:space="preserve">product</w:t>
+      </w:r>
+    </w:p>
+    <w:p>
+      <w:pPr>
+        <w:numPr>
+          <w:ilvl w:val="0"/>
+          <w:numId w:val="14"/>
+        </w:numPr>
+        <w:ind w:left="720" w:hanging="360"/>
+        <w:rPr>
+          <w:u w:val="none"/>
+        </w:rPr>
+      </w:pPr>
+      <w:r>
+        <w:rPr>
+          <w:rtl w:val="0"/>
+        </w:rPr>
+        <w:t xml:space="preserve">klant</w:t>
+      </w:r>
+    </w:p>
+    <w:p>
+      <w:pPr>
+        <w:numPr>
+          <w:ilvl w:val="0"/>
+          <w:numId w:val="14"/>
+        </w:numPr>
+        <w:ind w:left="720" w:hanging="360"/>
+      </w:pPr>
+      <w:r>
+        <w:rPr>
+          <w:rtl w:val="0"/>
+        </w:rPr>
+        <w:t xml:space="preserve">(verlanglijstje?)</w:t>
+      </w:r>
+    </w:p>
+    <w:p>
+      <w:pPr>
+        <w:numPr>
+          <w:ilvl w:val="0"/>
+          <w:numId w:val="14"/>
+        </w:numPr>
+        <w:ind w:left="720" w:hanging="360"/>
+        <w:rPr>
+          <w:u w:val="none"/>
+        </w:rPr>
+      </w:pPr>
+      <w:r>
+        <w:rPr>
+          <w:rtl w:val="0"/>
+        </w:rPr>
+        <w:t xml:space="preserve">fysiek_boek</w:t>
+      </w:r>
+    </w:p>
+    <w:p>
+      <w:pPr>
+        <w:numPr>
+          <w:ilvl w:val="0"/>
+          <w:numId w:val="14"/>
+        </w:numPr>
+        <w:ind w:left="720" w:hanging="360"/>
+        <w:rPr>
+          <w:u w:val="none"/>
+        </w:rPr>
+      </w:pPr>
+      <w:r>
+        <w:rPr>
+          <w:rtl w:val="0"/>
+        </w:rPr>
+        <w:t xml:space="preserve">audio_boek</w:t>
+      </w:r>
+    </w:p>
+    <w:p>
+      <w:pPr>
+        <w:numPr>
+          <w:ilvl w:val="0"/>
+          <w:numId w:val="14"/>
+        </w:numPr>
+        <w:ind w:left="720" w:hanging="360"/>
+        <w:rPr>
+          <w:u w:val="none"/>
+        </w:rPr>
+      </w:pPr>
+      <w:r>
+        <w:rPr>
+          <w:rtl w:val="0"/>
+        </w:rPr>
+        <w:t xml:space="preserve">e_boek</w:t>
+      </w:r>
+    </w:p>
+    <w:p>
+      <w:pPr>
+        <w:ind w:left="0" w:firstLine="0"/>
+        <w:rPr/>
+      </w:pPr>
+      <w:r>
+        <w:rPr>
+          <w:rtl w:val="0"/>
+        </w:rPr>
+      </w:r>
+    </w:p>
+    <w:p>
+      <w:pPr>
+        <w:ind w:left="0" w:firstLine="0"/>
+        <w:rPr/>
+      </w:pPr>
+      <w:r>
+        <w:rPr>
+          <w:rtl w:val="0"/>
+        </w:rPr>
+        <w:t xml:space="preserve">Python code:</w:t>
+      </w:r>
+    </w:p>
+    <w:p>
+      <w:pPr>
+        <w:numPr>
+          <w:ilvl w:val="0"/>
+          <w:numId w:val="11"/>
+        </w:numPr>
+        <w:ind w:left="720" w:hanging="360"/>
+        <w:rPr>
+          <w:u w:val="none"/>
+        </w:rPr>
+      </w:pPr>
+      <w:r>
+        <w:rPr>
+          <w:rtl w:val="0"/>
+        </w:rPr>
+        <w:t xml:space="preserve">klant</w:t>
+      </w:r>
+    </w:p>
+    <w:p>
+      <w:pPr>
+        <w:numPr>
+          <w:ilvl w:val="0"/>
+          <w:numId w:val="11"/>
+        </w:numPr>
+        <w:ind w:left="720" w:hanging="360"/>
+        <w:rPr>
+          <w:u w:val="none"/>
+        </w:rPr>
+      </w:pPr>
+      <w:r>
+        <w:rPr>
+          <w:rtl w:val="0"/>
+        </w:rPr>
+        <w:t xml:space="preserve">(verschillende boek klassen of niet?)</w:t>
+      </w:r>
+    </w:p>
+    <w:p>
+      <w:pPr>
+        <w:numPr>
+          <w:ilvl w:val="0"/>
+          <w:numId w:val="11"/>
+        </w:numPr>
+        <w:ind w:left="720" w:hanging="360"/>
+        <w:rPr>
+          <w:u w:val="none"/>
+        </w:rPr>
+      </w:pPr>
+      <w:r>
+        <w:rPr>
+          <w:rtl w:val="0"/>
+        </w:rPr>
+        <w:t xml:space="preserve">filters/sorteerfunctie</w:t>
+      </w:r>
+    </w:p>
+    <w:p>
+      <w:pPr>
+        <w:rPr/>
+      </w:pPr>
+      <w:r>
+        <w:rPr>
+          <w:rtl w:val="0"/>
+        </w:rPr>
+      </w:r>
+    </w:p>
+    <w:p>
+      <w:pPr>
+        <w:rPr/>
+      </w:pPr>
+      <w:r>
+        <w:rPr>
+          <w:rtl w:val="0"/>
+        </w:rPr>
+        <w:t xml:space="preserve">Extra:</w:t>
+      </w:r>
+    </w:p>
+    <w:p>
+      <w:pPr>
+        <w:numPr>
+          <w:ilvl w:val="0"/>
+          <w:numId w:val="15"/>
+        </w:numPr>
+        <w:ind w:left="720" w:hanging="360"/>
+        <w:rPr>
+          <w:u w:val="none"/>
+        </w:rPr>
+      </w:pPr>
+      <w:r>
+        <w:rPr>
+          <w:rtl w:val="0"/>
+        </w:rPr>
+        <w:t xml:space="preserve">use case diagram maken van tabellen en klassen</w:t>
+      </w:r>
+    </w:p>
+    <w:p>
+      <w:pPr>
+        <w:numPr>
+          <w:ilvl w:val="0"/>
+          <w:numId w:val="15"/>
+        </w:numPr>
+        <w:ind w:left="720" w:hanging="360"/>
+        <w:rPr>
+          <w:u w:val="none"/>
+        </w:rPr>
+      </w:pPr>
+      <w:r>
+        <w:rPr>
+          <w:rtl w:val="0"/>
+        </w:rPr>
+        <w:t xml:space="preserve">use case diagram om </w:t>
+      </w:r>
+      <w:r>
+        <w:rPr>
+          <w:u w:val="single"/>
+          <w:rtl w:val="0"/>
+        </w:rPr>
+        <w:t xml:space="preserve">alles</w:t>
+      </w:r>
+      <w:r>
+        <w:rPr>
+          <w:rtl w:val="0"/>
+        </w:rPr>
+        <w:t xml:space="preserve"> te linken</w:t>
+      </w:r>
+    </w:p>
+    <w:p>
+      <w:pPr>
+        <w:numPr>
+          <w:ilvl w:val="0"/>
+          <w:numId w:val="15"/>
+        </w:numPr>
+        <w:ind w:left="720" w:hanging="360"/>
+        <w:rPr>
+          <w:u w:val="none"/>
+        </w:rPr>
+      </w:pPr>
+      <w:r>
+        <w:rPr>
+          <w:rtl w:val="0"/>
+        </w:rPr>
+        <w:t xml:space="preserve">eventueel een DFD</w:t>
+      </w:r>
+    </w:p>
+    <w:p>
+      <w:pPr>
+        <w:ind w:left="0" w:firstLine="0"/>
+        <w:rPr/>
+      </w:pPr>
+      <w:r>
+        <w:rPr>
+          <w:rtl w:val="0"/>
+        </w:rPr>
+      </w:r>
+    </w:p>
+    <w:p>
+      <w:pPr>
+        <w:ind w:left="0" w:firstLine="0"/>
+        <w:rPr/>
+      </w:pPr>
+      <w:r>
+        <w:rPr>
+          <w:rtl w:val="0"/>
+        </w:rPr>
+      </w:r>
+    </w:p>
+    <w:p>
+      <w:pPr>
+        <w:ind w:left="0" w:firstLine="0"/>
+        <w:rPr/>
+      </w:pPr>
+      <w:r>
+        <w:rPr>
+          <w:b w:val="1"/>
+          <w:rtl w:val="0"/>
+        </w:rPr>
+        <w:t xml:space="preserve">Vragen</w:t>
+      </w:r>
+      <w:r>
+        <w:rPr>
+          <w:rtl w:val="0"/>
+        </w:rPr>
+        <w:t xml:space="preserve">:</w:t>
+      </w:r>
+    </w:p>
+    <w:p>
+      <w:pPr>
+        <w:ind w:left="0" w:firstLine="0"/>
+        <w:rPr/>
+      </w:pPr>
+      <w:r>
+        <w:rPr>
+          <w:rtl w:val="0"/>
+        </w:rPr>
+      </w:r>
+    </w:p>
+    <w:p>
+      <w:pPr>
+        <w:ind w:left="0" w:firstLine="0"/>
+        <w:rPr/>
+      </w:pPr>
+      <w:r>
+        <w:rPr>
+          <w:rtl w:val="0"/>
+        </w:rPr>
+        <w:t xml:space="preserve">In welke taal moet het programma staan? Engels of Nederlands?</w:t>
+      </w:r>
+    </w:p>
+    <w:p>
+      <w:pPr>
+        <w:numPr>
+          <w:ilvl w:val="0"/>
+          <w:numId w:val="2"/>
+        </w:numPr>
+        <w:ind w:left="720" w:hanging="360"/>
+        <w:rPr>
+          <w:u w:val="none"/>
+        </w:rPr>
+      </w:pPr>
+      <w:r>
+        <w:rPr>
+          <w:rtl w:val="0"/>
+        </w:rPr>
+        <w:t xml:space="preserve">Maakt niet uit. Zorg wel dat alles in dezelfde taal is.</w:t>
+      </w:r>
+    </w:p>
+    <w:p>
+      <w:pPr>
+        <w:ind w:left="0" w:firstLine="0"/>
+        <w:rPr/>
+      </w:pPr>
+      <w:r>
+        <w:rPr>
+          <w:rtl w:val="0"/>
+        </w:rPr>
+        <w:t xml:space="preserve">Moeten klanten login en beheer login ook in de databank gestoken worden?</w:t>
+      </w:r>
+    </w:p>
+    <w:p>
+      <w:pPr>
+        <w:numPr>
+          <w:ilvl w:val="0"/>
+          <w:numId w:val="12"/>
+        </w:numPr>
+        <w:ind w:left="720" w:hanging="360"/>
+        <w:rPr>
+          <w:u w:val="none"/>
+        </w:rPr>
+      </w:pPr>
+      <w:r>
+        <w:rPr>
+          <w:rtl w:val="0"/>
+        </w:rPr>
+        <w:t xml:space="preserve">Daar zijn meerdere manieren voor. Je kan ze afhankelijk maken van je klantenbestand of ook niet. Dat wordt een klasse ‘user’. Meer wordt hierover gezien komende maandag (31 Januari 2022).</w:t>
+      </w:r>
+    </w:p>
+    <w:p>
+      <w:pPr>
+        <w:ind w:left="0" w:firstLine="0"/>
+        <w:rPr/>
+      </w:pPr>
+      <w:r>
+        <w:rPr>
+          <w:rtl w:val="0"/>
+        </w:rPr>
+        <w:t xml:space="preserve">Moeten er aankopen geprogrammeerd worden?</w:t>
+      </w:r>
+    </w:p>
+    <w:p>
+      <w:pPr>
+        <w:numPr>
+          <w:ilvl w:val="0"/>
+          <w:numId w:val="6"/>
+        </w:numPr>
+        <w:ind w:left="720" w:hanging="360"/>
+        <w:rPr>
+          <w:u w:val="none"/>
+        </w:rPr>
+      </w:pPr>
+      <w:r>
+        <w:rPr>
+          <w:rtl w:val="0"/>
+        </w:rPr>
+        <w:t xml:space="preserve">Nee</w:t>
+      </w:r>
+    </w:p>
+    <w:p>
+      <w:pPr>
+        <w:ind w:left="0" w:firstLine="0"/>
+        <w:rPr/>
+      </w:pPr>
+      <w:r>
+        <w:rPr>
+          <w:rtl w:val="0"/>
+        </w:rPr>
+        <w:t xml:space="preserve">Geen shopping cart? </w:t>
+      </w:r>
+    </w:p>
+    <w:p>
+      <w:pPr>
+        <w:numPr>
+          <w:ilvl w:val="0"/>
+          <w:numId w:val="7"/>
+        </w:numPr>
+        <w:ind w:left="720" w:hanging="360"/>
+        <w:rPr>
+          <w:u w:val="none"/>
+        </w:rPr>
+      </w:pPr>
+      <w:r>
+        <w:rPr>
+          <w:rtl w:val="0"/>
+        </w:rPr>
+        <w:t xml:space="preserve">Nee. De shopping cart fungeert eigenlijk een beetje als wishlist.</w:t>
+      </w:r>
+    </w:p>
+    <w:p>
+      <w:pPr>
+        <w:ind w:left="0" w:firstLine="0"/>
+        <w:rPr/>
+      </w:pPr>
+      <w:r>
+        <w:rPr>
+          <w:rtl w:val="0"/>
+        </w:rPr>
+        <w:t xml:space="preserve">Verschillende rollen voor medewerker en manager?</w:t>
+      </w:r>
+    </w:p>
+    <w:p>
+      <w:pPr>
+        <w:numPr>
+          <w:ilvl w:val="0"/>
+          <w:numId w:val="3"/>
+        </w:numPr>
+        <w:ind w:left="720" w:hanging="360"/>
+        <w:rPr>
+          <w:u w:val="none"/>
+        </w:rPr>
+      </w:pPr>
+      <w:r>
+        <w:rPr>
+          <w:rtl w:val="0"/>
+        </w:rPr>
+        <w:t xml:space="preserve">1 profiel voor shopeigenaar is genoeg. Verschil tussen klant en beheerder is goed.</w:t>
+      </w:r>
+    </w:p>
+    <w:p>
+      <w:pPr>
+        <w:ind w:left="0" w:firstLine="0"/>
+        <w:rPr/>
+      </w:pPr>
+      <w:r>
+        <w:rPr>
+          <w:rtl w:val="0"/>
+        </w:rPr>
+        <w:t xml:space="preserve">Moeten we iets van JSON voorzien?</w:t>
+      </w:r>
+    </w:p>
+    <w:p>
+      <w:pPr>
+        <w:numPr>
+          <w:ilvl w:val="0"/>
+          <w:numId w:val="1"/>
+        </w:numPr>
+        <w:ind w:left="720" w:hanging="360"/>
+        <w:rPr>
+          <w:u w:val="none"/>
+        </w:rPr>
+      </w:pPr>
+      <w:r>
+        <w:rPr>
+          <w:rtl w:val="0"/>
+        </w:rPr>
+        <w:t xml:space="preserve">Nee</w:t>
+      </w:r>
+    </w:p>
+    <w:p>
+      <w:pPr>
+        <w:ind w:left="0" w:firstLine="0"/>
+        <w:rPr/>
+      </w:pPr>
+      <w:r>
+        <w:rPr>
+          <w:rtl w:val="0"/>
+        </w:rPr>
+        <w:t xml:space="preserve">Hoeveel punten staan op analyse? Wat moet daar precies in?</w:t>
       </w:r>
     </w:p>
     <w:p>
@@ -361,29 +888,67 @@
         <w:rPr>
           <w:rtl w:val="0"/>
         </w:rPr>
-        <w:t xml:space="preserve">klant</w:t>
+        <w:t xml:space="preserve">Als de code onduidelijk is, moet de analyse het wel verduidelijken. Daar mag een woordje uitleg bij.</w:t>
+      </w:r>
+    </w:p>
+    <w:p>
+      <w:pPr>
+        <w:ind w:left="0" w:firstLine="0"/>
+        <w:rPr>
+          <w:highlight w:val="white"/>
+        </w:rPr>
+      </w:pPr>
+      <w:r>
+        <w:rPr>
+          <w:highlight w:val="white"/>
+          <w:rtl w:val="0"/>
+        </w:rPr>
+        <w:t xml:space="preserve">D</w:t>
+      </w:r>
+      <w:r>
+        <w:rPr>
+          <w:highlight w:val="white"/>
+          <w:rtl w:val="0"/>
+        </w:rPr>
+        <w:t xml:space="preserve">e inhoud van de databank kunnen we dus niet delen. Dit zal dus enkel een db-design worden?</w:t>
       </w:r>
     </w:p>
     <w:p>
       <w:pPr>
         <w:numPr>
           <w:ilvl w:val="0"/>
-          <w:numId w:val="13"/>
+          <w:numId w:val="8"/>
         </w:numPr>
         <w:ind w:left="720" w:hanging="360"/>
-      </w:pPr>
-      <w:r>
-        <w:rPr>
-          <w:rtl w:val="0"/>
-        </w:rPr>
-        <w:t xml:space="preserve">(verlanglijstje?)</w:t>
+        <w:rPr>
+          <w:highlight w:val="white"/>
+          <w:u w:val="none"/>
+        </w:rPr>
+      </w:pPr>
+      <w:r>
+        <w:rPr>
+          <w:highlight w:val="white"/>
+          <w:rtl w:val="0"/>
+        </w:rPr>
+        <w:t xml:space="preserve">Ja. De inhoud maakt niet uit, de werking en design wel.</w:t>
+      </w:r>
+    </w:p>
+    <w:p>
+      <w:pPr>
+        <w:rPr/>
+      </w:pPr>
+      <w:r>
+        <w:rPr>
+          <w:rtl w:val="0"/>
+        </w:rPr>
+        <w:t xml:space="preserve">Gaat de beheerder klanten kunnen verwijderen? Bijvoorbeeld klanten die inactief zijn, etc.</w:t>
       </w:r>
     </w:p>
     <w:p>
       <w:pPr>
         <w:numPr>
           <w:ilvl w:val="0"/>
-          <w:numId w:val="13"/>
+          <w:numId w:val="4"/>
         </w:numPr>
         <w:ind w:left="720" w:hanging="360"/>
         <w:rPr>
@@ -394,66 +959,26 @@
         <w:rPr>
           <w:rtl w:val="0"/>
         </w:rPr>
-        <w:t xml:space="preserve">fysiek_boek</w:t>
-      </w:r>
-    </w:p>
-    <w:p>
-      <w:pPr>
-        <w:numPr>
-          <w:ilvl w:val="0"/>
-          <w:numId w:val="13"/>
-        </w:numPr>
-        <w:ind w:left="720" w:hanging="360"/>
-        <w:rPr>
-          <w:u w:val="none"/>
-        </w:rPr>
-      </w:pPr>
-      <w:r>
-        <w:rPr>
-          <w:rtl w:val="0"/>
-        </w:rPr>
-        <w:t xml:space="preserve">audio_boek</w:t>
-      </w:r>
-    </w:p>
-    <w:p>
-      <w:pPr>
-        <w:numPr>
-          <w:ilvl w:val="0"/>
-          <w:numId w:val="13"/>
-        </w:numPr>
-        <w:ind w:left="720" w:hanging="360"/>
-        <w:rPr>
-          <w:u w:val="none"/>
-        </w:rPr>
-      </w:pPr>
-      <w:r>
-        <w:rPr>
-          <w:rtl w:val="0"/>
-        </w:rPr>
-        <w:t xml:space="preserve">e_boek</w:t>
-      </w:r>
-    </w:p>
-    <w:p>
-      <w:pPr>
-        <w:ind w:left="0" w:firstLine="0"/>
-        <w:rPr/>
-      </w:pPr>
-      <w:r>
-        <w:rPr>
-          <w:rtl w:val="0"/>
-        </w:rPr>
-      </w:r>
-    </w:p>
-    <w:p>
-      <w:pPr>
-        <w:ind w:left="0" w:firstLine="0"/>
-        <w:rPr/>
-      </w:pPr>
-      <w:r>
-        <w:rPr>
-          <w:rtl w:val="0"/>
-        </w:rPr>
-        <w:t xml:space="preserve">Python code:</w:t>
+        <w:t xml:space="preserve">Die functie mag, maar is niet per se nodig aangezien het ingewikkeld is.</w:t>
+      </w:r>
+    </w:p>
+    <w:p>
+      <w:pPr>
+        <w:ind w:left="0" w:firstLine="0"/>
+        <w:rPr>
+          <w:sz w:val="21"/>
+          <w:szCs w:val="21"/>
+          <w:highlight w:val="white"/>
+        </w:rPr>
+      </w:pPr>
+      <w:r>
+        <w:rPr>
+          <w:sz w:val="21"/>
+          <w:szCs w:val="21"/>
+          <w:highlight w:val="white"/>
+          <w:rtl w:val="0"/>
+        </w:rPr>
+        <w:t xml:space="preserve">Aangezien de deadline voor het project tegen eind mei is, is het de bedoeling dat we dan ons project constant gaan updaten met de nieuwe kennis en dingen die we nog gaan zien de komende maanden/weken? Of enkel met wat we ongeveer tot nu toe hebben gezien?</w:t>
       </w:r>
     </w:p>
     <w:p>
@@ -464,262 +989,283 @@
         </w:numPr>
         <w:ind w:left="720" w:hanging="360"/>
         <w:rPr>
+          <w:sz w:val="21"/>
+          <w:szCs w:val="21"/>
+          <w:highlight w:val="white"/>
           <w:u w:val="none"/>
         </w:rPr>
       </w:pPr>
       <w:r>
         <w:rPr>
-          <w:rtl w:val="0"/>
-        </w:rPr>
-        <w:t xml:space="preserve">klant</w:t>
-      </w:r>
-    </w:p>
-    <w:p>
-      <w:pPr>
-        <w:numPr>
-          <w:ilvl w:val="0"/>
-          <w:numId w:val="10"/>
-        </w:numPr>
-        <w:ind w:left="720" w:hanging="360"/>
-        <w:rPr>
-          <w:u w:val="none"/>
-        </w:rPr>
-      </w:pPr>
-      <w:r>
-        <w:rPr>
-          <w:rtl w:val="0"/>
-        </w:rPr>
-        <w:t xml:space="preserve">(verschillende boek klassen of niet?)</w:t>
-      </w:r>
-    </w:p>
-    <w:p>
-      <w:pPr>
-        <w:numPr>
-          <w:ilvl w:val="0"/>
-          <w:numId w:val="10"/>
-        </w:numPr>
-        <w:ind w:left="720" w:hanging="360"/>
-        <w:rPr>
-          <w:u w:val="none"/>
-        </w:rPr>
-      </w:pPr>
-      <w:r>
-        <w:rPr>
-          <w:rtl w:val="0"/>
-        </w:rPr>
-        <w:t xml:space="preserve">filters/sorteerfunctie</w:t>
-      </w:r>
-    </w:p>
-    <w:p>
-      <w:pPr>
-        <w:rPr/>
-      </w:pPr>
-      <w:r>
-        <w:rPr>
-          <w:rtl w:val="0"/>
-        </w:rPr>
-      </w:r>
-    </w:p>
-    <w:p>
-      <w:pPr>
-        <w:rPr/>
-      </w:pPr>
-      <w:r>
-        <w:rPr>
-          <w:rtl w:val="0"/>
-        </w:rPr>
-        <w:t xml:space="preserve">Extra:</w:t>
-      </w:r>
-    </w:p>
-    <w:p>
-      <w:pPr>
-        <w:numPr>
-          <w:ilvl w:val="0"/>
-          <w:numId w:val="14"/>
-        </w:numPr>
-        <w:ind w:left="720" w:hanging="360"/>
-        <w:rPr>
-          <w:u w:val="none"/>
-        </w:rPr>
-      </w:pPr>
-      <w:r>
-        <w:rPr>
-          <w:rtl w:val="0"/>
-        </w:rPr>
-        <w:t xml:space="preserve">use case diagram maken van tabellen en klassen</w:t>
-      </w:r>
-    </w:p>
-    <w:p>
-      <w:pPr>
-        <w:numPr>
-          <w:ilvl w:val="0"/>
-          <w:numId w:val="14"/>
-        </w:numPr>
-        <w:ind w:left="720" w:hanging="360"/>
-        <w:rPr>
-          <w:u w:val="none"/>
-        </w:rPr>
-      </w:pPr>
-      <w:r>
-        <w:rPr>
-          <w:rtl w:val="0"/>
-        </w:rPr>
-        <w:t xml:space="preserve">use case diagram om </w:t>
-      </w:r>
-      <w:r>
+          <w:sz w:val="21"/>
+          <w:szCs w:val="21"/>
+          <w:highlight w:val="white"/>
+          <w:rtl w:val="0"/>
+        </w:rPr>
+        <w:t xml:space="preserve">Eigenlijk moet je het project kunnen maken met alles wat we tot nu toe hebben gezien.</w:t>
+      </w:r>
+      <w:r>
+        <w:rPr>
+          <w:rtl w:val="0"/>
+        </w:rPr>
+      </w:r>
+    </w:p>
+    <w:p>
+      <w:pPr>
+        <w:ind w:left="0" w:firstLine="0"/>
+        <w:rPr/>
+      </w:pPr>
+      <w:r>
+        <w:rPr>
+          <w:rtl w:val="0"/>
+        </w:rPr>
+        <w:br w:type="textWrapping"/>
+      </w:r>
+    </w:p>
+    <w:p>
+      <w:pPr>
+        <w:ind w:left="0" w:firstLine="0"/>
+        <w:rPr>
+          <w:b w:val="1"/>
+        </w:rPr>
+      </w:pPr>
+      <w:r>
+        <w:rPr>
+          <w:b w:val="1"/>
+          <w:rtl w:val="0"/>
+        </w:rPr>
+        <w:t xml:space="preserve">Extra toewijzingen:</w:t>
+      </w:r>
+    </w:p>
+    <w:p>
+      <w:pPr>
+        <w:rPr/>
+      </w:pPr>
+      <w:r>
+        <w:rPr>
+          <w:rtl w:val="0"/>
+        </w:rPr>
+        <w:t xml:space="preserve">Als klant moet je kunnen inloggen en browsen, filteren, opzoeken, boeken toevoegen aan je wishlist. Als beheerder moet je kunnen inloggen, boeken toevoegen, verwijderen, etc.</w:t>
+      </w:r>
+    </w:p>
+    <w:p>
+      <w:pPr>
+        <w:ind w:left="0" w:firstLine="0"/>
+        <w:rPr/>
+      </w:pPr>
+      <w:r>
+        <w:rPr>
+          <w:rtl w:val="0"/>
+        </w:rPr>
+      </w:r>
+    </w:p>
+    <w:p>
+      <w:pPr>
+        <w:ind w:left="0" w:firstLine="0"/>
+        <w:rPr/>
+      </w:pPr>
+      <w:r>
+        <w:rPr>
+          <w:rtl w:val="0"/>
+        </w:rPr>
+        <w:t xml:space="preserve">Er gaan klanten zijn die niet in staat zijn zelf hun wachtwoord te resetten, dus stel de optie in om zelf via de commandline als admin het wachtwoord te veranderen/resetten.</w:t>
+      </w:r>
+    </w:p>
+    <w:p>
+      <w:pPr>
+        <w:ind w:left="0" w:firstLine="0"/>
+        <w:rPr/>
+      </w:pPr>
+      <w:r>
+        <w:rPr>
+          <w:rtl w:val="0"/>
+        </w:rPr>
+      </w:r>
+    </w:p>
+    <w:p>
+      <w:pPr>
+        <w:ind w:left="0" w:firstLine="0"/>
+        <w:rPr/>
+      </w:pPr>
+      <w:r>
+        <w:rPr>
+          <w:rtl w:val="0"/>
+        </w:rPr>
+        <w:t xml:space="preserve">‘@with_appcontext’-command is super belangrijk!</w:t>
+      </w:r>
+    </w:p>
+    <w:p>
+      <w:pPr>
+        <w:ind w:left="0" w:firstLine="0"/>
+        <w:rPr/>
+      </w:pPr>
+      <w:r>
+        <w:rPr>
+          <w:rtl w:val="0"/>
+        </w:rPr>
+      </w:r>
+    </w:p>
+    <w:p>
+      <w:pPr>
+        <w:ind w:left="0" w:firstLine="0"/>
+        <w:rPr/>
+      </w:pPr>
+      <w:r>
+        <w:rPr>
+          <w:rtl w:val="0"/>
+        </w:rPr>
+        <w:t xml:space="preserve">Cookies duration van 30 dagen is meer dan genoeg.</w:t>
+      </w:r>
+    </w:p>
+    <w:p>
+      <w:pPr>
+        <w:ind w:left="0" w:firstLine="0"/>
+        <w:rPr/>
+      </w:pPr>
+      <w:r>
+        <w:rPr>
+          <w:rtl w:val="0"/>
+        </w:rPr>
+      </w:r>
+    </w:p>
+    <w:p>
+      <w:pPr>
+        <w:ind w:left="0" w:firstLine="0"/>
+        <w:rPr/>
+      </w:pPr>
+      <w:r>
+        <w:rPr>
+          <w:rtl w:val="0"/>
+        </w:rPr>
+      </w:r>
+    </w:p>
+    <w:p>
+      <w:pPr>
+        <w:ind w:left="0" w:firstLine="0"/>
+        <w:rPr>
+          <w:b w:val="1"/>
+        </w:rPr>
+      </w:pPr>
+      <w:r>
+        <w:rPr>
+          <w:b w:val="1"/>
+          <w:rtl w:val="0"/>
+        </w:rPr>
+        <w:t xml:space="preserve">Agenda:</w:t>
+      </w:r>
+    </w:p>
+    <w:p>
+      <w:pPr>
+        <w:ind w:left="0" w:firstLine="0"/>
+        <w:rPr/>
+      </w:pPr>
+      <w:r>
+        <w:rPr>
+          <w:rtl w:val="0"/>
+        </w:rPr>
+      </w:r>
+    </w:p>
+    <w:p>
+      <w:pPr>
+        <w:ind w:left="0" w:firstLine="0"/>
         <w:rPr>
           <w:u w:val="single"/>
-          <w:rtl w:val="0"/>
-        </w:rPr>
-        <w:t xml:space="preserve">alles</w:t>
-      </w:r>
-      <w:r>
-        <w:rPr>
-          <w:rtl w:val="0"/>
-        </w:rPr>
-        <w:t xml:space="preserve"> te linken</w:t>
-      </w:r>
-    </w:p>
-    <w:p>
-      <w:pPr>
-        <w:numPr>
-          <w:ilvl w:val="0"/>
-          <w:numId w:val="14"/>
-        </w:numPr>
-        <w:ind w:left="720" w:hanging="360"/>
-        <w:rPr>
-          <w:u w:val="none"/>
-        </w:rPr>
-      </w:pPr>
-      <w:r>
-        <w:rPr>
-          <w:rtl w:val="0"/>
-        </w:rPr>
-        <w:t xml:space="preserve">eventueel een DFD</w:t>
-      </w:r>
-    </w:p>
-    <w:p>
-      <w:pPr>
-        <w:ind w:left="0" w:firstLine="0"/>
-        <w:rPr/>
-      </w:pPr>
-      <w:r>
-        <w:rPr>
-          <w:rtl w:val="0"/>
-        </w:rPr>
-      </w:r>
-    </w:p>
-    <w:p>
-      <w:pPr>
-        <w:ind w:left="0" w:firstLine="0"/>
-        <w:rPr/>
-      </w:pPr>
-      <w:r>
-        <w:rPr>
-          <w:rtl w:val="0"/>
-        </w:rPr>
-      </w:r>
-    </w:p>
-    <w:p>
-      <w:pPr>
-        <w:ind w:left="0" w:firstLine="0"/>
-        <w:rPr/>
-      </w:pPr>
-      <w:r>
-        <w:rPr>
-          <w:b w:val="1"/>
-          <w:rtl w:val="0"/>
-        </w:rPr>
-        <w:t xml:space="preserve">Vragen</w:t>
-      </w:r>
-      <w:r>
-        <w:rPr>
-          <w:rtl w:val="0"/>
-        </w:rPr>
-        <w:t xml:space="preserve">:</w:t>
-      </w:r>
-    </w:p>
-    <w:p>
-      <w:pPr>
-        <w:ind w:left="0" w:firstLine="0"/>
-        <w:rPr/>
-      </w:pPr>
-      <w:r>
-        <w:rPr>
-          <w:rtl w:val="0"/>
-        </w:rPr>
-      </w:r>
-    </w:p>
-    <w:p>
-      <w:pPr>
-        <w:ind w:left="0" w:firstLine="0"/>
-        <w:rPr/>
-      </w:pPr>
-      <w:r>
-        <w:rPr>
-          <w:rtl w:val="0"/>
-        </w:rPr>
-        <w:t xml:space="preserve">In welke taal moet het programma staan? Engels of Nederlands?</w:t>
-      </w:r>
-    </w:p>
-    <w:p>
-      <w:pPr>
-        <w:numPr>
-          <w:ilvl w:val="0"/>
-          <w:numId w:val="2"/>
-        </w:numPr>
-        <w:ind w:left="720" w:hanging="360"/>
-        <w:rPr>
-          <w:u w:val="none"/>
-        </w:rPr>
-      </w:pPr>
-      <w:r>
-        <w:rPr>
-          <w:rtl w:val="0"/>
-        </w:rPr>
-        <w:t xml:space="preserve">Maakt niet uit. Zorg wel dat alles in dezelfde taal is.</w:t>
-      </w:r>
-    </w:p>
-    <w:p>
-      <w:pPr>
-        <w:ind w:left="0" w:firstLine="0"/>
-        <w:rPr/>
-      </w:pPr>
-      <w:r>
-        <w:rPr>
-          <w:rtl w:val="0"/>
-        </w:rPr>
-        <w:t xml:space="preserve">Moeten klanten login en beheer login ook in de databank gestoken worden?</w:t>
-      </w:r>
-    </w:p>
-    <w:p>
-      <w:pPr>
-        <w:numPr>
-          <w:ilvl w:val="0"/>
-          <w:numId w:val="11"/>
-        </w:numPr>
-        <w:ind w:left="720" w:hanging="360"/>
-        <w:rPr>
-          <w:u w:val="none"/>
-        </w:rPr>
-      </w:pPr>
-      <w:r>
-        <w:rPr>
-          <w:rtl w:val="0"/>
-        </w:rPr>
-        <w:t xml:space="preserve">Daar zijn meerdere manieren voor. Je kan ze afhankelijk maken van je klantenbestand of ook niet. Dat wordt een klasse ‘user’. Meer wordt hierover gezien komende maandag (31 Januari 2022).</w:t>
-      </w:r>
-    </w:p>
-    <w:p>
-      <w:pPr>
-        <w:ind w:left="0" w:firstLine="0"/>
-        <w:rPr/>
-      </w:pPr>
-      <w:r>
-        <w:rPr>
-          <w:rtl w:val="0"/>
-        </w:rPr>
-        <w:t xml:space="preserve">Moeten er aankopen geprogrammeerd worden?</w:t>
+        </w:rPr>
+      </w:pPr>
+      <w:r>
+        <w:rPr>
+          <w:u w:val="single"/>
+          <w:rtl w:val="0"/>
+        </w:rPr>
+        <w:t xml:space="preserve">28 Januari 2022:</w:t>
+      </w:r>
+    </w:p>
+    <w:p>
+      <w:pPr>
+        <w:ind w:left="0" w:firstLine="0"/>
+        <w:rPr/>
+      </w:pPr>
+      <w:r>
+        <w:rPr>
+          <w:rtl w:val="0"/>
+        </w:rPr>
+        <w:t xml:space="preserve">Eerste plan van aanpak besproken, document met korte analyse gemaakt van wat we nodig hebben en gaan maken. Dat hebben we dan opgesplitst in wat we gaan coderen in Python en wat we gaan steken in de databank. Ook zijn er vragen bedacht voor het vragenuurtje en hebben we andere interessante vragen van andere groepjes met de antwoorden toegevoegd aan de analyse.</w:t>
+      </w:r>
+    </w:p>
+    <w:p>
+      <w:pPr>
+        <w:ind w:left="0" w:firstLine="0"/>
+        <w:rPr/>
+      </w:pPr>
+      <w:r>
+        <w:rPr>
+          <w:rtl w:val="0"/>
+        </w:rPr>
+      </w:r>
+    </w:p>
+    <w:p>
+      <w:pPr>
+        <w:ind w:left="0" w:firstLine="0"/>
+        <w:rPr>
+          <w:u w:val="single"/>
+        </w:rPr>
+      </w:pPr>
+      <w:r>
+        <w:rPr>
+          <w:u w:val="single"/>
+          <w:rtl w:val="0"/>
+        </w:rPr>
+        <w:t xml:space="preserve">Taak tegen 31 Januari 2022:</w:t>
+      </w:r>
+    </w:p>
+    <w:p>
+      <w:pPr>
+        <w:ind w:left="0" w:firstLine="0"/>
+        <w:rPr/>
+      </w:pPr>
+      <w:r>
+        <w:rPr>
+          <w:rtl w:val="0"/>
+        </w:rPr>
+        <w:t xml:space="preserve">We gaan allebei use-case diagrammen maken voor alle klassen en tabellen om die dan te vergelijken. Dit doen we om een goed overzicht te krijgen op wat we gaan doen.</w:t>
+      </w:r>
+    </w:p>
+    <w:p>
+      <w:pPr>
+        <w:ind w:left="0" w:firstLine="0"/>
+        <w:rPr/>
+      </w:pPr>
+      <w:r>
+        <w:rPr>
+          <w:rtl w:val="0"/>
+        </w:rPr>
+      </w:r>
+    </w:p>
+    <w:p>
+      <w:pPr>
+        <w:rPr>
+          <w:u w:val="single"/>
+        </w:rPr>
+      </w:pPr>
+      <w:r>
+        <w:rPr>
+          <w:u w:val="single"/>
+          <w:rtl w:val="0"/>
+        </w:rPr>
+        <w:t xml:space="preserve">7 Februari 2022:</w:t>
+      </w:r>
+    </w:p>
+    <w:p>
+      <w:pPr>
+        <w:rPr/>
+      </w:pPr>
+      <w:r>
+        <w:rPr>
+          <w:rtl w:val="0"/>
+        </w:rPr>
+        <w:t xml:space="preserve">Diagrammen besproken, aangepast en gefinaliseerd. Besproken hoe we de login gaan aanpakken en verdere aanpassingen. Github opgestart en met behulp van Grishian leren werken met Sourcetree om code te delen.</w:t>
+        <w:br w:type="textWrapping"/>
+        <w:t xml:space="preserve">Begin pair-programming: </w:t>
       </w:r>
     </w:p>
     <w:p>
@@ -737,26 +1283,14 @@
         <w:rPr>
           <w:rtl w:val="0"/>
         </w:rPr>
-        <w:t xml:space="preserve">Nee</w:t>
-      </w:r>
-    </w:p>
-    <w:p>
-      <w:pPr>
-        <w:ind w:left="0" w:firstLine="0"/>
-        <w:rPr/>
-      </w:pPr>
-      <w:r>
-        <w:rPr>
-          <w:rtl w:val="0"/>
-        </w:rPr>
-        <w:t xml:space="preserve">Geen shopping cart? </w:t>
+        <w:t xml:space="preserve">basisklasse ‘customer’ gemaakt</w:t>
       </w:r>
     </w:p>
     <w:p>
       <w:pPr>
         <w:numPr>
           <w:ilvl w:val="0"/>
-          <w:numId w:val="6"/>
+          <w:numId w:val="5"/>
         </w:numPr>
         <w:ind w:left="720" w:hanging="360"/>
         <w:rPr>
@@ -767,228 +1301,152 @@
         <w:rPr>
           <w:rtl w:val="0"/>
         </w:rPr>
-        <w:t xml:space="preserve">Nee. De shopping cart fungeert eigenlijk een beetje als wishlist.</w:t>
-      </w:r>
-    </w:p>
-    <w:p>
-      <w:pPr>
-        <w:ind w:left="0" w:firstLine="0"/>
-        <w:rPr/>
-      </w:pPr>
-      <w:r>
-        <w:rPr>
-          <w:rtl w:val="0"/>
-        </w:rPr>
-        <w:t xml:space="preserve">Verschillende rollen voor medewerker en manager?</w:t>
-      </w:r>
-    </w:p>
-    <w:p>
-      <w:pPr>
-        <w:numPr>
-          <w:ilvl w:val="0"/>
-          <w:numId w:val="3"/>
-        </w:numPr>
-        <w:ind w:left="720" w:hanging="360"/>
-        <w:rPr>
-          <w:u w:val="none"/>
-        </w:rPr>
-      </w:pPr>
-      <w:r>
-        <w:rPr>
-          <w:rtl w:val="0"/>
-        </w:rPr>
-        <w:t xml:space="preserve">1 profiel voor shopeigenaar is genoeg. Verschil tussen klant en beheerder is goed.</w:t>
-      </w:r>
-    </w:p>
-    <w:p>
-      <w:pPr>
-        <w:ind w:left="0" w:firstLine="0"/>
-        <w:rPr/>
-      </w:pPr>
-      <w:r>
-        <w:rPr>
-          <w:rtl w:val="0"/>
-        </w:rPr>
-        <w:t xml:space="preserve">Moeten we iets van JSON voorzien?</w:t>
-      </w:r>
-    </w:p>
-    <w:p>
-      <w:pPr>
-        <w:numPr>
-          <w:ilvl w:val="0"/>
-          <w:numId w:val="1"/>
-        </w:numPr>
-        <w:ind w:left="720" w:hanging="360"/>
-        <w:rPr>
-          <w:u w:val="none"/>
-        </w:rPr>
-      </w:pPr>
-      <w:r>
-        <w:rPr>
-          <w:rtl w:val="0"/>
-        </w:rPr>
-        <w:t xml:space="preserve">Nee</w:t>
-      </w:r>
-    </w:p>
-    <w:p>
-      <w:pPr>
-        <w:ind w:left="0" w:firstLine="0"/>
-        <w:rPr/>
-      </w:pPr>
-      <w:r>
-        <w:rPr>
-          <w:rtl w:val="0"/>
-        </w:rPr>
-        <w:t xml:space="preserve">Hoeveel punten staan op analyse? Wat moet daar precies in?</w:t>
-      </w:r>
-    </w:p>
-    <w:p>
-      <w:pPr>
-        <w:numPr>
-          <w:ilvl w:val="0"/>
-          <w:numId w:val="12"/>
-        </w:numPr>
-        <w:ind w:left="720" w:hanging="360"/>
-        <w:rPr>
-          <w:u w:val="none"/>
-        </w:rPr>
-      </w:pPr>
-      <w:r>
-        <w:rPr>
-          <w:rtl w:val="0"/>
-        </w:rPr>
-        <w:t xml:space="preserve">Als de code onduidelijk is, moet de analyse het wel verduidelijken. Daar mag een woordje uitleg bij.</w:t>
-      </w:r>
-    </w:p>
-    <w:p>
-      <w:pPr>
-        <w:ind w:left="0" w:firstLine="0"/>
-        <w:rPr>
-          <w:highlight w:val="white"/>
-        </w:rPr>
-      </w:pPr>
-      <w:r>
-        <w:rPr>
-          <w:highlight w:val="white"/>
-          <w:rtl w:val="0"/>
-        </w:rPr>
-        <w:t xml:space="preserve">D</w:t>
-      </w:r>
-      <w:r>
-        <w:rPr>
-          <w:highlight w:val="white"/>
-          <w:rtl w:val="0"/>
-        </w:rPr>
-        <w:t xml:space="preserve">e inhoud van de databank kunnen we dus niet delen. Dit zal dus enkel een db-design worden?</w:t>
-      </w:r>
-    </w:p>
-    <w:p>
-      <w:pPr>
-        <w:numPr>
-          <w:ilvl w:val="0"/>
-          <w:numId w:val="7"/>
-        </w:numPr>
-        <w:ind w:left="720" w:hanging="360"/>
-        <w:rPr>
-          <w:highlight w:val="white"/>
-          <w:u w:val="none"/>
-        </w:rPr>
-      </w:pPr>
-      <w:r>
-        <w:rPr>
-          <w:highlight w:val="white"/>
-          <w:rtl w:val="0"/>
-        </w:rPr>
-        <w:t xml:space="preserve">Ja. De inhoud maakt niet uit, de werking en design wel.</w:t>
-      </w:r>
-    </w:p>
-    <w:p>
-      <w:pPr>
-        <w:rPr/>
-      </w:pPr>
-      <w:r>
-        <w:rPr>
-          <w:rtl w:val="0"/>
-        </w:rPr>
-        <w:t xml:space="preserve">Gaat de beheerder klanten kunnen verwijderen? Bijvoorbeeld klanten die inactief zijn, etc.</w:t>
-      </w:r>
-    </w:p>
-    <w:p>
-      <w:pPr>
-        <w:numPr>
-          <w:ilvl w:val="0"/>
-          <w:numId w:val="4"/>
-        </w:numPr>
-        <w:ind w:left="720" w:hanging="360"/>
-        <w:rPr>
-          <w:u w:val="none"/>
-        </w:rPr>
-      </w:pPr>
-      <w:r>
-        <w:rPr>
-          <w:rtl w:val="0"/>
-        </w:rPr>
-        <w:t xml:space="preserve">Die functie mag, maar is niet per se nodig aangezien het ingewikkeld is.</w:t>
-      </w:r>
-    </w:p>
-    <w:p>
-      <w:pPr>
-        <w:ind w:left="0" w:firstLine="0"/>
-        <w:rPr>
-          <w:sz w:val="21"/>
-          <w:szCs w:val="21"/>
-          <w:highlight w:val="white"/>
-        </w:rPr>
-      </w:pPr>
-      <w:r>
-        <w:rPr>
-          <w:sz w:val="21"/>
-          <w:szCs w:val="21"/>
-          <w:highlight w:val="white"/>
-          <w:rtl w:val="0"/>
-        </w:rPr>
-        <w:t xml:space="preserve">Aangezien de deadline voor het project tegen eind mei is, is het de bedoeling dat we dan ons project constant gaan updaten met de nieuwe kennis en dingen die we nog gaan zien de komende maanden/weken? Of enkel met wat we ongeveer tot nu toe hebben gezien?</w:t>
-      </w:r>
-    </w:p>
-    <w:p>
-      <w:pPr>
-        <w:numPr>
-          <w:ilvl w:val="0"/>
-          <w:numId w:val="9"/>
-        </w:numPr>
-        <w:ind w:left="720" w:hanging="360"/>
-        <w:rPr>
-          <w:sz w:val="21"/>
-          <w:szCs w:val="21"/>
-          <w:highlight w:val="white"/>
-          <w:u w:val="none"/>
-        </w:rPr>
-      </w:pPr>
-      <w:r>
-        <w:rPr>
-          <w:sz w:val="21"/>
-          <w:szCs w:val="21"/>
-          <w:highlight w:val="white"/>
-          <w:rtl w:val="0"/>
-        </w:rPr>
-        <w:t xml:space="preserve">Eigenlijk moet je het project kunnen maken met alles wat we tot nu toe hebben gezien.</w:t>
-      </w:r>
-      <w:r>
-        <w:rPr>
-          <w:rtl w:val="0"/>
-        </w:rPr>
-      </w:r>
-    </w:p>
-    <w:p>
-      <w:pPr>
-        <w:ind w:left="0" w:firstLine="0"/>
-        <w:rPr/>
-      </w:pPr>
-      <w:r>
-        <w:rPr>
-          <w:rtl w:val="0"/>
-        </w:rPr>
-        <w:br w:type="textWrapping"/>
+        <w:t xml:space="preserve">database aangemaakt en connectie vastgezet</w:t>
+      </w:r>
+    </w:p>
+    <w:p>
+      <w:pPr>
+        <w:ind w:left="0" w:firstLine="0"/>
+        <w:rPr/>
+      </w:pPr>
+      <w:r>
+        <w:rPr>
+          <w:rtl w:val="0"/>
+        </w:rPr>
+      </w:r>
+    </w:p>
+    <w:p>
+      <w:pPr>
+        <w:rPr/>
+      </w:pPr>
+      <w:r>
+        <w:rPr>
+          <w:u w:val="single"/>
+          <w:rtl w:val="0"/>
+        </w:rPr>
+        <w:t xml:space="preserve">Taak tegen 17 Februari 2022:</w:t>
+      </w:r>
+      <w:r>
+        <w:rPr>
+          <w:rtl w:val="0"/>
+        </w:rPr>
+      </w:r>
+    </w:p>
+    <w:p>
+      <w:pPr>
+        <w:ind w:left="0" w:firstLine="0"/>
+        <w:rPr/>
+      </w:pPr>
+      <w:r>
+        <w:rPr>
+          <w:rtl w:val="0"/>
+        </w:rPr>
+        <w:t xml:space="preserve">Grishian: klassen ‘customer, admin’ maken</w:t>
+      </w:r>
+    </w:p>
+    <w:p>
+      <w:pPr>
+        <w:ind w:left="0" w:firstLine="0"/>
+        <w:rPr/>
+      </w:pPr>
+      <w:r>
+        <w:rPr>
+          <w:rtl w:val="0"/>
+        </w:rPr>
+        <w:t xml:space="preserve">Hande: klassen ‘books, ebooks, audiobooks and physical books’ maken</w:t>
+      </w:r>
+    </w:p>
+    <w:p>
+      <w:pPr>
+        <w:ind w:left="0" w:firstLine="0"/>
+        <w:rPr/>
+      </w:pPr>
+      <w:r>
+        <w:rPr>
+          <w:rtl w:val="0"/>
+        </w:rPr>
+      </w:r>
+    </w:p>
+    <w:p>
+      <w:pPr>
+        <w:rPr>
+          <w:u w:val="single"/>
+        </w:rPr>
+      </w:pPr>
+      <w:r>
+        <w:rPr>
+          <w:u w:val="single"/>
+          <w:rtl w:val="0"/>
+        </w:rPr>
+        <w:t xml:space="preserve">17 Februari 2022:</w:t>
+      </w:r>
+    </w:p>
+    <w:p>
+      <w:pPr>
+        <w:rPr/>
+      </w:pPr>
+      <w:r>
+        <w:rPr>
+          <w:rtl w:val="0"/>
+        </w:rPr>
+        <w:t xml:space="preserve">(Uitgesteld)</w:t>
+      </w:r>
+    </w:p>
+    <w:p>
+      <w:pPr>
+        <w:rPr/>
+      </w:pPr>
+      <w:r>
+        <w:rPr>
+          <w:rtl w:val="0"/>
+        </w:rPr>
+      </w:r>
+    </w:p>
+    <w:p>
+      <w:pPr>
+        <w:rPr>
+          <w:u w:val="single"/>
+        </w:rPr>
+      </w:pPr>
+      <w:r>
+        <w:rPr>
+          <w:u w:val="single"/>
+          <w:rtl w:val="0"/>
+        </w:rPr>
+        <w:t xml:space="preserve">17 Maart 2022:</w:t>
+      </w:r>
+    </w:p>
+    <w:p>
+      <w:pPr>
+        <w:rPr/>
+      </w:pPr>
+      <w:r>
+        <w:rPr>
+          <w:rtl w:val="0"/>
+        </w:rPr>
+        <w:t xml:space="preserve">…</w:t>
+      </w:r>
+    </w:p>
+    <w:p>
+      <w:pPr>
+        <w:ind w:left="0" w:firstLine="0"/>
+        <w:rPr/>
+      </w:pPr>
+      <w:r>
+        <w:rPr>
+          <w:rtl w:val="0"/>
+        </w:rPr>
+      </w:r>
+    </w:p>
+    <w:p>
+      <w:pPr>
+        <w:ind w:left="0" w:firstLine="0"/>
+        <w:rPr/>
+      </w:pPr>
+      <w:r>
+        <w:rPr>
+          <w:rtl w:val="0"/>
+        </w:rPr>
       </w:r>
     </w:p>
     <w:p>
@@ -1003,273 +1461,6 @@
           <w:b w:val="1"/>
           <w:rtl w:val="0"/>
         </w:rPr>
-        <w:t xml:space="preserve">Extra toewijzingen:</w:t>
-      </w:r>
-    </w:p>
-    <w:p>
-      <w:pPr>
-        <w:rPr/>
-      </w:pPr>
-      <w:r>
-        <w:rPr>
-          <w:rtl w:val="0"/>
-        </w:rPr>
-        <w:t xml:space="preserve">Als klant moet je kunnen inloggen en browsen, filteren, opzoeken, boeken toevoegen aan je wishlist. Als beheerder moet je kunnen inloggen, boeken toevoegen, verwijderen, etc.</w:t>
-      </w:r>
-    </w:p>
-    <w:p>
-      <w:pPr>
-        <w:ind w:left="0" w:firstLine="0"/>
-        <w:rPr/>
-      </w:pPr>
-      <w:r>
-        <w:rPr>
-          <w:rtl w:val="0"/>
-        </w:rPr>
-      </w:r>
-    </w:p>
-    <w:p>
-      <w:pPr>
-        <w:ind w:left="0" w:firstLine="0"/>
-        <w:rPr/>
-      </w:pPr>
-      <w:r>
-        <w:rPr>
-          <w:rtl w:val="0"/>
-        </w:rPr>
-        <w:t xml:space="preserve">Er gaan klanten zijn die niet in staat zijn zelf hun wachtwoord te resetten, dus stel de optie in om zelf via de commandline als admin het wachtwoord te veranderen/resetten.</w:t>
-      </w:r>
-    </w:p>
-    <w:p>
-      <w:pPr>
-        <w:ind w:left="0" w:firstLine="0"/>
-        <w:rPr/>
-      </w:pPr>
-      <w:r>
-        <w:rPr>
-          <w:rtl w:val="0"/>
-        </w:rPr>
-      </w:r>
-    </w:p>
-    <w:p>
-      <w:pPr>
-        <w:ind w:left="0" w:firstLine="0"/>
-        <w:rPr/>
-      </w:pPr>
-      <w:r>
-        <w:rPr>
-          <w:rtl w:val="0"/>
-        </w:rPr>
-        <w:t xml:space="preserve">‘@with_appcontext’-command is super belangrijk!</w:t>
-      </w:r>
-    </w:p>
-    <w:p>
-      <w:pPr>
-        <w:ind w:left="0" w:firstLine="0"/>
-        <w:rPr/>
-      </w:pPr>
-      <w:r>
-        <w:rPr>
-          <w:rtl w:val="0"/>
-        </w:rPr>
-      </w:r>
-    </w:p>
-    <w:p>
-      <w:pPr>
-        <w:ind w:left="0" w:firstLine="0"/>
-        <w:rPr/>
-      </w:pPr>
-      <w:r>
-        <w:rPr>
-          <w:rtl w:val="0"/>
-        </w:rPr>
-        <w:t xml:space="preserve">Cookies duration van 30 dagen is meer dan genoeg.</w:t>
-      </w:r>
-    </w:p>
-    <w:p>
-      <w:pPr>
-        <w:ind w:left="0" w:firstLine="0"/>
-        <w:rPr/>
-      </w:pPr>
-      <w:r>
-        <w:rPr>
-          <w:rtl w:val="0"/>
-        </w:rPr>
-      </w:r>
-    </w:p>
-    <w:p>
-      <w:pPr>
-        <w:ind w:left="0" w:firstLine="0"/>
-        <w:rPr/>
-      </w:pPr>
-      <w:r>
-        <w:rPr>
-          <w:rtl w:val="0"/>
-        </w:rPr>
-      </w:r>
-    </w:p>
-    <w:p>
-      <w:pPr>
-        <w:ind w:left="0" w:firstLine="0"/>
-        <w:rPr>
-          <w:b w:val="1"/>
-        </w:rPr>
-      </w:pPr>
-      <w:r>
-        <w:rPr>
-          <w:b w:val="1"/>
-          <w:rtl w:val="0"/>
-        </w:rPr>
-        <w:t xml:space="preserve">Agenda:</w:t>
-      </w:r>
-    </w:p>
-    <w:p>
-      <w:pPr>
-        <w:ind w:left="0" w:firstLine="0"/>
-        <w:rPr/>
-      </w:pPr>
-      <w:r>
-        <w:rPr>
-          <w:rtl w:val="0"/>
-        </w:rPr>
-      </w:r>
-    </w:p>
-    <w:p>
-      <w:pPr>
-        <w:ind w:left="0" w:firstLine="0"/>
-        <w:rPr>
-          <w:u w:val="single"/>
-        </w:rPr>
-      </w:pPr>
-      <w:r>
-        <w:rPr>
-          <w:u w:val="single"/>
-          <w:rtl w:val="0"/>
-        </w:rPr>
-        <w:t xml:space="preserve">28 Januari 2022:</w:t>
-      </w:r>
-    </w:p>
-    <w:p>
-      <w:pPr>
-        <w:ind w:left="0" w:firstLine="0"/>
-        <w:rPr/>
-      </w:pPr>
-      <w:r>
-        <w:rPr>
-          <w:rtl w:val="0"/>
-        </w:rPr>
-        <w:t xml:space="preserve">Eerste plan van aanpak besproken, document met korte analyse gemaakt van wat we nodig hebben en gaan maken. Dat hebben we dan opgesplitst in wat we gaan coderen in Python en wat we gaan steken in de databank. Ook zijn er vragen bedacht voor het vragenuurtje en hebben we andere interessante vragen van andere groepjes met de antwoorden toegevoegd aan de analyse.</w:t>
-      </w:r>
-    </w:p>
-    <w:p>
-      <w:pPr>
-        <w:ind w:left="0" w:firstLine="0"/>
-        <w:rPr/>
-      </w:pPr>
-      <w:r>
-        <w:rPr>
-          <w:rtl w:val="0"/>
-        </w:rPr>
-      </w:r>
-    </w:p>
-    <w:p>
-      <w:pPr>
-        <w:ind w:left="0" w:firstLine="0"/>
-        <w:rPr>
-          <w:u w:val="single"/>
-        </w:rPr>
-      </w:pPr>
-      <w:r>
-        <w:rPr>
-          <w:u w:val="single"/>
-          <w:rtl w:val="0"/>
-        </w:rPr>
-        <w:t xml:space="preserve">Taak tegen 31 Januari 2022:</w:t>
-      </w:r>
-    </w:p>
-    <w:p>
-      <w:pPr>
-        <w:ind w:left="0" w:firstLine="0"/>
-        <w:rPr/>
-      </w:pPr>
-      <w:r>
-        <w:rPr>
-          <w:rtl w:val="0"/>
-        </w:rPr>
-        <w:t xml:space="preserve">We gaan allebei use-case diagrammen maken voor alle klassen en tabellen om die dan te vergelijken. Dit doen we om een goed overzicht te krijgen op wat we gaan doen.</w:t>
-      </w:r>
-    </w:p>
-    <w:p>
-      <w:pPr>
-        <w:ind w:left="0" w:firstLine="0"/>
-        <w:rPr/>
-      </w:pPr>
-      <w:r>
-        <w:rPr>
-          <w:rtl w:val="0"/>
-        </w:rPr>
-      </w:r>
-    </w:p>
-    <w:p>
-      <w:pPr>
-        <w:rPr>
-          <w:u w:val="single"/>
-        </w:rPr>
-      </w:pPr>
-      <w:r>
-        <w:rPr>
-          <w:u w:val="single"/>
-          <w:rtl w:val="0"/>
-        </w:rPr>
-        <w:t xml:space="preserve">31 Januari 2022:</w:t>
-      </w:r>
-    </w:p>
-    <w:p>
-      <w:pPr>
-        <w:ind w:left="0" w:firstLine="0"/>
-        <w:rPr/>
-      </w:pPr>
-      <w:r>
-        <w:rPr>
-          <w:rtl w:val="0"/>
-        </w:rPr>
-        <w:t xml:space="preserve">Bespreken hoe we de login gaan aanpakken en verdere opvolging opdracht, begin pair-programming.</w:t>
-      </w:r>
-    </w:p>
-    <w:p>
-      <w:pPr>
-        <w:ind w:left="0" w:firstLine="0"/>
-        <w:rPr/>
-      </w:pPr>
-      <w:r>
-        <w:rPr>
-          <w:rtl w:val="0"/>
-        </w:rPr>
-      </w:r>
-    </w:p>
-    <w:p>
-      <w:pPr>
-        <w:ind w:left="0" w:firstLine="0"/>
-        <w:rPr/>
-      </w:pPr>
-      <w:r>
-        <w:rPr>
-          <w:rtl w:val="0"/>
-        </w:rPr>
-      </w:r>
-    </w:p>
-    <w:p>
-      <w:pPr>
-        <w:ind w:left="0" w:firstLine="0"/>
-        <w:rPr>
-          <w:b w:val="1"/>
-        </w:rPr>
-      </w:pPr>
-      <w:r>
-        <w:rPr>
-          <w:b w:val="1"/>
-          <w:rtl w:val="0"/>
-        </w:rPr>
         <w:t xml:space="preserve">Extra notities: </w:t>
       </w:r>
     </w:p>
@@ -1340,8 +1531,21 @@
         </w:rPr>
       </w:r>
     </w:p>
+    <w:p>
+      <w:pPr>
+        <w:ind w:left="0" w:firstLine="0"/>
+        <w:rPr>
+          <w:i w:val="1"/>
+        </w:rPr>
+      </w:pPr>
+      <w:r>
+        <w:rPr>
+          <w:rtl w:val="0"/>
+        </w:rPr>
+      </w:r>
+    </w:p>
     <w:sectPr>
-      <w:headerReference r:id="rId7" w:type="default"/>
+      <w:headerReference r:id="rId8" w:type="default"/>
       <w:pgSz w:h="16834" w:w="11909" w:orient="portrait"/>
       <w:pgMar w:bottom="1440" w:top="1440" w:left="1440" w:right="1440" w:header="720" w:footer="720"/>
       <w:pgNumType w:start="1"/>
@@ -2908,6 +3112,116 @@
     </w:lvl>
   </w:abstractNum>
   <w:abstractNum w:abstractNumId="15">
+    <w:lvl w:ilvl="0">
+      <w:start w:val="1"/>
+      <w:numFmt w:val="bullet"/>
+      <w:lvlText w:val="-"/>
+      <w:lvlJc w:val="left"/>
+      <w:pPr>
+        <w:ind w:left="720" w:hanging="360"/>
+      </w:pPr>
+      <w:rPr>
+        <w:u w:val="none"/>
+      </w:rPr>
+    </w:lvl>
+    <w:lvl w:ilvl="1">
+      <w:start w:val="1"/>
+      <w:numFmt w:val="bullet"/>
+      <w:lvlText w:val="-"/>
+      <w:lvlJc w:val="left"/>
+      <w:pPr>
+        <w:ind w:left="1440" w:hanging="360"/>
+      </w:pPr>
+      <w:rPr>
+        <w:u w:val="none"/>
+      </w:rPr>
+    </w:lvl>
+    <w:lvl w:ilvl="2">
+      <w:start w:val="1"/>
+      <w:numFmt w:val="bullet"/>
+      <w:lvlText w:val="-"/>
+      <w:lvlJc w:val="left"/>
+      <w:pPr>
+        <w:ind w:left="2160" w:hanging="360"/>
+      </w:pPr>
+      <w:rPr>
+        <w:u w:val="none"/>
+      </w:rPr>
+    </w:lvl>
+    <w:lvl w:ilvl="3">
+      <w:start w:val="1"/>
+      <w:numFmt w:val="bullet"/>
+      <w:lvlText w:val="-"/>
+      <w:lvlJc w:val="left"/>
+      <w:pPr>
+        <w:ind w:left="2880" w:hanging="360"/>
+      </w:pPr>
+      <w:rPr>
+        <w:u w:val="none"/>
+      </w:rPr>
+    </w:lvl>
+    <w:lvl w:ilvl="4">
+      <w:start w:val="1"/>
+      <w:numFmt w:val="bullet"/>
+      <w:lvlText w:val="-"/>
+      <w:lvlJc w:val="left"/>
+      <w:pPr>
+        <w:ind w:left="3600" w:hanging="360"/>
+      </w:pPr>
+      <w:rPr>
+        <w:u w:val="none"/>
+      </w:rPr>
+    </w:lvl>
+    <w:lvl w:ilvl="5">
+      <w:start w:val="1"/>
+      <w:numFmt w:val="bullet"/>
+      <w:lvlText w:val="-"/>
+      <w:lvlJc w:val="left"/>
+      <w:pPr>
+        <w:ind w:left="4320" w:hanging="360"/>
+      </w:pPr>
+      <w:rPr>
+        <w:u w:val="none"/>
+      </w:rPr>
+    </w:lvl>
+    <w:lvl w:ilvl="6">
+      <w:start w:val="1"/>
+      <w:numFmt w:val="bullet"/>
+      <w:lvlText w:val="-"/>
+      <w:lvlJc w:val="left"/>
+      <w:pPr>
+        <w:ind w:left="5040" w:hanging="360"/>
+      </w:pPr>
+      <w:rPr>
+        <w:u w:val="none"/>
+      </w:rPr>
+    </w:lvl>
+    <w:lvl w:ilvl="7">
+      <w:start w:val="1"/>
+      <w:numFmt w:val="bullet"/>
+      <w:lvlText w:val="-"/>
+      <w:lvlJc w:val="left"/>
+      <w:pPr>
+        <w:ind w:left="5760" w:hanging="360"/>
+      </w:pPr>
+      <w:rPr>
+        <w:u w:val="none"/>
+      </w:rPr>
+    </w:lvl>
+    <w:lvl w:ilvl="8">
+      <w:start w:val="1"/>
+      <w:numFmt w:val="bullet"/>
+      <w:lvlText w:val="-"/>
+      <w:lvlJc w:val="left"/>
+      <w:pPr>
+        <w:ind w:left="6480" w:hanging="360"/>
+      </w:pPr>
+      <w:rPr>
+        <w:u w:val="none"/>
+      </w:rPr>
+    </w:lvl>
+  </w:abstractNum>
+  <w:abstractNum w:abstractNumId="16">
     <w:lvl w:ilvl="0">
       <w:start w:val="1"/>
       <w:numFmt w:val="bullet"/>
@@ -3061,6 +3375,9 @@
   </w:num>
   <w:num w:numId="15">
     <w:abstractNumId w:val="15"/>
+  </w:num>
+  <w:num w:numId="16">
+    <w:abstractNumId w:val="16"/>
   </w:num>
 </w:numbering>
 </file>

</xml_diff>

<commit_message>
Analyse opgemaakt, klaar voor afgifte
</commit_message>
<xml_diff>
--- a/analyse/Analyse.docx
+++ b/analyse/Analyse.docx
@@ -1,32 +1,149 @@
 
 <file path=word/document.xml><?xml version="1.0" encoding="utf-8"?>
-<w:document xmlns:mc="http://schemas.openxmlformats.org/markup-compatibility/2006" xmlns:o="urn:schemas-microsoft-com:office:office" xmlns:r="http://schemas.openxmlformats.org/officeDocument/2006/relationships" xmlns:m="http://schemas.openxmlformats.org/officeDocument/2006/math" xmlns:v="urn:schemas-microsoft-com:vml" xmlns:wp="http://schemas.openxmlformats.org/drawingml/2006/wordprocessingDrawing" xmlns:w10="urn:schemas-microsoft-com:office:word" xmlns:w="http://schemas.openxmlformats.org/wordprocessingml/2006/main" xmlns:wne="http://schemas.microsoft.com/office/word/2006/wordml" xmlns:sl="http://schemas.openxmlformats.org/schemaLibrary/2006/main" xmlns:a="http://schemas.openxmlformats.org/drawingml/2006/main" xmlns:pic="http://schemas.openxmlformats.org/drawingml/2006/picture" xmlns:c="http://schemas.openxmlformats.org/drawingml/2006/chart" xmlns:lc="http://schemas.openxmlformats.org/drawingml/2006/lockedCanvas" xmlns:dgm="http://schemas.openxmlformats.org/drawingml/2006/diagram" xmlns:wps="http://schemas.microsoft.com/office/word/2010/wordprocessingShape" xmlns:wpg="http://schemas.microsoft.com/office/word/2010/wordprocessingGroup" xmlns:w14="http://schemas.microsoft.com/office/word/2010/wordml" xmlns:w15="http://schemas.microsoft.com/office/word/2012/wordml">
+<w:document xmlns:wpc="http://schemas.microsoft.com/office/word/2010/wordprocessingCanvas" xmlns:cx="http://schemas.microsoft.com/office/drawing/2014/chartex" xmlns:cx1="http://schemas.microsoft.com/office/drawing/2015/9/8/chartex" xmlns:cx2="http://schemas.microsoft.com/office/drawing/2015/10/21/chartex" xmlns:cx3="http://schemas.microsoft.com/office/drawing/2016/5/9/chartex" xmlns:cx4="http://schemas.microsoft.com/office/drawing/2016/5/10/chartex" xmlns:cx5="http://schemas.microsoft.com/office/drawing/2016/5/11/chartex" xmlns:cx6="http://schemas.microsoft.com/office/drawing/2016/5/12/chartex" xmlns:cx7="http://schemas.microsoft.com/office/drawing/2016/5/13/chartex" xmlns:cx8="http://schemas.microsoft.com/office/drawing/2016/5/14/chartex" xmlns:mc="http://schemas.openxmlformats.org/markup-compatibility/2006" xmlns:aink="http://schemas.microsoft.com/office/drawing/2016/ink" xmlns:am3d="http://schemas.microsoft.com/office/drawing/2017/model3d" xmlns:o="urn:schemas-microsoft-com:office:office" xmlns:oel="http://schemas.microsoft.com/office/2019/extlst" xmlns:r="http://schemas.openxmlformats.org/officeDocument/2006/relationships" xmlns:m="http://schemas.openxmlformats.org/officeDocument/2006/math" xmlns:v="urn:schemas-microsoft-com:vml" xmlns:wp14="http://schemas.microsoft.com/office/word/2010/wordprocessingDrawing" xmlns:wp="http://schemas.openxmlformats.org/drawingml/2006/wordprocessingDrawing" xmlns:w10="urn:schemas-microsoft-com:office:word" xmlns:w="http://schemas.openxmlformats.org/wordprocessingml/2006/main" xmlns:w14="http://schemas.microsoft.com/office/word/2010/wordml" xmlns:w15="http://schemas.microsoft.com/office/word/2012/wordml" xmlns:w16cex="http://schemas.microsoft.com/office/word/2018/wordml/cex" xmlns:w16cid="http://schemas.microsoft.com/office/word/2016/wordml/cid" xmlns:w16="http://schemas.microsoft.com/office/word/2018/wordml" xmlns:w16sdtdh="http://schemas.microsoft.com/office/word/2020/wordml/sdtdatahash" xmlns:w16se="http://schemas.microsoft.com/office/word/2015/wordml/symex" xmlns:wpg="http://schemas.microsoft.com/office/word/2010/wordprocessingGroup" xmlns:wpi="http://schemas.microsoft.com/office/word/2010/wordprocessingInk" xmlns:wne="http://schemas.microsoft.com/office/word/2006/wordml" xmlns:wps="http://schemas.microsoft.com/office/word/2010/wordprocessingShape" mc:Ignorable="w14 w15 w16se w16cid w16 w16cex w16sdtdh wp14">
   <w:body>
     <w:p>
       <w:pPr>
-        <w:ind w:left="0" w:firstLine="0"/>
-        <w:rPr>
-          <w:b w:val="1"/>
-        </w:rPr>
-      </w:pPr>
-      <w:r>
-        <w:rPr>
-          <w:b w:val="1"/>
-          <w:rtl w:val="0"/>
-        </w:rPr>
-        <w:t xml:space="preserve">Analyse:</w:t>
-      </w:r>
-    </w:p>
-    <w:p>
-      <w:pPr>
-        <w:ind w:left="0" w:firstLine="0"/>
-        <w:rPr/>
-      </w:pPr>
-      <w:r>
-        <w:rPr>
-          <w:rtl w:val="0"/>
-        </w:rPr>
-      </w:r>
+        <w:jc w:val="center"/>
+        <w:rPr>
+          <w:rFonts w:asciiTheme="majorHAnsi" w:hAnsiTheme="majorHAnsi" w:cstheme="majorHAnsi"/>
+          <w:b/>
+          <w:sz w:val="28"/>
+          <w:szCs w:val="28"/>
+          <w:u w:val="single"/>
+        </w:rPr>
+      </w:pPr>
+      <w:r>
+        <w:rPr>
+          <w:rFonts w:asciiTheme="majorHAnsi" w:hAnsiTheme="majorHAnsi" w:cstheme="majorHAnsi"/>
+          <w:b/>
+          <w:sz w:val="28"/>
+          <w:szCs w:val="28"/>
+          <w:u w:val="single"/>
+        </w:rPr>
+        <w:t>Groepswerk 2: Analyse</w:t>
+      </w:r>
+    </w:p>
+    <w:p>
+      <w:pPr>
+        <w:jc w:val="center"/>
+        <w:rPr>
+          <w:rFonts w:asciiTheme="majorHAnsi" w:hAnsiTheme="majorHAnsi" w:cstheme="majorHAnsi"/>
+          <w:bCs/>
+          <w:i/>
+          <w:iCs/>
+          <w:sz w:val="20"/>
+          <w:szCs w:val="20"/>
+        </w:rPr>
+      </w:pPr>
+      <w:r>
+        <w:rPr>
+          <w:rFonts w:asciiTheme="majorHAnsi" w:hAnsiTheme="majorHAnsi" w:cstheme="majorHAnsi"/>
+          <w:bCs/>
+          <w:i/>
+          <w:iCs/>
+          <w:sz w:val="20"/>
+          <w:szCs w:val="20"/>
+        </w:rPr>
+        <w:t>Geschreven door Hande</w:t>
+      </w:r>
+    </w:p>
+    <w:p>
+      <w:pPr>
+        <w:jc w:val="center"/>
+        <w:rPr>
+          <w:rFonts w:asciiTheme="majorHAnsi" w:hAnsiTheme="majorHAnsi" w:cstheme="majorHAnsi"/>
+          <w:b/>
+          <w:sz w:val="28"/>
+          <w:szCs w:val="28"/>
+        </w:rPr>
+      </w:pPr>
+    </w:p>
+    <w:p>
+      <w:pPr>
+        <w:jc w:val="center"/>
+        <w:rPr>
+          <w:rFonts w:asciiTheme="majorHAnsi" w:hAnsiTheme="majorHAnsi" w:cstheme="majorHAnsi"/>
+          <w:b/>
+          <w:sz w:val="28"/>
+          <w:szCs w:val="28"/>
+        </w:rPr>
+      </w:pPr>
+    </w:p>
+    <w:p>
+      <w:pPr>
+        <w:rPr>
+          <w:rFonts w:asciiTheme="majorHAnsi" w:hAnsiTheme="majorHAnsi" w:cstheme="majorHAnsi"/>
+          <w:b/>
+        </w:rPr>
+      </w:pPr>
+      <w:r>
+        <w:rPr>
+          <w:rFonts w:asciiTheme="majorHAnsi" w:hAnsiTheme="majorHAnsi" w:cstheme="majorHAnsi"/>
+          <w:b/>
+        </w:rPr>
+        <w:t>INTRODUCTIE</w:t>
+      </w:r>
+      <w:r>
+        <w:rPr>
+          <w:rFonts w:asciiTheme="majorHAnsi" w:hAnsiTheme="majorHAnsi" w:cstheme="majorHAnsi"/>
+          <w:b/>
+        </w:rPr>
+        <w:t>:</w:t>
+      </w:r>
+    </w:p>
+    <w:p>
+      <w:pPr>
+        <w:rPr>
+          <w:rFonts w:asciiTheme="majorHAnsi" w:hAnsiTheme="majorHAnsi" w:cstheme="majorHAnsi"/>
+          <w:bCs/>
+        </w:rPr>
+      </w:pPr>
+      <w:r>
+        <w:rPr>
+          <w:rFonts w:asciiTheme="majorHAnsi" w:hAnsiTheme="majorHAnsi" w:cstheme="majorHAnsi"/>
+          <w:bCs/>
+        </w:rPr>
+        <w:t>In het begin van het groepswerk zijn Grishian en ik samengekomen om eerst alles eens te analyseren. Wat hebben we nodig, hoe gaan we dit aanpakken, wat moet er allemaal in de applicatie zitten, hoe beginnen we hieraan? Om een antwoord te krijgen op deze vragen zijn we eerst begonnen met alles op te sommen om een duidelijk overzicht te krijgen, met als resultaat de volgende notities hieronder.</w:t>
+      </w:r>
+    </w:p>
+    <w:p>
+      <w:pPr>
+        <w:rPr>
+          <w:rFonts w:asciiTheme="majorHAnsi" w:hAnsiTheme="majorHAnsi" w:cstheme="majorHAnsi"/>
+          <w:b/>
+        </w:rPr>
+      </w:pPr>
+    </w:p>
+    <w:p>
+      <w:pPr>
+        <w:rPr>
+          <w:rFonts w:asciiTheme="majorHAnsi" w:hAnsiTheme="majorHAnsi" w:cstheme="majorHAnsi"/>
+          <w:b/>
+        </w:rPr>
+      </w:pPr>
+      <w:r>
+        <w:rPr>
+          <w:rFonts w:asciiTheme="majorHAnsi" w:hAnsiTheme="majorHAnsi" w:cstheme="majorHAnsi"/>
+          <w:b/>
+        </w:rPr>
+        <w:t>ONDERDELEN VAN HET PROGRAMMA</w:t>
+      </w:r>
+      <w:r>
+        <w:rPr>
+          <w:rFonts w:asciiTheme="majorHAnsi" w:hAnsiTheme="majorHAnsi" w:cstheme="majorHAnsi"/>
+          <w:b/>
+        </w:rPr>
+        <w:t>:</w:t>
+      </w:r>
+    </w:p>
+    <w:p>
+      <w:pPr>
+        <w:rPr>
+          <w:rFonts w:asciiTheme="majorHAnsi" w:hAnsiTheme="majorHAnsi" w:cstheme="majorHAnsi"/>
+          <w:b/>
+        </w:rPr>
+      </w:pPr>
     </w:p>
     <w:p>
       <w:pPr>
@@ -34,16 +151,69 @@
           <w:ilvl w:val="0"/>
           <w:numId w:val="9"/>
         </w:numPr>
-        <w:ind w:left="720" w:hanging="360"/>
-        <w:rPr>
-          <w:u w:val="none"/>
-        </w:rPr>
-      </w:pPr>
-      <w:r>
-        <w:rPr>
-          <w:rtl w:val="0"/>
-        </w:rPr>
-        <w:t xml:space="preserve">Klantenbestand bestaande uit naam, adres, klantnummer (geen dubbele waarden), telefoonnummer, e-mailadres, klanten login en wachtwoord.</w:t>
+        <w:rPr>
+          <w:rFonts w:asciiTheme="majorHAnsi" w:hAnsiTheme="majorHAnsi" w:cstheme="majorHAnsi"/>
+        </w:rPr>
+      </w:pPr>
+      <w:r>
+        <w:rPr>
+          <w:rFonts w:asciiTheme="majorHAnsi" w:hAnsiTheme="majorHAnsi" w:cstheme="majorHAnsi"/>
+        </w:rPr>
+        <w:t>Klantenbestand</w:t>
+      </w:r>
+      <w:r>
+        <w:rPr>
+          <w:rFonts w:asciiTheme="majorHAnsi" w:hAnsiTheme="majorHAnsi" w:cstheme="majorHAnsi"/>
+        </w:rPr>
+        <w:t xml:space="preserve"> of gebruikersbestand</w:t>
+      </w:r>
+      <w:r>
+        <w:rPr>
+          <w:rFonts w:asciiTheme="majorHAnsi" w:hAnsiTheme="majorHAnsi" w:cstheme="majorHAnsi"/>
+        </w:rPr>
+        <w:t xml:space="preserve"> bestaande uit </w:t>
+      </w:r>
+      <w:r>
+        <w:rPr>
+          <w:rFonts w:asciiTheme="majorHAnsi" w:hAnsiTheme="majorHAnsi" w:cstheme="majorHAnsi"/>
+        </w:rPr>
+        <w:t>gebruikers</w:t>
+      </w:r>
+      <w:r>
+        <w:rPr>
+          <w:rFonts w:asciiTheme="majorHAnsi" w:hAnsiTheme="majorHAnsi" w:cstheme="majorHAnsi"/>
+        </w:rPr>
+        <w:t xml:space="preserve">naam, </w:t>
+      </w:r>
+      <w:r>
+        <w:rPr>
+          <w:rFonts w:asciiTheme="majorHAnsi" w:hAnsiTheme="majorHAnsi" w:cstheme="majorHAnsi"/>
+        </w:rPr>
+        <w:t>e-mailadres</w:t>
+      </w:r>
+      <w:r>
+        <w:rPr>
+          <w:rFonts w:asciiTheme="majorHAnsi" w:hAnsiTheme="majorHAnsi" w:cstheme="majorHAnsi"/>
+        </w:rPr>
+        <w:t xml:space="preserve"> (</w:t>
+      </w:r>
+      <w:r>
+        <w:rPr>
+          <w:rFonts w:asciiTheme="majorHAnsi" w:hAnsiTheme="majorHAnsi" w:cstheme="majorHAnsi"/>
+        </w:rPr>
+        <w:t>login</w:t>
+      </w:r>
+      <w:r>
+        <w:rPr>
+          <w:rFonts w:asciiTheme="majorHAnsi" w:hAnsiTheme="majorHAnsi" w:cstheme="majorHAnsi"/>
+        </w:rPr>
+        <w:t>), geencrypteerd wachtwoord</w:t>
+      </w:r>
+      <w:r>
+        <w:rPr>
+          <w:rFonts w:asciiTheme="majorHAnsi" w:hAnsiTheme="majorHAnsi" w:cstheme="majorHAnsi"/>
+        </w:rPr>
+        <w:t>, activiteit en of ze een administrator of gebruiker zijn.</w:t>
       </w:r>
     </w:p>
     <w:p>
@@ -52,16 +222,39 @@
           <w:ilvl w:val="0"/>
           <w:numId w:val="9"/>
         </w:numPr>
-        <w:ind w:left="720" w:hanging="360"/>
-        <w:rPr>
-          <w:u w:val="none"/>
-        </w:rPr>
-      </w:pPr>
-      <w:r>
-        <w:rPr>
-          <w:rtl w:val="0"/>
-        </w:rPr>
-        <w:t xml:space="preserve">Producten in 1 tabel en verschillende tabellen bestaande uit fysieke boeken, e readers en audioboeken</w:t>
+        <w:rPr>
+          <w:rFonts w:asciiTheme="majorHAnsi" w:hAnsiTheme="majorHAnsi" w:cstheme="majorHAnsi"/>
+        </w:rPr>
+      </w:pPr>
+      <w:r>
+        <w:rPr>
+          <w:rFonts w:asciiTheme="majorHAnsi" w:hAnsiTheme="majorHAnsi" w:cstheme="majorHAnsi"/>
+        </w:rPr>
+        <w:t>Boeken (producten) allemaal samen</w:t>
+      </w:r>
+      <w:r>
+        <w:rPr>
+          <w:rFonts w:asciiTheme="majorHAnsi" w:hAnsiTheme="majorHAnsi" w:cstheme="majorHAnsi"/>
+        </w:rPr>
+        <w:t xml:space="preserve"> in </w:t>
+      </w:r>
+      <w:r>
+        <w:rPr>
+          <w:rFonts w:asciiTheme="majorHAnsi" w:hAnsiTheme="majorHAnsi" w:cstheme="majorHAnsi"/>
+        </w:rPr>
+        <w:t>een</w:t>
+      </w:r>
+      <w:r>
+        <w:rPr>
+          <w:rFonts w:asciiTheme="majorHAnsi" w:hAnsiTheme="majorHAnsi" w:cstheme="majorHAnsi"/>
+        </w:rPr>
+        <w:t xml:space="preserve"> tabel en verschillende tabellen bestaande uit fysieke boeken, e readers en audioboeken</w:t>
+      </w:r>
+      <w:r>
+        <w:rPr>
+          <w:rFonts w:asciiTheme="majorHAnsi" w:hAnsiTheme="majorHAnsi" w:cstheme="majorHAnsi"/>
+        </w:rPr>
+        <w:t xml:space="preserve"> (met overerving)</w:t>
       </w:r>
     </w:p>
     <w:p>
@@ -70,16 +263,33 @@
           <w:ilvl w:val="0"/>
           <w:numId w:val="9"/>
         </w:numPr>
-        <w:ind w:left="720" w:hanging="360"/>
-        <w:rPr>
-          <w:u w:val="none"/>
-        </w:rPr>
-      </w:pPr>
-      <w:r>
-        <w:rPr>
-          <w:rtl w:val="0"/>
-        </w:rPr>
-        <w:t xml:space="preserve">Titel, ISBN-nummer, Genre, prijs, auteur, taal, reeks/series, pagina’s en lengte</w:t>
+        <w:rPr>
+          <w:rFonts w:asciiTheme="majorHAnsi" w:hAnsiTheme="majorHAnsi" w:cstheme="majorHAnsi"/>
+        </w:rPr>
+      </w:pPr>
+      <w:r>
+        <w:rPr>
+          <w:rFonts w:asciiTheme="majorHAnsi" w:hAnsiTheme="majorHAnsi" w:cstheme="majorHAnsi"/>
+        </w:rPr>
+        <w:t>Boeken gaan bestaan uit t</w:t>
+      </w:r>
+      <w:r>
+        <w:rPr>
+          <w:rFonts w:asciiTheme="majorHAnsi" w:hAnsiTheme="majorHAnsi" w:cstheme="majorHAnsi"/>
+        </w:rPr>
+        <w:t>itel, ISBN-nummer</w:t>
+      </w:r>
+      <w:r>
+        <w:rPr>
+          <w:rFonts w:asciiTheme="majorHAnsi" w:hAnsiTheme="majorHAnsi" w:cstheme="majorHAnsi"/>
+        </w:rPr>
+        <w:t>, Genre, prijs, auteur, taal, reeks/series, pagina’s en lengte</w:t>
+      </w:r>
+      <w:r>
+        <w:rPr>
+          <w:rFonts w:asciiTheme="majorHAnsi" w:hAnsiTheme="majorHAnsi" w:cstheme="majorHAnsi"/>
+        </w:rPr>
+        <w:t>, duur of grootte</w:t>
       </w:r>
     </w:p>
     <w:p>
@@ -88,16 +298,45 @@
           <w:ilvl w:val="0"/>
           <w:numId w:val="9"/>
         </w:numPr>
-        <w:ind w:left="720" w:hanging="360"/>
-        <w:rPr>
-          <w:u w:val="none"/>
-        </w:rPr>
-      </w:pPr>
-      <w:r>
-        <w:rPr>
-          <w:rtl w:val="0"/>
-        </w:rPr>
-        <w:t xml:space="preserve">Sorteerfunctie op prijs, auteur, genre, type product, ISBN-nummer, taal, reeks/series</w:t>
+        <w:rPr>
+          <w:rFonts w:asciiTheme="majorHAnsi" w:hAnsiTheme="majorHAnsi" w:cstheme="majorHAnsi"/>
+        </w:rPr>
+      </w:pPr>
+      <w:r>
+        <w:rPr>
+          <w:rFonts w:asciiTheme="majorHAnsi" w:hAnsiTheme="majorHAnsi" w:cstheme="majorHAnsi"/>
+        </w:rPr>
+        <w:t xml:space="preserve">Sorteerfunctie op </w:t>
+      </w:r>
+      <w:r>
+        <w:rPr>
+          <w:rFonts w:asciiTheme="majorHAnsi" w:hAnsiTheme="majorHAnsi" w:cstheme="majorHAnsi"/>
+        </w:rPr>
+        <w:t xml:space="preserve">alfabetische titel en </w:t>
+      </w:r>
+      <w:r>
+        <w:rPr>
+          <w:rFonts w:asciiTheme="majorHAnsi" w:hAnsiTheme="majorHAnsi" w:cstheme="majorHAnsi"/>
+        </w:rPr>
+        <w:t>prijs</w:t>
+      </w:r>
+      <w:r>
+        <w:rPr>
+          <w:rFonts w:asciiTheme="majorHAnsi" w:hAnsiTheme="majorHAnsi" w:cstheme="majorHAnsi"/>
+        </w:rPr>
+        <w:t>, filterfunctie op</w:t>
+      </w:r>
+      <w:r>
+        <w:rPr>
+          <w:rFonts w:asciiTheme="majorHAnsi" w:hAnsiTheme="majorHAnsi" w:cstheme="majorHAnsi"/>
+        </w:rPr>
+        <w:t xml:space="preserve"> genre</w:t>
+      </w:r>
+      <w:r>
+        <w:rPr>
+          <w:rFonts w:asciiTheme="majorHAnsi" w:hAnsiTheme="majorHAnsi" w:cstheme="majorHAnsi"/>
+        </w:rPr>
+        <w:t xml:space="preserve"> en boektype</w:t>
       </w:r>
     </w:p>
     <w:p>
@@ -106,16 +345,21 @@
           <w:ilvl w:val="0"/>
           <w:numId w:val="9"/>
         </w:numPr>
-        <w:ind w:left="720" w:hanging="360"/>
-        <w:rPr>
-          <w:u w:val="none"/>
-        </w:rPr>
-      </w:pPr>
-      <w:r>
-        <w:rPr>
-          <w:rtl w:val="0"/>
-        </w:rPr>
-        <w:t xml:space="preserve">wishlist linken met klantenbestand</w:t>
+        <w:rPr>
+          <w:rFonts w:asciiTheme="majorHAnsi" w:hAnsiTheme="majorHAnsi" w:cstheme="majorHAnsi"/>
+        </w:rPr>
+      </w:pPr>
+      <w:r>
+        <w:rPr>
+          <w:rFonts w:asciiTheme="majorHAnsi" w:hAnsiTheme="majorHAnsi" w:cstheme="majorHAnsi"/>
+        </w:rPr>
+        <w:t>W</w:t>
+      </w:r>
+      <w:r>
+        <w:rPr>
+          <w:rFonts w:asciiTheme="majorHAnsi" w:hAnsiTheme="majorHAnsi" w:cstheme="majorHAnsi"/>
+        </w:rPr>
+        <w:t>ishlist linken met klantenbestand</w:t>
       </w:r>
     </w:p>
     <w:p>
@@ -124,16 +368,21 @@
           <w:ilvl w:val="0"/>
           <w:numId w:val="9"/>
         </w:numPr>
-        <w:ind w:left="720" w:hanging="360"/>
-        <w:rPr>
-          <w:u w:val="none"/>
-        </w:rPr>
-      </w:pPr>
-      <w:r>
-        <w:rPr>
-          <w:rtl w:val="0"/>
-        </w:rPr>
-        <w:t xml:space="preserve">klantenlogin</w:t>
+        <w:rPr>
+          <w:rFonts w:asciiTheme="majorHAnsi" w:hAnsiTheme="majorHAnsi" w:cstheme="majorHAnsi"/>
+        </w:rPr>
+      </w:pPr>
+      <w:r>
+        <w:rPr>
+          <w:rFonts w:asciiTheme="majorHAnsi" w:hAnsiTheme="majorHAnsi" w:cstheme="majorHAnsi"/>
+        </w:rPr>
+        <w:t>K</w:t>
+      </w:r>
+      <w:r>
+        <w:rPr>
+          <w:rFonts w:asciiTheme="majorHAnsi" w:hAnsiTheme="majorHAnsi" w:cstheme="majorHAnsi"/>
+        </w:rPr>
+        <w:t>lantenlogin</w:t>
       </w:r>
     </w:p>
     <w:p>
@@ -142,16 +391,33 @@
           <w:ilvl w:val="0"/>
           <w:numId w:val="9"/>
         </w:numPr>
-        <w:ind w:left="720" w:hanging="360"/>
-        <w:rPr>
-          <w:u w:val="none"/>
-        </w:rPr>
-      </w:pPr>
-      <w:r>
-        <w:rPr>
-          <w:rtl w:val="0"/>
-        </w:rPr>
-        <w:t xml:space="preserve">beheer login</w:t>
+        <w:rPr>
+          <w:rFonts w:asciiTheme="majorHAnsi" w:hAnsiTheme="majorHAnsi" w:cstheme="majorHAnsi"/>
+        </w:rPr>
+      </w:pPr>
+      <w:r>
+        <w:rPr>
+          <w:rFonts w:asciiTheme="majorHAnsi" w:hAnsiTheme="majorHAnsi" w:cstheme="majorHAnsi"/>
+        </w:rPr>
+        <w:t>B</w:t>
+      </w:r>
+      <w:r>
+        <w:rPr>
+          <w:rFonts w:asciiTheme="majorHAnsi" w:hAnsiTheme="majorHAnsi" w:cstheme="majorHAnsi"/>
+        </w:rPr>
+        <w:t>eheer</w:t>
+      </w:r>
+      <w:r>
+        <w:rPr>
+          <w:rFonts w:asciiTheme="majorHAnsi" w:hAnsiTheme="majorHAnsi" w:cstheme="majorHAnsi"/>
+        </w:rPr>
+        <w:t>der</w:t>
+      </w:r>
+      <w:r>
+        <w:rPr>
+          <w:rFonts w:asciiTheme="majorHAnsi" w:hAnsiTheme="majorHAnsi" w:cstheme="majorHAnsi"/>
+        </w:rPr>
+        <w:t>login</w:t>
       </w:r>
     </w:p>
     <w:p>
@@ -160,54 +426,59 @@
           <w:ilvl w:val="0"/>
           <w:numId w:val="9"/>
         </w:numPr>
-        <w:ind w:left="720" w:hanging="360"/>
-        <w:rPr>
-          <w:u w:val="none"/>
-        </w:rPr>
-      </w:pPr>
-      <w:r>
-        <w:rPr>
-          <w:rtl w:val="0"/>
-        </w:rPr>
-        <w:t xml:space="preserve">login/wachtwoord reset</w:t>
-      </w:r>
-    </w:p>
-    <w:p>
-      <w:pPr>
-        <w:ind w:left="0" w:firstLine="0"/>
-        <w:rPr/>
-      </w:pPr>
-      <w:r>
-        <w:rPr>
-          <w:rtl w:val="0"/>
-        </w:rPr>
-      </w:r>
-    </w:p>
-    <w:p>
-      <w:pPr>
-        <w:ind w:left="0" w:firstLine="0"/>
-        <w:rPr/>
-      </w:pPr>
-      <w:r>
-        <w:rPr>
-          <w:rtl w:val="0"/>
-        </w:rPr>
-      </w:r>
-    </w:p>
-    <w:p>
-      <w:pPr>
-        <w:ind w:left="0" w:firstLine="0"/>
-        <w:rPr>
-          <w:b w:val="1"/>
-        </w:rPr>
-      </w:pPr>
-      <w:r>
-        <w:rPr>
-          <w:b w:val="1"/>
-          <w:rtl w:val="0"/>
-        </w:rPr>
-        <w:t xml:space="preserve">Wat gaan we gebruiken?:</w:t>
-      </w:r>
+        <w:rPr>
+          <w:rFonts w:asciiTheme="majorHAnsi" w:hAnsiTheme="majorHAnsi" w:cstheme="majorHAnsi"/>
+        </w:rPr>
+      </w:pPr>
+      <w:r>
+        <w:rPr>
+          <w:rFonts w:asciiTheme="majorHAnsi" w:hAnsiTheme="majorHAnsi" w:cstheme="majorHAnsi"/>
+        </w:rPr>
+        <w:t>L</w:t>
+      </w:r>
+      <w:r>
+        <w:rPr>
+          <w:rFonts w:asciiTheme="majorHAnsi" w:hAnsiTheme="majorHAnsi" w:cstheme="majorHAnsi"/>
+        </w:rPr>
+        <w:t>ogin/wachtwoord reset</w:t>
+      </w:r>
+    </w:p>
+    <w:p>
+      <w:pPr>
+        <w:rPr>
+          <w:rFonts w:asciiTheme="majorHAnsi" w:hAnsiTheme="majorHAnsi" w:cstheme="majorHAnsi"/>
+        </w:rPr>
+      </w:pPr>
+    </w:p>
+    <w:p>
+      <w:pPr>
+        <w:rPr>
+          <w:rFonts w:asciiTheme="majorHAnsi" w:hAnsiTheme="majorHAnsi" w:cstheme="majorHAnsi"/>
+          <w:b/>
+        </w:rPr>
+      </w:pPr>
+      <w:r>
+        <w:rPr>
+          <w:rFonts w:asciiTheme="majorHAnsi" w:hAnsiTheme="majorHAnsi" w:cstheme="majorHAnsi"/>
+          <w:b/>
+        </w:rPr>
+        <w:t>GEBRUIK</w:t>
+      </w:r>
+      <w:r>
+        <w:rPr>
+          <w:rFonts w:asciiTheme="majorHAnsi" w:hAnsiTheme="majorHAnsi" w:cstheme="majorHAnsi"/>
+          <w:b/>
+        </w:rPr>
+        <w:t>:</w:t>
+      </w:r>
+    </w:p>
+    <w:p>
+      <w:pPr>
+        <w:rPr>
+          <w:rFonts w:asciiTheme="majorHAnsi" w:hAnsiTheme="majorHAnsi" w:cstheme="majorHAnsi"/>
+          <w:b/>
+        </w:rPr>
+      </w:pPr>
     </w:p>
     <w:p>
       <w:pPr>
@@ -215,47 +486,47 @@
           <w:ilvl w:val="0"/>
           <w:numId w:val="16"/>
         </w:numPr>
-        <w:ind w:left="720" w:hanging="360"/>
-        <w:rPr>
-          <w:u w:val="none"/>
-        </w:rPr>
-      </w:pPr>
-      <w:r>
-        <w:rPr>
-          <w:rtl w:val="0"/>
-        </w:rPr>
-        <w:t xml:space="preserve">een GIT repository </w:t>
-      </w:r>
-      <w:r>
-        <w:rPr>
+        <w:rPr>
+          <w:rFonts w:asciiTheme="majorHAnsi" w:hAnsiTheme="majorHAnsi" w:cstheme="majorHAnsi"/>
+        </w:rPr>
+      </w:pPr>
+      <w:r>
+        <w:rPr>
+          <w:rFonts w:asciiTheme="majorHAnsi" w:hAnsiTheme="majorHAnsi" w:cstheme="majorHAnsi"/>
+        </w:rPr>
+        <w:t>E</w:t>
+      </w:r>
+      <w:r>
+        <w:rPr>
+          <w:rFonts w:asciiTheme="majorHAnsi" w:hAnsiTheme="majorHAnsi" w:cstheme="majorHAnsi"/>
+        </w:rPr>
+        <w:t xml:space="preserve">en GIT repository </w:t>
+      </w:r>
+      <w:r>
+        <w:rPr>
+          <w:rFonts w:asciiTheme="majorHAnsi" w:hAnsiTheme="majorHAnsi" w:cstheme="majorHAnsi"/>
           <w:highlight w:val="white"/>
-          <w:rtl w:val="0"/>
-        </w:rPr>
-        <w:t xml:space="preserve">(</w:t>
-      </w:r>
-      <w:hyperlink r:id="rId6">
+        </w:rPr>
+        <w:t>(</w:t>
+      </w:r>
+      <w:hyperlink r:id="rId7">
         <w:r>
           <w:rPr>
-            <w:color w:val="1155cc"/>
+            <w:rFonts w:asciiTheme="majorHAnsi" w:hAnsiTheme="majorHAnsi" w:cstheme="majorHAnsi"/>
+            <w:color w:val="1155CC"/>
             <w:sz w:val="23"/>
             <w:szCs w:val="23"/>
             <w:highlight w:val="white"/>
-            <w:rtl w:val="0"/>
           </w:rPr>
-          <w:t xml:space="preserve">https://github.com/grishian/groepswerk2.git</w:t>
+          <w:t>https://github.com/grishian/groepswerk2.git</w:t>
         </w:r>
       </w:hyperlink>
       <w:r>
         <w:rPr>
+          <w:rFonts w:asciiTheme="majorHAnsi" w:hAnsiTheme="majorHAnsi" w:cstheme="majorHAnsi"/>
           <w:highlight w:val="white"/>
-          <w:rtl w:val="0"/>
-        </w:rPr>
-        <w:t xml:space="preserve">)</w:t>
-      </w:r>
-      <w:r>
-        <w:rPr>
-          <w:rtl w:val="0"/>
-        </w:rPr>
+        </w:rPr>
+        <w:t>)</w:t>
       </w:r>
     </w:p>
     <w:p>
@@ -264,433 +535,155 @@
           <w:ilvl w:val="0"/>
           <w:numId w:val="16"/>
         </w:numPr>
-        <w:ind w:left="720" w:hanging="360"/>
-        <w:rPr>
-          <w:u w:val="none"/>
-        </w:rPr>
-      </w:pPr>
-      <w:r>
-        <w:rPr>
-          <w:rtl w:val="0"/>
-        </w:rPr>
-        <w:t xml:space="preserve">WTForms (</w:t>
-      </w:r>
-      <w:hyperlink r:id="rId7">
-        <w:r>
-          <w:rPr>
-            <w:color w:val="1155cc"/>
-            <w:u w:val="single"/>
-            <w:rtl w:val="0"/>
-          </w:rPr>
-          <w:t xml:space="preserve">WTForms — WTForms Documentation (3.0.x)</w:t>
-        </w:r>
-      </w:hyperlink>
-      <w:r>
-        <w:rPr>
-          <w:rtl w:val="0"/>
-        </w:rPr>
-        <w:t xml:space="preserve">)</w:t>
-      </w:r>
-      <w:r>
-        <w:rPr>
-          <w:rtl w:val="0"/>
-        </w:rPr>
-      </w:r>
-    </w:p>
-    <w:p>
-      <w:pPr>
-        <w:ind w:left="0" w:firstLine="0"/>
-        <w:rPr/>
-      </w:pPr>
-      <w:r>
-        <w:rPr>
-          <w:rtl w:val="0"/>
-        </w:rPr>
-      </w:r>
-    </w:p>
-    <w:p>
-      <w:pPr>
-        <w:ind w:left="0" w:firstLine="0"/>
-        <w:rPr/>
-      </w:pPr>
-      <w:r>
-        <w:rPr>
-          <w:rtl w:val="0"/>
-        </w:rPr>
-      </w:r>
-    </w:p>
-    <w:p>
-      <w:pPr>
-        <w:ind w:left="0" w:firstLine="0"/>
-        <w:rPr>
-          <w:b w:val="1"/>
-        </w:rPr>
-      </w:pPr>
-      <w:r>
-        <w:rPr>
-          <w:b w:val="1"/>
-          <w:rtl w:val="0"/>
-        </w:rPr>
-        <w:t xml:space="preserve">Wat moet waar?:</w:t>
-      </w:r>
-    </w:p>
-    <w:p>
-      <w:pPr>
-        <w:ind w:left="0" w:firstLine="0"/>
-        <w:rPr>
-          <w:b w:val="1"/>
-        </w:rPr>
-      </w:pPr>
-      <w:r>
-        <w:rPr>
-          <w:rtl w:val="0"/>
-        </w:rPr>
-      </w:r>
-    </w:p>
-    <w:p>
-      <w:pPr>
-        <w:ind w:left="0" w:firstLine="0"/>
-        <w:rPr/>
-      </w:pPr>
-      <w:r>
-        <w:rPr>
-          <w:rtl w:val="0"/>
-        </w:rPr>
-        <w:t xml:space="preserve">Databank(tabellen):</w:t>
-      </w:r>
-    </w:p>
-    <w:p>
-      <w:pPr>
-        <w:numPr>
-          <w:ilvl w:val="0"/>
-          <w:numId w:val="14"/>
-        </w:numPr>
-        <w:ind w:left="720" w:hanging="360"/>
-        <w:rPr>
-          <w:u w:val="none"/>
-        </w:rPr>
-      </w:pPr>
-      <w:r>
-        <w:rPr>
-          <w:rtl w:val="0"/>
-        </w:rPr>
-        <w:t xml:space="preserve">product</w:t>
-      </w:r>
-    </w:p>
-    <w:p>
-      <w:pPr>
-        <w:numPr>
-          <w:ilvl w:val="0"/>
-          <w:numId w:val="14"/>
-        </w:numPr>
-        <w:ind w:left="720" w:hanging="360"/>
-        <w:rPr>
-          <w:u w:val="none"/>
-        </w:rPr>
-      </w:pPr>
-      <w:r>
-        <w:rPr>
-          <w:rtl w:val="0"/>
-        </w:rPr>
-        <w:t xml:space="preserve">klant</w:t>
-      </w:r>
-    </w:p>
-    <w:p>
-      <w:pPr>
-        <w:numPr>
-          <w:ilvl w:val="0"/>
-          <w:numId w:val="14"/>
-        </w:numPr>
-        <w:ind w:left="720" w:hanging="360"/>
-      </w:pPr>
-      <w:r>
-        <w:rPr>
-          <w:rtl w:val="0"/>
-        </w:rPr>
-        <w:t xml:space="preserve">(verlanglijstje?)</w:t>
-      </w:r>
-    </w:p>
-    <w:p>
-      <w:pPr>
-        <w:numPr>
-          <w:ilvl w:val="0"/>
-          <w:numId w:val="14"/>
-        </w:numPr>
-        <w:ind w:left="720" w:hanging="360"/>
-        <w:rPr>
-          <w:u w:val="none"/>
-        </w:rPr>
-      </w:pPr>
-      <w:r>
-        <w:rPr>
-          <w:rtl w:val="0"/>
-        </w:rPr>
-        <w:t xml:space="preserve">fysiek_boek</w:t>
-      </w:r>
-    </w:p>
-    <w:p>
-      <w:pPr>
-        <w:numPr>
-          <w:ilvl w:val="0"/>
-          <w:numId w:val="14"/>
-        </w:numPr>
-        <w:ind w:left="720" w:hanging="360"/>
-        <w:rPr>
-          <w:u w:val="none"/>
-        </w:rPr>
-      </w:pPr>
-      <w:r>
-        <w:rPr>
-          <w:rtl w:val="0"/>
-        </w:rPr>
-        <w:t xml:space="preserve">audio_boek</w:t>
-      </w:r>
-    </w:p>
-    <w:p>
-      <w:pPr>
-        <w:numPr>
-          <w:ilvl w:val="0"/>
-          <w:numId w:val="14"/>
-        </w:numPr>
-        <w:ind w:left="720" w:hanging="360"/>
-        <w:rPr>
-          <w:u w:val="none"/>
-        </w:rPr>
-      </w:pPr>
-      <w:r>
-        <w:rPr>
-          <w:rtl w:val="0"/>
-        </w:rPr>
-        <w:t xml:space="preserve">e_boek</w:t>
-      </w:r>
-    </w:p>
-    <w:p>
-      <w:pPr>
-        <w:ind w:left="0" w:firstLine="0"/>
-        <w:rPr/>
-      </w:pPr>
-      <w:r>
-        <w:rPr>
-          <w:rtl w:val="0"/>
-        </w:rPr>
-      </w:r>
-    </w:p>
-    <w:p>
-      <w:pPr>
-        <w:ind w:left="0" w:firstLine="0"/>
-        <w:rPr/>
-      </w:pPr>
-      <w:r>
-        <w:rPr>
-          <w:rtl w:val="0"/>
-        </w:rPr>
-        <w:t xml:space="preserve">Python code:</w:t>
-      </w:r>
-    </w:p>
-    <w:p>
-      <w:pPr>
-        <w:numPr>
-          <w:ilvl w:val="0"/>
-          <w:numId w:val="11"/>
-        </w:numPr>
-        <w:ind w:left="720" w:hanging="360"/>
-        <w:rPr>
-          <w:u w:val="none"/>
-        </w:rPr>
-      </w:pPr>
-      <w:r>
-        <w:rPr>
-          <w:rtl w:val="0"/>
-        </w:rPr>
-        <w:t xml:space="preserve">klant</w:t>
-      </w:r>
-    </w:p>
-    <w:p>
-      <w:pPr>
-        <w:numPr>
-          <w:ilvl w:val="0"/>
-          <w:numId w:val="11"/>
-        </w:numPr>
-        <w:ind w:left="720" w:hanging="360"/>
-        <w:rPr>
-          <w:u w:val="none"/>
-        </w:rPr>
-      </w:pPr>
-      <w:r>
-        <w:rPr>
-          <w:rtl w:val="0"/>
-        </w:rPr>
-        <w:t xml:space="preserve">(verschillende boek klassen of niet?)</w:t>
-      </w:r>
-    </w:p>
-    <w:p>
-      <w:pPr>
-        <w:numPr>
-          <w:ilvl w:val="0"/>
-          <w:numId w:val="11"/>
-        </w:numPr>
-        <w:ind w:left="720" w:hanging="360"/>
-        <w:rPr>
-          <w:u w:val="none"/>
-        </w:rPr>
-      </w:pPr>
-      <w:r>
-        <w:rPr>
-          <w:rtl w:val="0"/>
-        </w:rPr>
-        <w:t xml:space="preserve">filters/sorteerfunctie</w:t>
-      </w:r>
-    </w:p>
-    <w:p>
-      <w:pPr>
-        <w:rPr/>
-      </w:pPr>
-      <w:r>
-        <w:rPr>
-          <w:rtl w:val="0"/>
-        </w:rPr>
-      </w:r>
-    </w:p>
-    <w:p>
-      <w:pPr>
-        <w:rPr/>
-      </w:pPr>
-      <w:r>
-        <w:rPr>
-          <w:rtl w:val="0"/>
-        </w:rPr>
-        <w:t xml:space="preserve">Extra:</w:t>
-      </w:r>
-    </w:p>
-    <w:p>
-      <w:pPr>
-        <w:numPr>
-          <w:ilvl w:val="0"/>
-          <w:numId w:val="15"/>
-        </w:numPr>
-        <w:ind w:left="720" w:hanging="360"/>
-        <w:rPr>
-          <w:u w:val="none"/>
-        </w:rPr>
-      </w:pPr>
-      <w:r>
-        <w:rPr>
-          <w:rtl w:val="0"/>
-        </w:rPr>
-        <w:t xml:space="preserve">use case diagram maken van tabellen en klassen</w:t>
-      </w:r>
-    </w:p>
-    <w:p>
-      <w:pPr>
-        <w:numPr>
-          <w:ilvl w:val="0"/>
-          <w:numId w:val="15"/>
-        </w:numPr>
-        <w:ind w:left="720" w:hanging="360"/>
-        <w:rPr>
-          <w:u w:val="none"/>
-        </w:rPr>
-      </w:pPr>
-      <w:r>
-        <w:rPr>
-          <w:rtl w:val="0"/>
-        </w:rPr>
-        <w:t xml:space="preserve">use case diagram om </w:t>
-      </w:r>
-      <w:r>
-        <w:rPr>
+        <w:rPr>
+          <w:rFonts w:asciiTheme="majorHAnsi" w:hAnsiTheme="majorHAnsi" w:cstheme="majorHAnsi"/>
+          <w:lang w:val="en-GB"/>
+        </w:rPr>
+      </w:pPr>
+      <w:r>
+        <w:rPr>
+          <w:rFonts w:asciiTheme="majorHAnsi" w:hAnsiTheme="majorHAnsi" w:cstheme="majorHAnsi"/>
+          <w:lang w:val="en-GB"/>
+        </w:rPr>
+        <w:t xml:space="preserve">Flask </w:t>
+      </w:r>
+      <w:proofErr w:type="spellStart"/>
+      <w:r>
+        <w:rPr>
+          <w:rFonts w:asciiTheme="majorHAnsi" w:hAnsiTheme="majorHAnsi" w:cstheme="majorHAnsi"/>
+          <w:lang w:val="en-GB"/>
+        </w:rPr>
+        <w:t>WTForms</w:t>
+      </w:r>
+      <w:proofErr w:type="spellEnd"/>
+      <w:r>
+        <w:rPr>
+          <w:rFonts w:asciiTheme="majorHAnsi" w:hAnsiTheme="majorHAnsi" w:cstheme="majorHAnsi"/>
+          <w:lang w:val="en-GB"/>
+        </w:rPr>
+        <w:t xml:space="preserve"> (</w:t>
+      </w:r>
+      <w:proofErr w:type="spellStart"/>
+      <w:r>
+        <w:rPr>
+          <w:rFonts w:asciiTheme="majorHAnsi" w:hAnsiTheme="majorHAnsi" w:cstheme="majorHAnsi"/>
+        </w:rPr>
+        <w:fldChar w:fldCharType="begin"/>
+      </w:r>
+      <w:r>
+        <w:rPr>
+          <w:rFonts w:asciiTheme="majorHAnsi" w:hAnsiTheme="majorHAnsi" w:cstheme="majorHAnsi"/>
+          <w:lang w:val="en-GB"/>
+        </w:rPr>
+        <w:instrText xml:space="preserve"> HYPERLINK "https://wtforms.readthedocs.io/en/3.0.x/" \h </w:instrText>
+      </w:r>
+      <w:r>
+        <w:rPr>
+          <w:rFonts w:asciiTheme="majorHAnsi" w:hAnsiTheme="majorHAnsi" w:cstheme="majorHAnsi"/>
+        </w:rPr>
+        <w:fldChar w:fldCharType="separate"/>
+      </w:r>
+      <w:r>
+        <w:rPr>
+          <w:rFonts w:asciiTheme="majorHAnsi" w:hAnsiTheme="majorHAnsi" w:cstheme="majorHAnsi"/>
+          <w:color w:val="1155CC"/>
           <w:u w:val="single"/>
-          <w:rtl w:val="0"/>
-        </w:rPr>
-        <w:t xml:space="preserve">alles</w:t>
-      </w:r>
-      <w:r>
-        <w:rPr>
-          <w:rtl w:val="0"/>
-        </w:rPr>
-        <w:t xml:space="preserve"> te linken</w:t>
-      </w:r>
-    </w:p>
-    <w:p>
-      <w:pPr>
-        <w:numPr>
-          <w:ilvl w:val="0"/>
-          <w:numId w:val="15"/>
-        </w:numPr>
-        <w:ind w:left="720" w:hanging="360"/>
-        <w:rPr>
-          <w:u w:val="none"/>
-        </w:rPr>
-      </w:pPr>
-      <w:r>
-        <w:rPr>
-          <w:rtl w:val="0"/>
-        </w:rPr>
-        <w:t xml:space="preserve">eventueel een DFD</w:t>
-      </w:r>
-    </w:p>
-    <w:p>
-      <w:pPr>
-        <w:ind w:left="0" w:firstLine="0"/>
-        <w:rPr/>
-      </w:pPr>
-      <w:r>
-        <w:rPr>
-          <w:rtl w:val="0"/>
-        </w:rPr>
-      </w:r>
-    </w:p>
-    <w:p>
-      <w:pPr>
-        <w:ind w:left="0" w:firstLine="0"/>
-        <w:rPr/>
-      </w:pPr>
-      <w:r>
-        <w:rPr>
-          <w:rtl w:val="0"/>
-        </w:rPr>
-      </w:r>
-    </w:p>
-    <w:p>
-      <w:pPr>
-        <w:ind w:left="0" w:firstLine="0"/>
-        <w:rPr/>
-      </w:pPr>
-      <w:r>
-        <w:rPr>
-          <w:b w:val="1"/>
-          <w:rtl w:val="0"/>
-        </w:rPr>
-        <w:t xml:space="preserve">Vragen</w:t>
-      </w:r>
-      <w:r>
-        <w:rPr>
-          <w:rtl w:val="0"/>
-        </w:rPr>
-        <w:t xml:space="preserve">:</w:t>
-      </w:r>
-    </w:p>
-    <w:p>
-      <w:pPr>
-        <w:ind w:left="0" w:firstLine="0"/>
-        <w:rPr/>
-      </w:pPr>
-      <w:r>
-        <w:rPr>
-          <w:rtl w:val="0"/>
-        </w:rPr>
-      </w:r>
-    </w:p>
-    <w:p>
-      <w:pPr>
-        <w:ind w:left="0" w:firstLine="0"/>
-        <w:rPr/>
-      </w:pPr>
-      <w:r>
-        <w:rPr>
-          <w:rtl w:val="0"/>
-        </w:rPr>
-        <w:t xml:space="preserve">In welke taal moet het programma staan? Engels of Nederlands?</w:t>
+          <w:lang w:val="en-GB"/>
+        </w:rPr>
+        <w:t>WTForms</w:t>
+      </w:r>
+      <w:proofErr w:type="spellEnd"/>
+      <w:r>
+        <w:rPr>
+          <w:rFonts w:asciiTheme="majorHAnsi" w:hAnsiTheme="majorHAnsi" w:cstheme="majorHAnsi"/>
+          <w:color w:val="1155CC"/>
+          <w:u w:val="single"/>
+          <w:lang w:val="en-GB"/>
+        </w:rPr>
+        <w:t xml:space="preserve"> — </w:t>
+      </w:r>
+      <w:proofErr w:type="spellStart"/>
+      <w:r>
+        <w:rPr>
+          <w:rFonts w:asciiTheme="majorHAnsi" w:hAnsiTheme="majorHAnsi" w:cstheme="majorHAnsi"/>
+          <w:color w:val="1155CC"/>
+          <w:u w:val="single"/>
+          <w:lang w:val="en-GB"/>
+        </w:rPr>
+        <w:t>WTForms</w:t>
+      </w:r>
+      <w:proofErr w:type="spellEnd"/>
+      <w:r>
+        <w:rPr>
+          <w:rFonts w:asciiTheme="majorHAnsi" w:hAnsiTheme="majorHAnsi" w:cstheme="majorHAnsi"/>
+          <w:color w:val="1155CC"/>
+          <w:u w:val="single"/>
+          <w:lang w:val="en-GB"/>
+        </w:rPr>
+        <w:t xml:space="preserve"> Documentation (3.0.x)</w:t>
+      </w:r>
+      <w:r>
+        <w:rPr>
+          <w:rFonts w:asciiTheme="majorHAnsi" w:hAnsiTheme="majorHAnsi" w:cstheme="majorHAnsi"/>
+          <w:color w:val="1155CC"/>
+          <w:u w:val="single"/>
+        </w:rPr>
+        <w:fldChar w:fldCharType="end"/>
+      </w:r>
+      <w:r>
+        <w:rPr>
+          <w:rFonts w:asciiTheme="majorHAnsi" w:hAnsiTheme="majorHAnsi" w:cstheme="majorHAnsi"/>
+          <w:lang w:val="en-GB"/>
+        </w:rPr>
+        <w:t>)</w:t>
+      </w:r>
+    </w:p>
+    <w:p>
+      <w:pPr>
+        <w:rPr>
+          <w:rFonts w:asciiTheme="majorHAnsi" w:hAnsiTheme="majorHAnsi" w:cstheme="majorHAnsi"/>
+          <w:lang w:val="en-GB"/>
+        </w:rPr>
+      </w:pPr>
+    </w:p>
+    <w:p>
+      <w:pPr>
+        <w:rPr>
+          <w:rFonts w:asciiTheme="majorHAnsi" w:hAnsiTheme="majorHAnsi" w:cstheme="majorHAnsi"/>
+        </w:rPr>
+      </w:pPr>
+      <w:r>
+        <w:rPr>
+          <w:rFonts w:asciiTheme="majorHAnsi" w:hAnsiTheme="majorHAnsi" w:cstheme="majorHAnsi"/>
+          <w:b/>
+        </w:rPr>
+        <w:t>FAQ</w:t>
+      </w:r>
+      <w:r>
+        <w:rPr>
+          <w:rFonts w:asciiTheme="majorHAnsi" w:hAnsiTheme="majorHAnsi" w:cstheme="majorHAnsi"/>
+        </w:rPr>
+        <w:t>:</w:t>
+      </w:r>
+    </w:p>
+    <w:p>
+      <w:pPr>
+        <w:rPr>
+          <w:rFonts w:asciiTheme="majorHAnsi" w:hAnsiTheme="majorHAnsi" w:cstheme="majorHAnsi"/>
+        </w:rPr>
+      </w:pPr>
+    </w:p>
+    <w:p>
+      <w:pPr>
+        <w:rPr>
+          <w:rFonts w:asciiTheme="majorHAnsi" w:hAnsiTheme="majorHAnsi" w:cstheme="majorHAnsi"/>
+        </w:rPr>
+      </w:pPr>
+      <w:r>
+        <w:rPr>
+          <w:rFonts w:asciiTheme="majorHAnsi" w:hAnsiTheme="majorHAnsi" w:cstheme="majorHAnsi"/>
+        </w:rPr>
+        <w:t>In welke taal moet het programma staan? Engels of Nederlands?</w:t>
       </w:r>
     </w:p>
     <w:p>
@@ -699,28 +692,34 @@
           <w:ilvl w:val="0"/>
           <w:numId w:val="2"/>
         </w:numPr>
-        <w:ind w:left="720" w:hanging="360"/>
-        <w:rPr>
-          <w:u w:val="none"/>
-        </w:rPr>
-      </w:pPr>
-      <w:r>
-        <w:rPr>
-          <w:rtl w:val="0"/>
-        </w:rPr>
-        <w:t xml:space="preserve">Maakt niet uit. Zorg wel dat alles in dezelfde taal is.</w:t>
-      </w:r>
-    </w:p>
-    <w:p>
-      <w:pPr>
-        <w:ind w:left="0" w:firstLine="0"/>
-        <w:rPr/>
-      </w:pPr>
-      <w:r>
-        <w:rPr>
-          <w:rtl w:val="0"/>
-        </w:rPr>
-        <w:t xml:space="preserve">Moeten klanten login en beheer login ook in de databank gestoken worden?</w:t>
+        <w:rPr>
+          <w:rFonts w:asciiTheme="majorHAnsi" w:hAnsiTheme="majorHAnsi" w:cstheme="majorHAnsi"/>
+        </w:rPr>
+      </w:pPr>
+      <w:r>
+        <w:rPr>
+          <w:rFonts w:asciiTheme="majorHAnsi" w:hAnsiTheme="majorHAnsi" w:cstheme="majorHAnsi"/>
+        </w:rPr>
+        <w:t>Maakt niet uit. Zorg wel dat alles in dezelfde taal is.</w:t>
+      </w:r>
+    </w:p>
+    <w:p>
+      <w:pPr>
+        <w:rPr>
+          <w:rFonts w:asciiTheme="majorHAnsi" w:hAnsiTheme="majorHAnsi" w:cstheme="majorHAnsi"/>
+        </w:rPr>
+      </w:pPr>
+      <w:r>
+        <w:rPr>
+          <w:rFonts w:asciiTheme="majorHAnsi" w:hAnsiTheme="majorHAnsi" w:cstheme="majorHAnsi"/>
+        </w:rPr>
+        <w:t>Moeten klanten login en be</w:t>
+      </w:r>
+      <w:r>
+        <w:rPr>
+          <w:rFonts w:asciiTheme="majorHAnsi" w:hAnsiTheme="majorHAnsi" w:cstheme="majorHAnsi"/>
+        </w:rPr>
+        <w:t>heer login ook in de databank gestoken worden?</w:t>
       </w:r>
     </w:p>
     <w:p>
@@ -729,28 +728,28 @@
           <w:ilvl w:val="0"/>
           <w:numId w:val="12"/>
         </w:numPr>
-        <w:ind w:left="720" w:hanging="360"/>
-        <w:rPr>
-          <w:u w:val="none"/>
-        </w:rPr>
-      </w:pPr>
-      <w:r>
-        <w:rPr>
-          <w:rtl w:val="0"/>
-        </w:rPr>
-        <w:t xml:space="preserve">Daar zijn meerdere manieren voor. Je kan ze afhankelijk maken van je klantenbestand of ook niet. Dat wordt een klasse ‘user’. Meer wordt hierover gezien komende maandag (31 Januari 2022).</w:t>
-      </w:r>
-    </w:p>
-    <w:p>
-      <w:pPr>
-        <w:ind w:left="0" w:firstLine="0"/>
-        <w:rPr/>
-      </w:pPr>
-      <w:r>
-        <w:rPr>
-          <w:rtl w:val="0"/>
-        </w:rPr>
-        <w:t xml:space="preserve">Moeten er aankopen geprogrammeerd worden?</w:t>
+        <w:rPr>
+          <w:rFonts w:asciiTheme="majorHAnsi" w:hAnsiTheme="majorHAnsi" w:cstheme="majorHAnsi"/>
+        </w:rPr>
+      </w:pPr>
+      <w:r>
+        <w:rPr>
+          <w:rFonts w:asciiTheme="majorHAnsi" w:hAnsiTheme="majorHAnsi" w:cstheme="majorHAnsi"/>
+        </w:rPr>
+        <w:t>Daar zijn meerdere manieren voor. Je kan ze afhankelijk maken van je klantenbestand of ook niet. Dat wordt een klasse ‘user’. Meer wordt hierover gezien komende maandag (31 Januari 2022).</w:t>
+      </w:r>
+    </w:p>
+    <w:p>
+      <w:pPr>
+        <w:rPr>
+          <w:rFonts w:asciiTheme="majorHAnsi" w:hAnsiTheme="majorHAnsi" w:cstheme="majorHAnsi"/>
+        </w:rPr>
+      </w:pPr>
+      <w:r>
+        <w:rPr>
+          <w:rFonts w:asciiTheme="majorHAnsi" w:hAnsiTheme="majorHAnsi" w:cstheme="majorHAnsi"/>
+        </w:rPr>
+        <w:t>Moeten er aankopen geprogrammeerd worden?</w:t>
       </w:r>
     </w:p>
     <w:p>
@@ -759,26 +758,26 @@
           <w:ilvl w:val="0"/>
           <w:numId w:val="6"/>
         </w:numPr>
-        <w:ind w:left="720" w:hanging="360"/>
-        <w:rPr>
-          <w:u w:val="none"/>
-        </w:rPr>
-      </w:pPr>
-      <w:r>
-        <w:rPr>
-          <w:rtl w:val="0"/>
-        </w:rPr>
-        <w:t xml:space="preserve">Nee</w:t>
-      </w:r>
-    </w:p>
-    <w:p>
-      <w:pPr>
-        <w:ind w:left="0" w:firstLine="0"/>
-        <w:rPr/>
-      </w:pPr>
-      <w:r>
-        <w:rPr>
-          <w:rtl w:val="0"/>
+        <w:rPr>
+          <w:rFonts w:asciiTheme="majorHAnsi" w:hAnsiTheme="majorHAnsi" w:cstheme="majorHAnsi"/>
+        </w:rPr>
+      </w:pPr>
+      <w:r>
+        <w:rPr>
+          <w:rFonts w:asciiTheme="majorHAnsi" w:hAnsiTheme="majorHAnsi" w:cstheme="majorHAnsi"/>
+        </w:rPr>
+        <w:t>Nee</w:t>
+      </w:r>
+    </w:p>
+    <w:p>
+      <w:pPr>
+        <w:rPr>
+          <w:rFonts w:asciiTheme="majorHAnsi" w:hAnsiTheme="majorHAnsi" w:cstheme="majorHAnsi"/>
+        </w:rPr>
+      </w:pPr>
+      <w:r>
+        <w:rPr>
+          <w:rFonts w:asciiTheme="majorHAnsi" w:hAnsiTheme="majorHAnsi" w:cstheme="majorHAnsi"/>
         </w:rPr>
         <w:t xml:space="preserve">Geen shopping cart? </w:t>
       </w:r>
@@ -789,28 +788,28 @@
           <w:ilvl w:val="0"/>
           <w:numId w:val="7"/>
         </w:numPr>
-        <w:ind w:left="720" w:hanging="360"/>
-        <w:rPr>
-          <w:u w:val="none"/>
-        </w:rPr>
-      </w:pPr>
-      <w:r>
-        <w:rPr>
-          <w:rtl w:val="0"/>
-        </w:rPr>
-        <w:t xml:space="preserve">Nee. De shopping cart fungeert eigenlijk een beetje als wishlist.</w:t>
-      </w:r>
-    </w:p>
-    <w:p>
-      <w:pPr>
-        <w:ind w:left="0" w:firstLine="0"/>
-        <w:rPr/>
-      </w:pPr>
-      <w:r>
-        <w:rPr>
-          <w:rtl w:val="0"/>
-        </w:rPr>
-        <w:t xml:space="preserve">Verschillende rollen voor medewerker en manager?</w:t>
+        <w:rPr>
+          <w:rFonts w:asciiTheme="majorHAnsi" w:hAnsiTheme="majorHAnsi" w:cstheme="majorHAnsi"/>
+        </w:rPr>
+      </w:pPr>
+      <w:r>
+        <w:rPr>
+          <w:rFonts w:asciiTheme="majorHAnsi" w:hAnsiTheme="majorHAnsi" w:cstheme="majorHAnsi"/>
+        </w:rPr>
+        <w:t>Nee. De shopping cart fungeert eigenlijk een beetje als wishlist.</w:t>
+      </w:r>
+    </w:p>
+    <w:p>
+      <w:pPr>
+        <w:rPr>
+          <w:rFonts w:asciiTheme="majorHAnsi" w:hAnsiTheme="majorHAnsi" w:cstheme="majorHAnsi"/>
+        </w:rPr>
+      </w:pPr>
+      <w:r>
+        <w:rPr>
+          <w:rFonts w:asciiTheme="majorHAnsi" w:hAnsiTheme="majorHAnsi" w:cstheme="majorHAnsi"/>
+        </w:rPr>
+        <w:t>Verschillende rollen voor medewerker en manager?</w:t>
       </w:r>
     </w:p>
     <w:p>
@@ -819,28 +818,35 @@
           <w:ilvl w:val="0"/>
           <w:numId w:val="3"/>
         </w:numPr>
-        <w:ind w:left="720" w:hanging="360"/>
-        <w:rPr>
-          <w:u w:val="none"/>
-        </w:rPr>
-      </w:pPr>
-      <w:r>
-        <w:rPr>
-          <w:rtl w:val="0"/>
-        </w:rPr>
-        <w:t xml:space="preserve">1 profiel voor shopeigenaar is genoeg. Verschil tussen klant en beheerder is goed.</w:t>
-      </w:r>
-    </w:p>
-    <w:p>
-      <w:pPr>
-        <w:ind w:left="0" w:firstLine="0"/>
-        <w:rPr/>
-      </w:pPr>
-      <w:r>
-        <w:rPr>
-          <w:rtl w:val="0"/>
-        </w:rPr>
-        <w:t xml:space="preserve">Moeten we iets van JSON voorzien?</w:t>
+        <w:rPr>
+          <w:rFonts w:asciiTheme="majorHAnsi" w:hAnsiTheme="majorHAnsi" w:cstheme="majorHAnsi"/>
+        </w:rPr>
+      </w:pPr>
+      <w:r>
+        <w:rPr>
+          <w:rFonts w:asciiTheme="majorHAnsi" w:hAnsiTheme="majorHAnsi" w:cstheme="majorHAnsi"/>
+        </w:rPr>
+        <w:t xml:space="preserve">1 profiel voor shopeigenaar is genoeg. Verschil tussen klant en beheerder </w:t>
+      </w:r>
+      <w:r>
+        <w:rPr>
+          <w:rFonts w:asciiTheme="majorHAnsi" w:hAnsiTheme="majorHAnsi" w:cstheme="majorHAnsi"/>
+        </w:rPr>
+        <w:t>is goed.</w:t>
+      </w:r>
+    </w:p>
+    <w:p>
+      <w:pPr>
+        <w:rPr>
+          <w:rFonts w:asciiTheme="majorHAnsi" w:hAnsiTheme="majorHAnsi" w:cstheme="majorHAnsi"/>
+        </w:rPr>
+      </w:pPr>
+      <w:r>
+        <w:rPr>
+          <w:rFonts w:asciiTheme="majorHAnsi" w:hAnsiTheme="majorHAnsi" w:cstheme="majorHAnsi"/>
+        </w:rPr>
+        <w:lastRenderedPageBreak/>
+        <w:t>Moeten we iets van JSON voorzien?</w:t>
       </w:r>
     </w:p>
     <w:p>
@@ -849,28 +855,28 @@
           <w:ilvl w:val="0"/>
           <w:numId w:val="1"/>
         </w:numPr>
-        <w:ind w:left="720" w:hanging="360"/>
-        <w:rPr>
-          <w:u w:val="none"/>
-        </w:rPr>
-      </w:pPr>
-      <w:r>
-        <w:rPr>
-          <w:rtl w:val="0"/>
-        </w:rPr>
-        <w:t xml:space="preserve">Nee</w:t>
-      </w:r>
-    </w:p>
-    <w:p>
-      <w:pPr>
-        <w:ind w:left="0" w:firstLine="0"/>
-        <w:rPr/>
-      </w:pPr>
-      <w:r>
-        <w:rPr>
-          <w:rtl w:val="0"/>
-        </w:rPr>
-        <w:t xml:space="preserve">Hoeveel punten staan op analyse? Wat moet daar precies in?</w:t>
+        <w:rPr>
+          <w:rFonts w:asciiTheme="majorHAnsi" w:hAnsiTheme="majorHAnsi" w:cstheme="majorHAnsi"/>
+        </w:rPr>
+      </w:pPr>
+      <w:r>
+        <w:rPr>
+          <w:rFonts w:asciiTheme="majorHAnsi" w:hAnsiTheme="majorHAnsi" w:cstheme="majorHAnsi"/>
+        </w:rPr>
+        <w:t>Nee</w:t>
+      </w:r>
+    </w:p>
+    <w:p>
+      <w:pPr>
+        <w:rPr>
+          <w:rFonts w:asciiTheme="majorHAnsi" w:hAnsiTheme="majorHAnsi" w:cstheme="majorHAnsi"/>
+        </w:rPr>
+      </w:pPr>
+      <w:r>
+        <w:rPr>
+          <w:rFonts w:asciiTheme="majorHAnsi" w:hAnsiTheme="majorHAnsi" w:cstheme="majorHAnsi"/>
+        </w:rPr>
+        <w:t>Hoeveel punten staan op analyse? Wat moet daar precies in?</w:t>
       </w:r>
     </w:p>
     <w:p>
@@ -879,38 +885,30 @@
           <w:ilvl w:val="0"/>
           <w:numId w:val="13"/>
         </w:numPr>
-        <w:ind w:left="720" w:hanging="360"/>
-        <w:rPr>
-          <w:u w:val="none"/>
-        </w:rPr>
-      </w:pPr>
-      <w:r>
-        <w:rPr>
-          <w:rtl w:val="0"/>
-        </w:rPr>
-        <w:t xml:space="preserve">Als de code onduidelijk is, moet de analyse het wel verduidelijken. Daar mag een woordje uitleg bij.</w:t>
-      </w:r>
-    </w:p>
-    <w:p>
-      <w:pPr>
-        <w:ind w:left="0" w:firstLine="0"/>
-        <w:rPr>
+        <w:rPr>
+          <w:rFonts w:asciiTheme="majorHAnsi" w:hAnsiTheme="majorHAnsi" w:cstheme="majorHAnsi"/>
+        </w:rPr>
+      </w:pPr>
+      <w:r>
+        <w:rPr>
+          <w:rFonts w:asciiTheme="majorHAnsi" w:hAnsiTheme="majorHAnsi" w:cstheme="majorHAnsi"/>
+        </w:rPr>
+        <w:t>Als de code onduidelijk is, moet de analyse het wel verduidelijken. Daar mag een woordje uitleg bij.</w:t>
+      </w:r>
+    </w:p>
+    <w:p>
+      <w:pPr>
+        <w:rPr>
+          <w:rFonts w:asciiTheme="majorHAnsi" w:hAnsiTheme="majorHAnsi" w:cstheme="majorHAnsi"/>
           <w:highlight w:val="white"/>
         </w:rPr>
       </w:pPr>
       <w:r>
         <w:rPr>
+          <w:rFonts w:asciiTheme="majorHAnsi" w:hAnsiTheme="majorHAnsi" w:cstheme="majorHAnsi"/>
           <w:highlight w:val="white"/>
-          <w:rtl w:val="0"/>
-        </w:rPr>
-        <w:t xml:space="preserve">D</w:t>
-      </w:r>
-      <w:r>
-        <w:rPr>
-          <w:highlight w:val="white"/>
-          <w:rtl w:val="0"/>
-        </w:rPr>
-        <w:t xml:space="preserve">e inhoud van de databank kunnen we dus niet delen. Dit zal dus enkel een db-design worden?</w:t>
+        </w:rPr>
+        <w:t>De inhoud van de databank kunnen we dus niet delen. Dit zal dus enkel een db-design worden?</w:t>
       </w:r>
     </w:p>
     <w:p>
@@ -919,29 +917,36 @@
           <w:ilvl w:val="0"/>
           <w:numId w:val="8"/>
         </w:numPr>
-        <w:ind w:left="720" w:hanging="360"/>
-        <w:rPr>
+        <w:rPr>
+          <w:rFonts w:asciiTheme="majorHAnsi" w:hAnsiTheme="majorHAnsi" w:cstheme="majorHAnsi"/>
           <w:highlight w:val="white"/>
-          <w:u w:val="none"/>
-        </w:rPr>
-      </w:pPr>
-      <w:r>
-        <w:rPr>
+        </w:rPr>
+      </w:pPr>
+      <w:r>
+        <w:rPr>
+          <w:rFonts w:asciiTheme="majorHAnsi" w:hAnsiTheme="majorHAnsi" w:cstheme="majorHAnsi"/>
           <w:highlight w:val="white"/>
-          <w:rtl w:val="0"/>
-        </w:rPr>
-        <w:t xml:space="preserve">Ja. De inhoud maakt niet uit, de werking en design wel.</w:t>
-      </w:r>
-    </w:p>
-    <w:p>
-      <w:pPr>
-        <w:rPr/>
-      </w:pPr>
-      <w:r>
-        <w:rPr>
-          <w:rtl w:val="0"/>
-        </w:rPr>
-        <w:t xml:space="preserve">Gaat de beheerder klanten kunnen verwijderen? Bijvoorbeeld klanten die inactief zijn, etc.</w:t>
+        </w:rPr>
+        <w:t>Ja. De inhoud maakt niet uit, de werking en design wel.</w:t>
+      </w:r>
+    </w:p>
+    <w:p>
+      <w:pPr>
+        <w:rPr>
+          <w:rFonts w:asciiTheme="majorHAnsi" w:hAnsiTheme="majorHAnsi" w:cstheme="majorHAnsi"/>
+        </w:rPr>
+      </w:pPr>
+      <w:r>
+        <w:rPr>
+          <w:rFonts w:asciiTheme="majorHAnsi" w:hAnsiTheme="majorHAnsi" w:cstheme="majorHAnsi"/>
+        </w:rPr>
+        <w:t>Gaat de</w:t>
+      </w:r>
+      <w:r>
+        <w:rPr>
+          <w:rFonts w:asciiTheme="majorHAnsi" w:hAnsiTheme="majorHAnsi" w:cstheme="majorHAnsi"/>
+        </w:rPr>
+        <w:t xml:space="preserve"> beheerder klanten kunnen verwijderen? Bijvoorbeeld klanten die inactief zijn, etc.</w:t>
       </w:r>
     </w:p>
     <w:p>
@@ -950,22 +955,21 @@
           <w:ilvl w:val="0"/>
           <w:numId w:val="4"/>
         </w:numPr>
-        <w:ind w:left="720" w:hanging="360"/>
-        <w:rPr>
-          <w:u w:val="none"/>
-        </w:rPr>
-      </w:pPr>
-      <w:r>
-        <w:rPr>
-          <w:rtl w:val="0"/>
-        </w:rPr>
-        <w:t xml:space="preserve">Die functie mag, maar is niet per se nodig aangezien het ingewikkeld is.</w:t>
-      </w:r>
-    </w:p>
-    <w:p>
-      <w:pPr>
-        <w:ind w:left="0" w:firstLine="0"/>
-        <w:rPr>
+        <w:rPr>
+          <w:rFonts w:asciiTheme="majorHAnsi" w:hAnsiTheme="majorHAnsi" w:cstheme="majorHAnsi"/>
+        </w:rPr>
+      </w:pPr>
+      <w:r>
+        <w:rPr>
+          <w:rFonts w:asciiTheme="majorHAnsi" w:hAnsiTheme="majorHAnsi" w:cstheme="majorHAnsi"/>
+        </w:rPr>
+        <w:t>Die functie mag, maar is niet per se nodig aangezien het ingewikkeld is.</w:t>
+      </w:r>
+    </w:p>
+    <w:p>
+      <w:pPr>
+        <w:rPr>
+          <w:rFonts w:asciiTheme="majorHAnsi" w:hAnsiTheme="majorHAnsi" w:cstheme="majorHAnsi"/>
           <w:sz w:val="21"/>
           <w:szCs w:val="21"/>
           <w:highlight w:val="white"/>
@@ -973,12 +977,21 @@
       </w:pPr>
       <w:r>
         <w:rPr>
+          <w:rFonts w:asciiTheme="majorHAnsi" w:hAnsiTheme="majorHAnsi" w:cstheme="majorHAnsi"/>
           <w:sz w:val="21"/>
           <w:szCs w:val="21"/>
           <w:highlight w:val="white"/>
-          <w:rtl w:val="0"/>
-        </w:rPr>
-        <w:t xml:space="preserve">Aangezien de deadline voor het project tegen eind mei is, is het de bedoeling dat we dan ons project constant gaan updaten met de nieuwe kennis en dingen die we nog gaan zien de komende maanden/weken? Of enkel met wat we ongeveer tot nu toe hebben gezien?</w:t>
+        </w:rPr>
+        <w:t>Aangezien de deadline voor het project tegen eind mei is, is het de bedoeling dat we dan ons projec</w:t>
+      </w:r>
+      <w:r>
+        <w:rPr>
+          <w:rFonts w:asciiTheme="majorHAnsi" w:hAnsiTheme="majorHAnsi" w:cstheme="majorHAnsi"/>
+          <w:sz w:val="21"/>
+          <w:szCs w:val="21"/>
+          <w:highlight w:val="white"/>
+        </w:rPr>
+        <w:t>t constant gaan updaten met de nieuwe kennis en dingen die we nog gaan zien de komende maanden/weken? Of enkel met wat we ongeveer tot nu toe hebben gezien?</w:t>
       </w:r>
     </w:p>
     <w:p>
@@ -987,284 +1000,890 @@
           <w:ilvl w:val="0"/>
           <w:numId w:val="10"/>
         </w:numPr>
-        <w:ind w:left="720" w:hanging="360"/>
-        <w:rPr>
+        <w:rPr>
+          <w:rFonts w:asciiTheme="majorHAnsi" w:hAnsiTheme="majorHAnsi" w:cstheme="majorHAnsi"/>
           <w:sz w:val="21"/>
           <w:szCs w:val="21"/>
           <w:highlight w:val="white"/>
-          <w:u w:val="none"/>
-        </w:rPr>
-      </w:pPr>
-      <w:r>
-        <w:rPr>
+        </w:rPr>
+      </w:pPr>
+      <w:r>
+        <w:rPr>
+          <w:rFonts w:asciiTheme="majorHAnsi" w:hAnsiTheme="majorHAnsi" w:cstheme="majorHAnsi"/>
           <w:sz w:val="21"/>
           <w:szCs w:val="21"/>
           <w:highlight w:val="white"/>
-          <w:rtl w:val="0"/>
-        </w:rPr>
-        <w:t xml:space="preserve">Eigenlijk moet je het project kunnen maken met alles wat we tot nu toe hebben gezien.</w:t>
-      </w:r>
-      <w:r>
-        <w:rPr>
-          <w:rtl w:val="0"/>
-        </w:rPr>
-      </w:r>
-    </w:p>
-    <w:p>
-      <w:pPr>
-        <w:ind w:left="0" w:firstLine="0"/>
-        <w:rPr/>
-      </w:pPr>
-      <w:r>
-        <w:rPr>
-          <w:rtl w:val="0"/>
-        </w:rPr>
-        <w:br w:type="textWrapping"/>
-      </w:r>
-    </w:p>
-    <w:p>
-      <w:pPr>
-        <w:ind w:left="0" w:firstLine="0"/>
-        <w:rPr>
-          <w:b w:val="1"/>
-        </w:rPr>
-      </w:pPr>
-      <w:r>
-        <w:rPr>
-          <w:b w:val="1"/>
-          <w:rtl w:val="0"/>
-        </w:rPr>
-        <w:t xml:space="preserve">Extra toewijzingen:</w:t>
-      </w:r>
-    </w:p>
-    <w:p>
-      <w:pPr>
-        <w:rPr/>
-      </w:pPr>
-      <w:r>
-        <w:rPr>
-          <w:rtl w:val="0"/>
-        </w:rPr>
-        <w:t xml:space="preserve">Als klant moet je kunnen inloggen en browsen, filteren, opzoeken, boeken toevoegen aan je wishlist. Als beheerder moet je kunnen inloggen, boeken toevoegen, verwijderen, etc.</w:t>
-      </w:r>
-    </w:p>
-    <w:p>
-      <w:pPr>
-        <w:ind w:left="0" w:firstLine="0"/>
-        <w:rPr/>
-      </w:pPr>
-      <w:r>
-        <w:rPr>
-          <w:rtl w:val="0"/>
-        </w:rPr>
-      </w:r>
-    </w:p>
-    <w:p>
-      <w:pPr>
-        <w:ind w:left="0" w:firstLine="0"/>
-        <w:rPr/>
-      </w:pPr>
-      <w:r>
-        <w:rPr>
-          <w:rtl w:val="0"/>
-        </w:rPr>
-        <w:t xml:space="preserve">Er gaan klanten zijn die niet in staat zijn zelf hun wachtwoord te resetten, dus stel de optie in om zelf via de commandline als admin het wachtwoord te veranderen/resetten.</w:t>
-      </w:r>
-    </w:p>
-    <w:p>
-      <w:pPr>
-        <w:ind w:left="0" w:firstLine="0"/>
-        <w:rPr/>
-      </w:pPr>
-      <w:r>
-        <w:rPr>
-          <w:rtl w:val="0"/>
-        </w:rPr>
-      </w:r>
-    </w:p>
-    <w:p>
-      <w:pPr>
-        <w:ind w:left="0" w:firstLine="0"/>
-        <w:rPr/>
-      </w:pPr>
-      <w:r>
-        <w:rPr>
-          <w:rtl w:val="0"/>
-        </w:rPr>
-        <w:t xml:space="preserve">‘@with_appcontext’-command is super belangrijk!</w:t>
-      </w:r>
-    </w:p>
-    <w:p>
-      <w:pPr>
-        <w:ind w:left="0" w:firstLine="0"/>
-        <w:rPr/>
-      </w:pPr>
-      <w:r>
-        <w:rPr>
-          <w:rtl w:val="0"/>
-        </w:rPr>
-      </w:r>
-    </w:p>
-    <w:p>
-      <w:pPr>
-        <w:ind w:left="0" w:firstLine="0"/>
-        <w:rPr/>
-      </w:pPr>
-      <w:r>
-        <w:rPr>
-          <w:rtl w:val="0"/>
-        </w:rPr>
-        <w:t xml:space="preserve">Cookies duration van 30 dagen is meer dan genoeg.</w:t>
-      </w:r>
-    </w:p>
-    <w:p>
-      <w:pPr>
-        <w:ind w:left="0" w:firstLine="0"/>
-        <w:rPr/>
-      </w:pPr>
-      <w:r>
-        <w:rPr>
-          <w:rtl w:val="0"/>
-        </w:rPr>
-      </w:r>
-    </w:p>
-    <w:p>
-      <w:pPr>
-        <w:ind w:left="0" w:firstLine="0"/>
-        <w:rPr/>
-      </w:pPr>
-      <w:r>
-        <w:rPr>
-          <w:rtl w:val="0"/>
-        </w:rPr>
-      </w:r>
-    </w:p>
-    <w:p>
-      <w:pPr>
-        <w:ind w:left="0" w:firstLine="0"/>
-        <w:rPr>
-          <w:b w:val="1"/>
-        </w:rPr>
-      </w:pPr>
-      <w:r>
-        <w:rPr>
-          <w:b w:val="1"/>
-          <w:rtl w:val="0"/>
-        </w:rPr>
-        <w:t xml:space="preserve">Agenda:</w:t>
-      </w:r>
-    </w:p>
-    <w:p>
-      <w:pPr>
-        <w:ind w:left="0" w:firstLine="0"/>
-        <w:rPr/>
-      </w:pPr>
-      <w:r>
-        <w:rPr>
-          <w:rtl w:val="0"/>
-        </w:rPr>
-      </w:r>
-    </w:p>
-    <w:p>
-      <w:pPr>
-        <w:ind w:left="0" w:firstLine="0"/>
-        <w:rPr>
+        </w:rPr>
+        <w:t>Eigenlijk moet je het project kunnen maken met alles wat we tot nu toe hebben gezien.</w:t>
+      </w:r>
+      <w:r>
+        <w:rPr>
+          <w:rFonts w:asciiTheme="majorHAnsi" w:hAnsiTheme="majorHAnsi" w:cstheme="majorHAnsi"/>
+        </w:rPr>
+        <w:br/>
+      </w:r>
+    </w:p>
+    <w:p>
+      <w:pPr>
+        <w:rPr>
+          <w:rFonts w:asciiTheme="majorHAnsi" w:hAnsiTheme="majorHAnsi" w:cstheme="majorHAnsi"/>
+          <w:b/>
+        </w:rPr>
+      </w:pPr>
+      <w:r>
+        <w:rPr>
+          <w:rFonts w:asciiTheme="majorHAnsi" w:hAnsiTheme="majorHAnsi" w:cstheme="majorHAnsi"/>
+          <w:b/>
+        </w:rPr>
+        <w:t>EXTRA TOEWIJZINGEN</w:t>
+      </w:r>
+      <w:r>
+        <w:rPr>
+          <w:rFonts w:asciiTheme="majorHAnsi" w:hAnsiTheme="majorHAnsi" w:cstheme="majorHAnsi"/>
+          <w:b/>
+        </w:rPr>
+        <w:t>:</w:t>
+      </w:r>
+    </w:p>
+    <w:p>
+      <w:pPr>
+        <w:rPr>
+          <w:rFonts w:asciiTheme="majorHAnsi" w:hAnsiTheme="majorHAnsi" w:cstheme="majorHAnsi"/>
+          <w:b/>
+        </w:rPr>
+      </w:pPr>
+    </w:p>
+    <w:p>
+      <w:pPr>
+        <w:rPr>
+          <w:rFonts w:asciiTheme="majorHAnsi" w:hAnsiTheme="majorHAnsi" w:cstheme="majorHAnsi"/>
+        </w:rPr>
+      </w:pPr>
+      <w:r>
+        <w:rPr>
+          <w:rFonts w:asciiTheme="majorHAnsi" w:hAnsiTheme="majorHAnsi" w:cstheme="majorHAnsi"/>
+        </w:rPr>
+        <w:t>Als klant moet je kunnen inloggen en browsen, filteren, opzoeken, boeken toevoegen aan je wishlist. Als beheerder moet je kunnen inloggen, boeken toevoegen, verwijderen, etc.</w:t>
+      </w:r>
+    </w:p>
+    <w:p>
+      <w:pPr>
+        <w:rPr>
+          <w:rFonts w:asciiTheme="majorHAnsi" w:hAnsiTheme="majorHAnsi" w:cstheme="majorHAnsi"/>
+        </w:rPr>
+      </w:pPr>
+    </w:p>
+    <w:p>
+      <w:pPr>
+        <w:rPr>
+          <w:rFonts w:asciiTheme="majorHAnsi" w:hAnsiTheme="majorHAnsi" w:cstheme="majorHAnsi"/>
+        </w:rPr>
+      </w:pPr>
+      <w:r>
+        <w:rPr>
+          <w:rFonts w:asciiTheme="majorHAnsi" w:hAnsiTheme="majorHAnsi" w:cstheme="majorHAnsi"/>
+        </w:rPr>
+        <w:t>Er gaan klanten zijn die niet in staat zijn zelf hun wachtwoord te rese</w:t>
+      </w:r>
+      <w:r>
+        <w:rPr>
+          <w:rFonts w:asciiTheme="majorHAnsi" w:hAnsiTheme="majorHAnsi" w:cstheme="majorHAnsi"/>
+        </w:rPr>
+        <w:t>tten, dus stel de optie in om zelf via de commandline als admin het wachtwoord te veranderen/resetten.</w:t>
+      </w:r>
+    </w:p>
+    <w:p>
+      <w:pPr>
+        <w:rPr>
+          <w:rFonts w:asciiTheme="majorHAnsi" w:hAnsiTheme="majorHAnsi" w:cstheme="majorHAnsi"/>
+        </w:rPr>
+      </w:pPr>
+    </w:p>
+    <w:p>
+      <w:pPr>
+        <w:rPr>
+          <w:rFonts w:asciiTheme="majorHAnsi" w:hAnsiTheme="majorHAnsi" w:cstheme="majorHAnsi"/>
+        </w:rPr>
+      </w:pPr>
+      <w:r>
+        <w:rPr>
+          <w:rFonts w:asciiTheme="majorHAnsi" w:hAnsiTheme="majorHAnsi" w:cstheme="majorHAnsi"/>
+        </w:rPr>
+        <w:t>‘@with_appcontext’-command is super belangrijk!</w:t>
+      </w:r>
+    </w:p>
+    <w:p>
+      <w:pPr>
+        <w:rPr>
+          <w:rFonts w:asciiTheme="majorHAnsi" w:hAnsiTheme="majorHAnsi" w:cstheme="majorHAnsi"/>
+        </w:rPr>
+      </w:pPr>
+    </w:p>
+    <w:p>
+      <w:pPr>
+        <w:rPr>
+          <w:rFonts w:asciiTheme="majorHAnsi" w:hAnsiTheme="majorHAnsi" w:cstheme="majorHAnsi"/>
+        </w:rPr>
+      </w:pPr>
+      <w:r>
+        <w:rPr>
+          <w:rFonts w:asciiTheme="majorHAnsi" w:hAnsiTheme="majorHAnsi" w:cstheme="majorHAnsi"/>
+        </w:rPr>
+        <w:t>Cookies duration van 30 dagen is meer dan genoeg.</w:t>
+      </w:r>
+    </w:p>
+    <w:p>
+      <w:pPr>
+        <w:rPr>
+          <w:rFonts w:asciiTheme="majorHAnsi" w:hAnsiTheme="majorHAnsi" w:cstheme="majorHAnsi"/>
+        </w:rPr>
+      </w:pPr>
+    </w:p>
+    <w:p>
+      <w:pPr>
+        <w:rPr>
+          <w:rFonts w:asciiTheme="majorHAnsi" w:hAnsiTheme="majorHAnsi" w:cstheme="majorHAnsi"/>
+          <w:b/>
+          <w:bCs/>
+        </w:rPr>
+      </w:pPr>
+      <w:r>
+        <w:rPr>
+          <w:rFonts w:asciiTheme="majorHAnsi" w:hAnsiTheme="majorHAnsi" w:cstheme="majorHAnsi"/>
+          <w:b/>
+          <w:bCs/>
+        </w:rPr>
+        <w:t xml:space="preserve">UITLEG BIJ </w:t>
+      </w:r>
+      <w:r>
+        <w:rPr>
+          <w:rFonts w:asciiTheme="majorHAnsi" w:hAnsiTheme="majorHAnsi" w:cstheme="majorHAnsi"/>
+          <w:b/>
+          <w:bCs/>
+        </w:rPr>
+        <w:t>DIAGRAMMEN:</w:t>
+      </w:r>
+    </w:p>
+    <w:p>
+      <w:pPr>
+        <w:rPr>
+          <w:rFonts w:asciiTheme="majorHAnsi" w:hAnsiTheme="majorHAnsi" w:cstheme="majorHAnsi"/>
+        </w:rPr>
+      </w:pPr>
+      <w:r>
+        <w:rPr>
+          <w:rFonts w:asciiTheme="majorHAnsi" w:hAnsiTheme="majorHAnsi" w:cstheme="majorHAnsi"/>
+        </w:rPr>
+        <w:t xml:space="preserve">Na het begin van de analyse op te starten en alles eens duidelijk op te sommen, onze vragen neer te pennen en </w:t>
+      </w:r>
+      <w:r>
+        <w:rPr>
+          <w:rFonts w:asciiTheme="majorHAnsi" w:hAnsiTheme="majorHAnsi" w:cstheme="majorHAnsi"/>
+        </w:rPr>
+        <w:t>de antwoorden hierop op te volgen, kwam Grishian met het idee om diagrammen te maken om nog een beter overzicht te krijgen op dit groepswerk. Tegen onze volgende samenkomst hadden we dit gedaan, dus in het mapje analyse kunt u verscheidene Use Case, Klassen- en Tabellendiagrammen terugvinden. Die zijn hierna ook aangepast doorheen de verloop en de ontwikkeling van de applicatie.</w:t>
+      </w:r>
+    </w:p>
+    <w:p>
+      <w:pPr>
+        <w:rPr>
+          <w:rFonts w:asciiTheme="majorHAnsi" w:hAnsiTheme="majorHAnsi" w:cstheme="majorHAnsi"/>
+        </w:rPr>
+      </w:pPr>
+    </w:p>
+    <w:p>
+      <w:pPr>
+        <w:rPr>
+          <w:rFonts w:asciiTheme="majorHAnsi" w:hAnsiTheme="majorHAnsi" w:cstheme="majorHAnsi"/>
+        </w:rPr>
+      </w:pPr>
+      <w:r>
+        <w:rPr>
+          <w:rFonts w:asciiTheme="majorHAnsi" w:hAnsiTheme="majorHAnsi" w:cstheme="majorHAnsi"/>
+        </w:rPr>
+        <w:t xml:space="preserve">Eerst hadden we gekozen om </w:t>
+      </w:r>
+      <w:r>
+        <w:rPr>
+          <w:rFonts w:asciiTheme="majorHAnsi" w:hAnsiTheme="majorHAnsi" w:cstheme="majorHAnsi"/>
+        </w:rPr>
+        <w:t>in totaal 4 tabellen te maken voor de boeken. Drie tabellen voor elk boektype en dan 1 grote tabel waarin deze drie tabellen zouden samenkomen. Later hebben we dit aangepast naar alle boeken gewoon in 1 tabel samen te brengen omdat we het ons anders te moeilijk gingen maken. Simpel is beter.</w:t>
+      </w:r>
+    </w:p>
+    <w:p>
+      <w:pPr>
+        <w:rPr>
+          <w:rFonts w:asciiTheme="majorHAnsi" w:hAnsiTheme="majorHAnsi" w:cstheme="majorHAnsi"/>
+        </w:rPr>
+      </w:pPr>
+    </w:p>
+    <w:p>
+      <w:pPr>
+        <w:rPr>
+          <w:rFonts w:asciiTheme="majorHAnsi" w:hAnsiTheme="majorHAnsi" w:cstheme="majorHAnsi"/>
+          <w:b/>
+          <w:bCs/>
+        </w:rPr>
+      </w:pPr>
+      <w:r>
+        <w:rPr>
+          <w:rFonts w:asciiTheme="majorHAnsi" w:hAnsiTheme="majorHAnsi" w:cstheme="majorHAnsi"/>
+          <w:b/>
+          <w:bCs/>
+        </w:rPr>
+        <w:t>UITLEG BIJ APPLICATIE:</w:t>
+      </w:r>
+    </w:p>
+    <w:p>
+      <w:pPr>
+        <w:rPr>
+          <w:rFonts w:asciiTheme="majorHAnsi" w:hAnsiTheme="majorHAnsi" w:cstheme="majorHAnsi"/>
+        </w:rPr>
+      </w:pPr>
+      <w:r>
+        <w:rPr>
+          <w:rFonts w:asciiTheme="majorHAnsi" w:hAnsiTheme="majorHAnsi" w:cstheme="majorHAnsi"/>
+        </w:rPr>
+        <w:t>Je kan als “gast” vrijwillig alle boeken bekijken en opzoeken, wel moet je je registreren om een wishlist aan te maken en die te gebruiken.</w:t>
+      </w:r>
+      <w:r>
+        <w:rPr>
+          <w:rFonts w:asciiTheme="majorHAnsi" w:hAnsiTheme="majorHAnsi" w:cstheme="majorHAnsi"/>
+        </w:rPr>
+        <w:t xml:space="preserve"> </w:t>
+      </w:r>
+      <w:r>
+        <w:rPr>
+          <w:rFonts w:asciiTheme="majorHAnsi" w:hAnsiTheme="majorHAnsi" w:cstheme="majorHAnsi"/>
+        </w:rPr>
+        <w:t xml:space="preserve">Zodra je </w:t>
+      </w:r>
+      <w:r>
+        <w:rPr>
+          <w:rFonts w:asciiTheme="majorHAnsi" w:hAnsiTheme="majorHAnsi" w:cstheme="majorHAnsi"/>
+        </w:rPr>
+        <w:t xml:space="preserve">je hebt geregistreerd, kan je inloggen en je wishlist gebruiken. Je kan hier boeken aan toevoegen en verwijderen. </w:t>
+      </w:r>
+    </w:p>
+    <w:p>
+      <w:pPr>
+        <w:rPr>
+          <w:rFonts w:asciiTheme="majorHAnsi" w:hAnsiTheme="majorHAnsi" w:cstheme="majorHAnsi"/>
+        </w:rPr>
+      </w:pPr>
+      <w:r>
+        <w:rPr>
+          <w:rFonts w:asciiTheme="majorHAnsi" w:hAnsiTheme="majorHAnsi" w:cstheme="majorHAnsi"/>
+        </w:rPr>
+        <w:t xml:space="preserve">Elke gebruiker die zich registreert wordt automatisch in het systeem gezet als een normale gebruiker of klant. Dit wordt gekenmerkt in de databank in de ‘user’ tabel, in de ‘profile’ kolom met een ‘1’. </w:t>
+      </w:r>
+      <w:r>
+        <w:rPr>
+          <w:rFonts w:asciiTheme="majorHAnsi" w:hAnsiTheme="majorHAnsi" w:cstheme="majorHAnsi"/>
+        </w:rPr>
+        <w:lastRenderedPageBreak/>
+        <w:t xml:space="preserve">Wil je dit aanpassen en iemand kenmerken als een “administrator”, dan verander je </w:t>
+      </w:r>
+      <w:r>
+        <w:rPr>
+          <w:rFonts w:asciiTheme="majorHAnsi" w:hAnsiTheme="majorHAnsi" w:cstheme="majorHAnsi"/>
+        </w:rPr>
+        <w:t xml:space="preserve">dit </w:t>
+      </w:r>
+      <w:r>
+        <w:rPr>
+          <w:rFonts w:asciiTheme="majorHAnsi" w:hAnsiTheme="majorHAnsi" w:cstheme="majorHAnsi"/>
+        </w:rPr>
+        <w:t xml:space="preserve">gewoonweg </w:t>
+      </w:r>
+      <w:r>
+        <w:rPr>
+          <w:rFonts w:asciiTheme="majorHAnsi" w:hAnsiTheme="majorHAnsi" w:cstheme="majorHAnsi"/>
+        </w:rPr>
+        <w:t xml:space="preserve">in de databank, </w:t>
+      </w:r>
+      <w:r>
+        <w:rPr>
+          <w:rFonts w:asciiTheme="majorHAnsi" w:hAnsiTheme="majorHAnsi" w:cstheme="majorHAnsi"/>
+        </w:rPr>
+        <w:t>de ‘1’ door een ‘0’.</w:t>
+      </w:r>
+    </w:p>
+    <w:p>
+      <w:pPr>
+        <w:rPr>
+          <w:rFonts w:asciiTheme="majorHAnsi" w:hAnsiTheme="majorHAnsi" w:cstheme="majorHAnsi"/>
+        </w:rPr>
+      </w:pPr>
+    </w:p>
+    <w:p>
+      <w:pPr>
+        <w:rPr>
+          <w:rFonts w:asciiTheme="majorHAnsi" w:hAnsiTheme="majorHAnsi" w:cstheme="majorHAnsi"/>
+        </w:rPr>
+      </w:pPr>
+      <w:r>
+        <w:rPr>
+          <w:rFonts w:asciiTheme="majorHAnsi" w:hAnsiTheme="majorHAnsi" w:cstheme="majorHAnsi"/>
+        </w:rPr>
+        <w:drawing>
+          <wp:inline distT="0" distB="0" distL="0" distR="0" wp14:anchorId="09B2D32E" wp14:editId="5C097441">
+            <wp:extent cx="5733415" cy="1290955"/>
+            <wp:effectExtent l="0" t="0" r="635" b="4445"/>
+            <wp:docPr id="2" name="Picture 2"/>
+            <wp:cNvGraphicFramePr>
+              <a:graphicFrameLocks xmlns:a="http://schemas.openxmlformats.org/drawingml/2006/main" noChangeAspect="1"/>
+            </wp:cNvGraphicFramePr>
+            <a:graphic xmlns:a="http://schemas.openxmlformats.org/drawingml/2006/main">
+              <a:graphicData uri="http://schemas.openxmlformats.org/drawingml/2006/picture">
+                <pic:pic xmlns:pic="http://schemas.openxmlformats.org/drawingml/2006/picture">
+                  <pic:nvPicPr>
+                    <pic:cNvPr id="1" name=""/>
+                    <pic:cNvPicPr/>
+                  </pic:nvPicPr>
+                  <pic:blipFill>
+                    <a:blip r:embed="rId8"/>
+                    <a:stretch>
+                      <a:fillRect/>
+                    </a:stretch>
+                  </pic:blipFill>
+                  <pic:spPr>
+                    <a:xfrm>
+                      <a:off x="0" y="0"/>
+                      <a:ext cx="5733415" cy="1290955"/>
+                    </a:xfrm>
+                    <a:prstGeom prst="rect">
+                      <a:avLst/>
+                    </a:prstGeom>
+                  </pic:spPr>
+                </pic:pic>
+              </a:graphicData>
+            </a:graphic>
+          </wp:inline>
+        </w:drawing>
+      </w:r>
+    </w:p>
+    <w:p>
+      <w:pPr>
+        <w:rPr>
+          <w:rFonts w:asciiTheme="majorHAnsi" w:hAnsiTheme="majorHAnsi" w:cstheme="majorHAnsi"/>
+        </w:rPr>
+      </w:pPr>
+    </w:p>
+    <w:p>
+      <w:pPr>
+        <w:rPr>
+          <w:rFonts w:asciiTheme="majorHAnsi" w:hAnsiTheme="majorHAnsi" w:cstheme="majorHAnsi"/>
+        </w:rPr>
+      </w:pPr>
+      <w:r>
+        <w:rPr>
+          <w:rFonts w:asciiTheme="majorHAnsi" w:hAnsiTheme="majorHAnsi" w:cstheme="majorHAnsi"/>
+        </w:rPr>
+        <w:t xml:space="preserve">In de bovenstaande afbeelding zie je dus dat Bob en handepande administrators zijn. </w:t>
+      </w:r>
+      <w:r>
+        <w:rPr>
+          <w:rFonts w:asciiTheme="majorHAnsi" w:hAnsiTheme="majorHAnsi" w:cstheme="majorHAnsi"/>
+        </w:rPr>
+        <w:t xml:space="preserve">Hierna kan je dus </w:t>
+      </w:r>
+      <w:r>
+        <w:rPr>
+          <w:rFonts w:asciiTheme="majorHAnsi" w:hAnsiTheme="majorHAnsi" w:cstheme="majorHAnsi"/>
+        </w:rPr>
+        <w:t xml:space="preserve">ook </w:t>
+      </w:r>
+      <w:r>
+        <w:rPr>
+          <w:rFonts w:asciiTheme="majorHAnsi" w:hAnsiTheme="majorHAnsi" w:cstheme="majorHAnsi"/>
+        </w:rPr>
+        <w:t>op je profiel zien dat je een administrator bent.</w:t>
+      </w:r>
+      <w:r>
+        <w:rPr>
+          <w:rFonts w:asciiTheme="majorHAnsi" w:hAnsiTheme="majorHAnsi" w:cstheme="majorHAnsi"/>
+        </w:rPr>
+        <w:t xml:space="preserve"> In het geval van een normale gebruiker, staat er niets.</w:t>
+      </w:r>
+    </w:p>
+    <w:p>
+      <w:pPr>
+        <w:rPr>
+          <w:rFonts w:asciiTheme="majorHAnsi" w:hAnsiTheme="majorHAnsi" w:cstheme="majorHAnsi"/>
+        </w:rPr>
+      </w:pPr>
+    </w:p>
+    <w:p>
+      <w:pPr>
+        <w:rPr>
+          <w:rFonts w:asciiTheme="majorHAnsi" w:hAnsiTheme="majorHAnsi" w:cstheme="majorHAnsi"/>
+        </w:rPr>
+      </w:pPr>
+      <w:r>
+        <w:rPr>
+          <w:rFonts w:asciiTheme="majorHAnsi" w:hAnsiTheme="majorHAnsi" w:cstheme="majorHAnsi"/>
+        </w:rPr>
+        <w:drawing>
+          <wp:inline distT="0" distB="0" distL="0" distR="0" wp14:anchorId="1B89EDCB" wp14:editId="1B944696">
+            <wp:extent cx="2948940" cy="1905000"/>
+            <wp:effectExtent l="0" t="0" r="3810" b="0"/>
+            <wp:docPr id="1" name="Picture 1"/>
+            <wp:cNvGraphicFramePr>
+              <a:graphicFrameLocks xmlns:a="http://schemas.openxmlformats.org/drawingml/2006/main" noChangeAspect="1"/>
+            </wp:cNvGraphicFramePr>
+            <a:graphic xmlns:a="http://schemas.openxmlformats.org/drawingml/2006/main">
+              <a:graphicData uri="http://schemas.openxmlformats.org/drawingml/2006/picture">
+                <pic:pic xmlns:pic="http://schemas.openxmlformats.org/drawingml/2006/picture">
+                  <pic:nvPicPr>
+                    <pic:cNvPr id="1" name=""/>
+                    <pic:cNvPicPr/>
+                  </pic:nvPicPr>
+                  <pic:blipFill>
+                    <a:blip r:embed="rId9"/>
+                    <a:stretch>
+                      <a:fillRect/>
+                    </a:stretch>
+                  </pic:blipFill>
+                  <pic:spPr>
+                    <a:xfrm>
+                      <a:off x="0" y="0"/>
+                      <a:ext cx="2969154" cy="1918058"/>
+                    </a:xfrm>
+                    <a:prstGeom prst="rect">
+                      <a:avLst/>
+                    </a:prstGeom>
+                  </pic:spPr>
+                </pic:pic>
+              </a:graphicData>
+            </a:graphic>
+          </wp:inline>
+        </w:drawing>
+      </w:r>
+    </w:p>
+    <w:p>
+      <w:pPr>
+        <w:rPr>
+          <w:rFonts w:asciiTheme="majorHAnsi" w:hAnsiTheme="majorHAnsi" w:cstheme="majorHAnsi"/>
+        </w:rPr>
+      </w:pPr>
+    </w:p>
+    <w:p>
+      <w:pPr>
+        <w:rPr>
+          <w:rFonts w:asciiTheme="majorHAnsi" w:hAnsiTheme="majorHAnsi" w:cstheme="majorHAnsi"/>
+        </w:rPr>
+      </w:pPr>
+      <w:r>
+        <w:rPr>
+          <w:rFonts w:asciiTheme="majorHAnsi" w:hAnsiTheme="majorHAnsi" w:cstheme="majorHAnsi"/>
+        </w:rPr>
+        <w:t>Op je profiel gaat ook een knop staan voor je wachtwoord te veranderen.</w:t>
+      </w:r>
+    </w:p>
+    <w:p>
+      <w:pPr>
+        <w:rPr>
+          <w:rFonts w:asciiTheme="majorHAnsi" w:hAnsiTheme="majorHAnsi" w:cstheme="majorHAnsi"/>
+        </w:rPr>
+      </w:pPr>
+    </w:p>
+    <w:p>
+      <w:pPr>
+        <w:rPr>
+          <w:rFonts w:asciiTheme="majorHAnsi" w:hAnsiTheme="majorHAnsi" w:cstheme="majorHAnsi"/>
+        </w:rPr>
+      </w:pPr>
+      <w:r>
+        <w:rPr>
+          <w:rFonts w:asciiTheme="majorHAnsi" w:hAnsiTheme="majorHAnsi" w:cstheme="majorHAnsi"/>
+        </w:rPr>
+        <w:t>Op de hoofdpagina gaan alle boeken</w:t>
+      </w:r>
+      <w:r>
+        <w:rPr>
+          <w:rFonts w:asciiTheme="majorHAnsi" w:hAnsiTheme="majorHAnsi" w:cstheme="majorHAnsi"/>
+        </w:rPr>
+        <w:t xml:space="preserve"> (3 boeken per pagina, met nummering voor naar een volgende of vorige pagina te gaan)</w:t>
+      </w:r>
+      <w:r>
+        <w:rPr>
+          <w:rFonts w:asciiTheme="majorHAnsi" w:hAnsiTheme="majorHAnsi" w:cstheme="majorHAnsi"/>
+        </w:rPr>
+        <w:t xml:space="preserve"> staan, met de bijhorende sorteer-</w:t>
+      </w:r>
+      <w:r>
+        <w:rPr>
+          <w:rFonts w:asciiTheme="majorHAnsi" w:hAnsiTheme="majorHAnsi" w:cstheme="majorHAnsi"/>
+        </w:rPr>
+        <w:t>,</w:t>
+      </w:r>
+      <w:r>
+        <w:rPr>
+          <w:rFonts w:asciiTheme="majorHAnsi" w:hAnsiTheme="majorHAnsi" w:cstheme="majorHAnsi"/>
+        </w:rPr>
+        <w:t xml:space="preserve"> filter</w:t>
+      </w:r>
+      <w:r>
+        <w:rPr>
+          <w:rFonts w:asciiTheme="majorHAnsi" w:hAnsiTheme="majorHAnsi" w:cstheme="majorHAnsi"/>
+        </w:rPr>
+        <w:t>- en opzoek</w:t>
+      </w:r>
+      <w:r>
+        <w:rPr>
+          <w:rFonts w:asciiTheme="majorHAnsi" w:hAnsiTheme="majorHAnsi" w:cstheme="majorHAnsi"/>
+        </w:rPr>
+        <w:t>functies.</w:t>
+      </w:r>
+      <w:r>
+        <w:rPr>
+          <w:rFonts w:asciiTheme="majorHAnsi" w:hAnsiTheme="majorHAnsi" w:cstheme="majorHAnsi"/>
+        </w:rPr>
+        <w:t xml:space="preserve"> De zoekfunctie werkt op basis van titels. Zodra je een titel of meerdere hebt geselecteerd uit de lijst, klik je op het knopje met het vergrootglas ernaast en dan verschijnen de boeken met de titels die je hebt geselecteerd.</w:t>
+      </w:r>
+    </w:p>
+    <w:p>
+      <w:pPr>
+        <w:rPr>
+          <w:rFonts w:asciiTheme="majorHAnsi" w:hAnsiTheme="majorHAnsi" w:cstheme="majorHAnsi"/>
+        </w:rPr>
+      </w:pPr>
+    </w:p>
+    <w:p>
+      <w:pPr>
+        <w:rPr>
+          <w:rFonts w:asciiTheme="majorHAnsi" w:hAnsiTheme="majorHAnsi" w:cstheme="majorHAnsi"/>
+        </w:rPr>
+      </w:pPr>
+      <w:r>
+        <w:rPr>
+          <w:rFonts w:asciiTheme="majorHAnsi" w:hAnsiTheme="majorHAnsi" w:cstheme="majorHAnsi"/>
+        </w:rPr>
+        <w:t xml:space="preserve">Als je inlogt als een administrator, verschijnt bovenaan de hoofdbalk een extra functie namelijk de knop om boeken toe te voegen. </w:t>
+      </w:r>
+      <w:r>
+        <w:rPr>
+          <w:rFonts w:asciiTheme="majorHAnsi" w:hAnsiTheme="majorHAnsi" w:cstheme="majorHAnsi"/>
+        </w:rPr>
+        <w:t>Deze optie verschijnt enkel voor administrators.</w:t>
+      </w:r>
+    </w:p>
+    <w:p>
+      <w:pPr>
+        <w:rPr>
+          <w:rFonts w:asciiTheme="majorHAnsi" w:hAnsiTheme="majorHAnsi" w:cstheme="majorHAnsi"/>
+        </w:rPr>
+      </w:pPr>
+    </w:p>
+    <w:p>
+      <w:pPr>
+        <w:rPr>
+          <w:rFonts w:asciiTheme="majorHAnsi" w:hAnsiTheme="majorHAnsi" w:cstheme="majorHAnsi"/>
+        </w:rPr>
+      </w:pPr>
+      <w:r>
+        <w:rPr>
+          <w:rFonts w:asciiTheme="majorHAnsi" w:hAnsiTheme="majorHAnsi" w:cstheme="majorHAnsi"/>
+        </w:rPr>
+        <w:drawing>
+          <wp:inline distT="0" distB="0" distL="0" distR="0" wp14:anchorId="00387A3E" wp14:editId="7FF42450">
+            <wp:extent cx="4610100" cy="594304"/>
+            <wp:effectExtent l="0" t="0" r="0" b="0"/>
+            <wp:docPr id="3" name="Picture 3"/>
+            <wp:cNvGraphicFramePr>
+              <a:graphicFrameLocks xmlns:a="http://schemas.openxmlformats.org/drawingml/2006/main" noChangeAspect="1"/>
+            </wp:cNvGraphicFramePr>
+            <a:graphic xmlns:a="http://schemas.openxmlformats.org/drawingml/2006/main">
+              <a:graphicData uri="http://schemas.openxmlformats.org/drawingml/2006/picture">
+                <pic:pic xmlns:pic="http://schemas.openxmlformats.org/drawingml/2006/picture">
+                  <pic:nvPicPr>
+                    <pic:cNvPr id="1" name=""/>
+                    <pic:cNvPicPr/>
+                  </pic:nvPicPr>
+                  <pic:blipFill>
+                    <a:blip r:embed="rId10"/>
+                    <a:stretch>
+                      <a:fillRect/>
+                    </a:stretch>
+                  </pic:blipFill>
+                  <pic:spPr>
+                    <a:xfrm>
+                      <a:off x="0" y="0"/>
+                      <a:ext cx="4695054" cy="605256"/>
+                    </a:xfrm>
+                    <a:prstGeom prst="rect">
+                      <a:avLst/>
+                    </a:prstGeom>
+                  </pic:spPr>
+                </pic:pic>
+              </a:graphicData>
+            </a:graphic>
+          </wp:inline>
+        </w:drawing>
+      </w:r>
+    </w:p>
+    <w:p>
+      <w:pPr>
+        <w:rPr>
+          <w:rFonts w:asciiTheme="majorHAnsi" w:hAnsiTheme="majorHAnsi" w:cstheme="majorHAnsi"/>
+        </w:rPr>
+      </w:pPr>
+    </w:p>
+    <w:p>
+      <w:pPr>
+        <w:rPr>
+          <w:rFonts w:asciiTheme="majorHAnsi" w:hAnsiTheme="majorHAnsi" w:cstheme="majorHAnsi"/>
+        </w:rPr>
+      </w:pPr>
+      <w:r>
+        <w:rPr>
+          <w:rFonts w:asciiTheme="majorHAnsi" w:hAnsiTheme="majorHAnsi" w:cstheme="majorHAnsi"/>
+        </w:rPr>
+        <w:t>Als je als administrator ook boeken wilt verwijderen</w:t>
+      </w:r>
+      <w:r>
+        <w:rPr>
+          <w:rFonts w:asciiTheme="majorHAnsi" w:hAnsiTheme="majorHAnsi" w:cstheme="majorHAnsi"/>
+        </w:rPr>
+        <w:t xml:space="preserve"> of aanpassen</w:t>
+      </w:r>
+      <w:r>
+        <w:rPr>
+          <w:rFonts w:asciiTheme="majorHAnsi" w:hAnsiTheme="majorHAnsi" w:cstheme="majorHAnsi"/>
+        </w:rPr>
+        <w:t xml:space="preserve">, selecteer of klik je simpelweg op een boek op de hoofdpagina, </w:t>
+      </w:r>
+      <w:r>
+        <w:rPr>
+          <w:rFonts w:asciiTheme="majorHAnsi" w:hAnsiTheme="majorHAnsi" w:cstheme="majorHAnsi"/>
+        </w:rPr>
+        <w:t>en dan verschijnen de verschillende opties naast het boek.</w:t>
+      </w:r>
+    </w:p>
+    <w:p>
+      <w:pPr>
+        <w:rPr>
+          <w:rFonts w:asciiTheme="majorHAnsi" w:hAnsiTheme="majorHAnsi" w:cstheme="majorHAnsi"/>
+        </w:rPr>
+      </w:pPr>
+      <w:r>
+        <w:rPr>
+          <w:rFonts w:asciiTheme="majorHAnsi" w:hAnsiTheme="majorHAnsi" w:cstheme="majorHAnsi"/>
+        </w:rPr>
+        <w:lastRenderedPageBreak/>
+        <w:drawing>
+          <wp:inline distT="0" distB="0" distL="0" distR="0" wp14:anchorId="507AE965" wp14:editId="2CE5BDF8">
+            <wp:extent cx="5733415" cy="2791460"/>
+            <wp:effectExtent l="0" t="0" r="635" b="8890"/>
+            <wp:docPr id="4" name="Picture 4"/>
+            <wp:cNvGraphicFramePr>
+              <a:graphicFrameLocks xmlns:a="http://schemas.openxmlformats.org/drawingml/2006/main" noChangeAspect="1"/>
+            </wp:cNvGraphicFramePr>
+            <a:graphic xmlns:a="http://schemas.openxmlformats.org/drawingml/2006/main">
+              <a:graphicData uri="http://schemas.openxmlformats.org/drawingml/2006/picture">
+                <pic:pic xmlns:pic="http://schemas.openxmlformats.org/drawingml/2006/picture">
+                  <pic:nvPicPr>
+                    <pic:cNvPr id="1" name=""/>
+                    <pic:cNvPicPr/>
+                  </pic:nvPicPr>
+                  <pic:blipFill>
+                    <a:blip r:embed="rId11"/>
+                    <a:stretch>
+                      <a:fillRect/>
+                    </a:stretch>
+                  </pic:blipFill>
+                  <pic:spPr>
+                    <a:xfrm>
+                      <a:off x="0" y="0"/>
+                      <a:ext cx="5733415" cy="2791460"/>
+                    </a:xfrm>
+                    <a:prstGeom prst="rect">
+                      <a:avLst/>
+                    </a:prstGeom>
+                  </pic:spPr>
+                </pic:pic>
+              </a:graphicData>
+            </a:graphic>
+          </wp:inline>
+        </w:drawing>
+      </w:r>
+    </w:p>
+    <w:p>
+      <w:pPr>
+        <w:rPr>
+          <w:rFonts w:asciiTheme="majorHAnsi" w:hAnsiTheme="majorHAnsi" w:cstheme="majorHAnsi"/>
+        </w:rPr>
+      </w:pPr>
+    </w:p>
+    <w:p>
+      <w:pPr>
+        <w:rPr>
+          <w:rFonts w:asciiTheme="majorHAnsi" w:hAnsiTheme="majorHAnsi" w:cstheme="majorHAnsi"/>
+        </w:rPr>
+      </w:pPr>
+      <w:r>
+        <w:rPr>
+          <w:rFonts w:asciiTheme="majorHAnsi" w:hAnsiTheme="majorHAnsi" w:cstheme="majorHAnsi"/>
+        </w:rPr>
+        <w:t xml:space="preserve">Hier kan je ook een boek toevoegen aan je wishlist. </w:t>
+      </w:r>
+    </w:p>
+    <w:p>
+      <w:pPr>
+        <w:rPr>
+          <w:rFonts w:asciiTheme="majorHAnsi" w:hAnsiTheme="majorHAnsi" w:cstheme="majorHAnsi"/>
+        </w:rPr>
+      </w:pPr>
+    </w:p>
+    <w:p>
+      <w:pPr>
+        <w:rPr>
+          <w:rFonts w:asciiTheme="majorHAnsi" w:hAnsiTheme="majorHAnsi" w:cstheme="majorHAnsi"/>
+          <w:b/>
+        </w:rPr>
+      </w:pPr>
+      <w:r>
+        <w:rPr>
+          <w:rFonts w:asciiTheme="majorHAnsi" w:hAnsiTheme="majorHAnsi" w:cstheme="majorHAnsi"/>
+          <w:b/>
+        </w:rPr>
+        <w:t>AGENDA</w:t>
+      </w:r>
+      <w:r>
+        <w:rPr>
+          <w:rFonts w:asciiTheme="majorHAnsi" w:hAnsiTheme="majorHAnsi" w:cstheme="majorHAnsi"/>
+          <w:b/>
+        </w:rPr>
+        <w:t>:</w:t>
+      </w:r>
+    </w:p>
+    <w:p>
+      <w:pPr>
+        <w:rPr>
+          <w:rFonts w:asciiTheme="majorHAnsi" w:hAnsiTheme="majorHAnsi" w:cstheme="majorHAnsi"/>
+        </w:rPr>
+      </w:pPr>
+    </w:p>
+    <w:p>
+      <w:pPr>
+        <w:rPr>
+          <w:rFonts w:asciiTheme="majorHAnsi" w:hAnsiTheme="majorHAnsi" w:cstheme="majorHAnsi"/>
           <w:u w:val="single"/>
         </w:rPr>
       </w:pPr>
       <w:r>
         <w:rPr>
+          <w:rFonts w:asciiTheme="majorHAnsi" w:hAnsiTheme="majorHAnsi" w:cstheme="majorHAnsi"/>
           <w:u w:val="single"/>
-          <w:rtl w:val="0"/>
-        </w:rPr>
-        <w:t xml:space="preserve">28 Januari 2022:</w:t>
-      </w:r>
-    </w:p>
-    <w:p>
-      <w:pPr>
-        <w:ind w:left="0" w:firstLine="0"/>
-        <w:rPr/>
-      </w:pPr>
-      <w:r>
-        <w:rPr>
-          <w:rtl w:val="0"/>
-        </w:rPr>
-        <w:t xml:space="preserve">Eerste plan van aanpak besproken, document met korte analyse gemaakt van wat we nodig hebben en gaan maken. Dat hebben we dan opgesplitst in wat we gaan coderen in Python en wat we gaan steken in de databank. Ook zijn er vragen bedacht voor het vragenuurtje en hebben we andere interessante vragen van andere groepjes met de antwoorden toegevoegd aan de analyse.</w:t>
-      </w:r>
-    </w:p>
-    <w:p>
-      <w:pPr>
-        <w:ind w:left="0" w:firstLine="0"/>
-        <w:rPr/>
-      </w:pPr>
-      <w:r>
-        <w:rPr>
-          <w:rtl w:val="0"/>
-        </w:rPr>
-      </w:r>
-    </w:p>
-    <w:p>
-      <w:pPr>
-        <w:ind w:left="0" w:firstLine="0"/>
-        <w:rPr>
+        </w:rPr>
+        <w:t>28 Januari 2022:</w:t>
+      </w:r>
+    </w:p>
+    <w:p>
+      <w:pPr>
+        <w:rPr>
+          <w:rFonts w:asciiTheme="majorHAnsi" w:hAnsiTheme="majorHAnsi" w:cstheme="majorHAnsi"/>
+        </w:rPr>
+      </w:pPr>
+      <w:r>
+        <w:rPr>
+          <w:rFonts w:asciiTheme="majorHAnsi" w:hAnsiTheme="majorHAnsi" w:cstheme="majorHAnsi"/>
+        </w:rPr>
+        <w:t>Eerste plan van aanpak be</w:t>
+      </w:r>
+      <w:r>
+        <w:rPr>
+          <w:rFonts w:asciiTheme="majorHAnsi" w:hAnsiTheme="majorHAnsi" w:cstheme="majorHAnsi"/>
+        </w:rPr>
+        <w:t>sproken, document met korte analyse gemaakt van wat we nodig hebben en gaan maken. Dat hebben we dan opgesplitst in wat we gaan coderen in Python en wat we gaan steken in de databank. Ook zijn er vragen bedacht voor het vragenuurtje en hebben we andere int</w:t>
+      </w:r>
+      <w:r>
+        <w:rPr>
+          <w:rFonts w:asciiTheme="majorHAnsi" w:hAnsiTheme="majorHAnsi" w:cstheme="majorHAnsi"/>
+        </w:rPr>
+        <w:t>eressante vragen van andere groepjes met de antwoorden toegevoegd aan de analyse.</w:t>
+      </w:r>
+    </w:p>
+    <w:p>
+      <w:pPr>
+        <w:rPr>
+          <w:rFonts w:asciiTheme="majorHAnsi" w:hAnsiTheme="majorHAnsi" w:cstheme="majorHAnsi"/>
+        </w:rPr>
+      </w:pPr>
+    </w:p>
+    <w:p>
+      <w:pPr>
+        <w:rPr>
+          <w:rFonts w:asciiTheme="majorHAnsi" w:hAnsiTheme="majorHAnsi" w:cstheme="majorHAnsi"/>
           <w:u w:val="single"/>
         </w:rPr>
       </w:pPr>
       <w:r>
         <w:rPr>
+          <w:rFonts w:asciiTheme="majorHAnsi" w:hAnsiTheme="majorHAnsi" w:cstheme="majorHAnsi"/>
           <w:u w:val="single"/>
-          <w:rtl w:val="0"/>
-        </w:rPr>
-        <w:t xml:space="preserve">Taak tegen 31 Januari 2022:</w:t>
-      </w:r>
-    </w:p>
-    <w:p>
-      <w:pPr>
-        <w:ind w:left="0" w:firstLine="0"/>
-        <w:rPr/>
-      </w:pPr>
-      <w:r>
-        <w:rPr>
-          <w:rtl w:val="0"/>
-        </w:rPr>
-        <w:t xml:space="preserve">We gaan allebei use-case diagrammen maken voor alle klassen en tabellen om die dan te vergelijken. Dit doen we om een goed overzicht te krijgen op wat we gaan doen.</w:t>
-      </w:r>
-    </w:p>
-    <w:p>
-      <w:pPr>
-        <w:ind w:left="0" w:firstLine="0"/>
-        <w:rPr/>
-      </w:pPr>
-      <w:r>
-        <w:rPr>
-          <w:rtl w:val="0"/>
-        </w:rPr>
-      </w:r>
-    </w:p>
-    <w:p>
-      <w:pPr>
-        <w:rPr>
+        </w:rPr>
+        <w:t>Taak tegen 31 Januari 2022:</w:t>
+      </w:r>
+    </w:p>
+    <w:p>
+      <w:pPr>
+        <w:rPr>
+          <w:rFonts w:asciiTheme="majorHAnsi" w:hAnsiTheme="majorHAnsi" w:cstheme="majorHAnsi"/>
+        </w:rPr>
+      </w:pPr>
+      <w:r>
+        <w:rPr>
+          <w:rFonts w:asciiTheme="majorHAnsi" w:hAnsiTheme="majorHAnsi" w:cstheme="majorHAnsi"/>
+        </w:rPr>
+        <w:t>We gaan allebei use-case diagrammen maken voor alle klassen en tabellen om die dan te vergelijken. Dit doen we om een goed overzicht te krijgen op wat we gaan doen.</w:t>
+      </w:r>
+    </w:p>
+    <w:p>
+      <w:pPr>
+        <w:rPr>
+          <w:rFonts w:asciiTheme="majorHAnsi" w:hAnsiTheme="majorHAnsi" w:cstheme="majorHAnsi"/>
+        </w:rPr>
+      </w:pPr>
+    </w:p>
+    <w:p>
+      <w:pPr>
+        <w:rPr>
+          <w:rFonts w:asciiTheme="majorHAnsi" w:hAnsiTheme="majorHAnsi" w:cstheme="majorHAnsi"/>
           <w:u w:val="single"/>
         </w:rPr>
       </w:pPr>
       <w:r>
         <w:rPr>
+          <w:rFonts w:asciiTheme="majorHAnsi" w:hAnsiTheme="majorHAnsi" w:cstheme="majorHAnsi"/>
           <w:u w:val="single"/>
-          <w:rtl w:val="0"/>
-        </w:rPr>
-        <w:t xml:space="preserve">7 Februari 2022:</w:t>
-      </w:r>
-    </w:p>
-    <w:p>
-      <w:pPr>
-        <w:rPr/>
-      </w:pPr>
-      <w:r>
-        <w:rPr>
-          <w:rtl w:val="0"/>
-        </w:rPr>
-        <w:t xml:space="preserve">Diagrammen besproken, aangepast en gefinaliseerd. Besproken hoe we de login gaan aanpakken en verdere aanpassingen. Github opgestart en met behulp van Grishian leren werken met Sourcetree om code te delen.</w:t>
-        <w:br w:type="textWrapping"/>
+        </w:rPr>
+        <w:t>7 Februari 2022:</w:t>
+      </w:r>
+    </w:p>
+    <w:p>
+      <w:pPr>
+        <w:rPr>
+          <w:rFonts w:asciiTheme="majorHAnsi" w:hAnsiTheme="majorHAnsi" w:cstheme="majorHAnsi"/>
+        </w:rPr>
+      </w:pPr>
+      <w:r>
+        <w:rPr>
+          <w:rFonts w:asciiTheme="majorHAnsi" w:hAnsiTheme="majorHAnsi" w:cstheme="majorHAnsi"/>
+        </w:rPr>
+        <w:t>Diagrammen besproken, aangepast en gefinaliseerd. Besproken hoe we de log</w:t>
+      </w:r>
+      <w:r>
+        <w:rPr>
+          <w:rFonts w:asciiTheme="majorHAnsi" w:hAnsiTheme="majorHAnsi" w:cstheme="majorHAnsi"/>
+        </w:rPr>
+        <w:t>in gaan aanpakken en verdere aanpassingen. Github opgestart en met behulp van Grishian leren werken met Sourcetree om code te delen.</w:t>
+      </w:r>
+      <w:r>
+        <w:rPr>
+          <w:rFonts w:asciiTheme="majorHAnsi" w:hAnsiTheme="majorHAnsi" w:cstheme="majorHAnsi"/>
+        </w:rPr>
+        <w:br/>
         <w:t xml:space="preserve">Begin pair-programming: </w:t>
       </w:r>
     </w:p>
@@ -1274,16 +1893,15 @@
           <w:ilvl w:val="0"/>
           <w:numId w:val="5"/>
         </w:numPr>
-        <w:ind w:left="720" w:hanging="360"/>
-        <w:rPr>
-          <w:u w:val="none"/>
-        </w:rPr>
-      </w:pPr>
-      <w:r>
-        <w:rPr>
-          <w:rtl w:val="0"/>
-        </w:rPr>
-        <w:t xml:space="preserve">basisklasse ‘customer’ gemaakt</w:t>
+        <w:rPr>
+          <w:rFonts w:asciiTheme="majorHAnsi" w:hAnsiTheme="majorHAnsi" w:cstheme="majorHAnsi"/>
+        </w:rPr>
+      </w:pPr>
+      <w:r>
+        <w:rPr>
+          <w:rFonts w:asciiTheme="majorHAnsi" w:hAnsiTheme="majorHAnsi" w:cstheme="majorHAnsi"/>
+        </w:rPr>
+        <w:t>basisklasse ‘customer’ gemaakt</w:t>
       </w:r>
     </w:p>
     <w:p>
@@ -1292,286 +1910,233 @@
           <w:ilvl w:val="0"/>
           <w:numId w:val="5"/>
         </w:numPr>
-        <w:ind w:left="720" w:hanging="360"/>
-        <w:rPr>
-          <w:u w:val="none"/>
-        </w:rPr>
-      </w:pPr>
-      <w:r>
-        <w:rPr>
-          <w:rtl w:val="0"/>
-        </w:rPr>
-        <w:t xml:space="preserve">database aangemaakt en connectie vastgezet</w:t>
-      </w:r>
-    </w:p>
-    <w:p>
-      <w:pPr>
-        <w:ind w:left="0" w:firstLine="0"/>
-        <w:rPr/>
-      </w:pPr>
-      <w:r>
-        <w:rPr>
-          <w:rtl w:val="0"/>
-        </w:rPr>
-      </w:r>
-    </w:p>
-    <w:p>
-      <w:pPr>
-        <w:rPr/>
-      </w:pPr>
-      <w:r>
-        <w:rPr>
+        <w:rPr>
+          <w:rFonts w:asciiTheme="majorHAnsi" w:hAnsiTheme="majorHAnsi" w:cstheme="majorHAnsi"/>
+        </w:rPr>
+      </w:pPr>
+      <w:r>
+        <w:rPr>
+          <w:rFonts w:asciiTheme="majorHAnsi" w:hAnsiTheme="majorHAnsi" w:cstheme="majorHAnsi"/>
+        </w:rPr>
+        <w:t>database aangemaakt en connectie vastgezet</w:t>
+      </w:r>
+    </w:p>
+    <w:p>
+      <w:pPr>
+        <w:rPr>
+          <w:rFonts w:asciiTheme="majorHAnsi" w:hAnsiTheme="majorHAnsi" w:cstheme="majorHAnsi"/>
+        </w:rPr>
+      </w:pPr>
+    </w:p>
+    <w:p>
+      <w:pPr>
+        <w:rPr>
+          <w:rFonts w:asciiTheme="majorHAnsi" w:hAnsiTheme="majorHAnsi" w:cstheme="majorHAnsi"/>
+        </w:rPr>
+      </w:pPr>
+      <w:r>
+        <w:rPr>
+          <w:rFonts w:asciiTheme="majorHAnsi" w:hAnsiTheme="majorHAnsi" w:cstheme="majorHAnsi"/>
           <w:u w:val="single"/>
-          <w:rtl w:val="0"/>
-        </w:rPr>
-        <w:t xml:space="preserve">Taak tegen 17 Februari 2022:</w:t>
-      </w:r>
-      <w:r>
-        <w:rPr>
-          <w:rtl w:val="0"/>
-        </w:rPr>
-      </w:r>
-    </w:p>
-    <w:p>
-      <w:pPr>
-        <w:ind w:left="0" w:firstLine="0"/>
-        <w:rPr/>
-      </w:pPr>
-      <w:r>
-        <w:rPr>
-          <w:rtl w:val="0"/>
-        </w:rPr>
-        <w:t xml:space="preserve">Grishian: klassen ‘customer, admin’ maken</w:t>
-      </w:r>
-    </w:p>
-    <w:p>
-      <w:pPr>
-        <w:ind w:left="0" w:firstLine="0"/>
-        <w:rPr/>
-      </w:pPr>
-      <w:r>
-        <w:rPr>
-          <w:rtl w:val="0"/>
-        </w:rPr>
-        <w:t xml:space="preserve">Hande: klassen ‘books, ebooks, audiobooks and physical books’ maken</w:t>
-      </w:r>
-    </w:p>
-    <w:p>
-      <w:pPr>
-        <w:ind w:left="0" w:firstLine="0"/>
-        <w:rPr/>
-      </w:pPr>
-      <w:r>
-        <w:rPr>
-          <w:rtl w:val="0"/>
-        </w:rPr>
-      </w:r>
-    </w:p>
-    <w:p>
-      <w:pPr>
-        <w:rPr>
+        </w:rPr>
+        <w:t xml:space="preserve">Taak tegen 17 Februari </w:t>
+      </w:r>
+      <w:r>
+        <w:rPr>
+          <w:rFonts w:asciiTheme="majorHAnsi" w:hAnsiTheme="majorHAnsi" w:cstheme="majorHAnsi"/>
           <w:u w:val="single"/>
         </w:rPr>
-      </w:pPr>
-      <w:r>
-        <w:rPr>
-          <w:u w:val="single"/>
-          <w:rtl w:val="0"/>
-        </w:rPr>
-        <w:t xml:space="preserve">17 Februari 2022:</w:t>
-      </w:r>
-    </w:p>
-    <w:p>
-      <w:pPr>
-        <w:rPr/>
-      </w:pPr>
-      <w:r>
-        <w:rPr>
-          <w:rtl w:val="0"/>
-        </w:rPr>
-        <w:t xml:space="preserve">(Uitgesteld)</w:t>
-      </w:r>
-    </w:p>
-    <w:p>
-      <w:pPr>
-        <w:rPr/>
-      </w:pPr>
-      <w:r>
-        <w:rPr>
-          <w:rtl w:val="0"/>
-        </w:rPr>
-      </w:r>
-    </w:p>
-    <w:p>
-      <w:pPr>
-        <w:rPr>
-          <w:u w:val="single"/>
-        </w:rPr>
-      </w:pPr>
-      <w:r>
-        <w:rPr>
-          <w:u w:val="single"/>
-          <w:rtl w:val="0"/>
-        </w:rPr>
-        <w:t xml:space="preserve">17 Maart 2022:</w:t>
-      </w:r>
-    </w:p>
-    <w:p>
-      <w:pPr>
-        <w:rPr/>
-      </w:pPr>
-      <w:r>
-        <w:rPr>
-          <w:rtl w:val="0"/>
-        </w:rPr>
-        <w:t xml:space="preserve">…</w:t>
-      </w:r>
-    </w:p>
-    <w:p>
-      <w:pPr>
-        <w:ind w:left="0" w:firstLine="0"/>
-        <w:rPr/>
-      </w:pPr>
-      <w:r>
-        <w:rPr>
-          <w:rtl w:val="0"/>
-        </w:rPr>
-      </w:r>
-    </w:p>
-    <w:p>
-      <w:pPr>
-        <w:ind w:left="0" w:firstLine="0"/>
-        <w:rPr/>
-      </w:pPr>
-      <w:r>
-        <w:rPr>
-          <w:rtl w:val="0"/>
-        </w:rPr>
-      </w:r>
-    </w:p>
-    <w:p>
-      <w:pPr>
-        <w:ind w:left="0" w:firstLine="0"/>
-        <w:rPr>
-          <w:b w:val="1"/>
-        </w:rPr>
-      </w:pPr>
-      <w:r>
-        <w:rPr>
-          <w:b w:val="1"/>
-          <w:rtl w:val="0"/>
-        </w:rPr>
-        <w:t xml:space="preserve">Extra notities: </w:t>
-      </w:r>
-    </w:p>
-    <w:p>
-      <w:pPr>
-        <w:ind w:left="0" w:firstLine="0"/>
-        <w:rPr/>
-      </w:pPr>
-      <w:r>
-        <w:rPr>
-          <w:rtl w:val="0"/>
-        </w:rPr>
-      </w:r>
-    </w:p>
-    <w:p>
-      <w:pPr>
-        <w:ind w:left="0" w:firstLine="0"/>
-        <w:rPr>
-          <w:i w:val="1"/>
-        </w:rPr>
-      </w:pPr>
-      <w:r>
-        <w:rPr>
-          <w:i w:val="1"/>
-          <w:rtl w:val="0"/>
-        </w:rPr>
-        <w:t xml:space="preserve">Gaan alle klanten geregistreerde klanten zijn? Of ook “gast”-klanten waarvoor geen registratie nodig is?</w:t>
-      </w:r>
-    </w:p>
-    <w:p>
-      <w:pPr>
-        <w:ind w:left="0" w:firstLine="0"/>
-        <w:rPr>
-          <w:i w:val="1"/>
-        </w:rPr>
-      </w:pPr>
-      <w:r>
-        <w:rPr>
-          <w:rtl w:val="0"/>
-        </w:rPr>
-      </w:r>
-    </w:p>
-    <w:p>
-      <w:pPr>
-        <w:ind w:left="0" w:firstLine="0"/>
-        <w:rPr>
-          <w:i w:val="1"/>
-        </w:rPr>
-      </w:pPr>
-      <w:r>
-        <w:rPr>
-          <w:i w:val="1"/>
-          <w:rtl w:val="0"/>
-        </w:rPr>
-        <w:t xml:space="preserve">Gaan we in de producten databank een foreign key gebruiken? Het is gemakkelijker om dingen te verwijderen in de grote producten databank, want door die te linken met een foreign key met de kleinere producten databanken, worden ze daar dan ook automatisch verwijderd. het zorgt ook voor snellere queries.</w:t>
-      </w:r>
-    </w:p>
-    <w:p>
-      <w:pPr>
-        <w:ind w:left="0" w:firstLine="0"/>
-        <w:rPr>
-          <w:i w:val="1"/>
-        </w:rPr>
-      </w:pPr>
-      <w:r>
-        <w:rPr>
-          <w:rtl w:val="0"/>
-        </w:rPr>
-      </w:r>
-    </w:p>
-    <w:p>
-      <w:pPr>
-        <w:ind w:left="0" w:firstLine="0"/>
-        <w:rPr>
-          <w:i w:val="1"/>
-        </w:rPr>
-      </w:pPr>
-      <w:r>
-        <w:rPr>
-          <w:rtl w:val="0"/>
-        </w:rPr>
+        <w:t>2022:</w:t>
+      </w:r>
+    </w:p>
+    <w:p>
+      <w:pPr>
+        <w:rPr>
+          <w:rFonts w:asciiTheme="majorHAnsi" w:hAnsiTheme="majorHAnsi" w:cstheme="majorHAnsi"/>
+        </w:rPr>
+      </w:pPr>
+      <w:r>
+        <w:rPr>
+          <w:rFonts w:asciiTheme="majorHAnsi" w:hAnsiTheme="majorHAnsi" w:cstheme="majorHAnsi"/>
+        </w:rPr>
+        <w:t>Grishian: klassen ‘customer, admin’ maken</w:t>
+      </w:r>
+    </w:p>
+    <w:p>
+      <w:pPr>
+        <w:rPr>
+          <w:rFonts w:asciiTheme="majorHAnsi" w:hAnsiTheme="majorHAnsi" w:cstheme="majorHAnsi"/>
+          <w:lang w:val="en-GB"/>
+        </w:rPr>
+      </w:pPr>
+      <w:r>
+        <w:rPr>
+          <w:rFonts w:asciiTheme="majorHAnsi" w:hAnsiTheme="majorHAnsi" w:cstheme="majorHAnsi"/>
+          <w:lang w:val="en-GB"/>
+        </w:rPr>
+        <w:t xml:space="preserve">Hande: </w:t>
+      </w:r>
+      <w:proofErr w:type="spellStart"/>
+      <w:r>
+        <w:rPr>
+          <w:rFonts w:asciiTheme="majorHAnsi" w:hAnsiTheme="majorHAnsi" w:cstheme="majorHAnsi"/>
+          <w:lang w:val="en-GB"/>
+        </w:rPr>
+        <w:t>klassen</w:t>
+      </w:r>
+      <w:proofErr w:type="spellEnd"/>
+      <w:r>
+        <w:rPr>
+          <w:rFonts w:asciiTheme="majorHAnsi" w:hAnsiTheme="majorHAnsi" w:cstheme="majorHAnsi"/>
+          <w:lang w:val="en-GB"/>
+        </w:rPr>
+        <w:t xml:space="preserve"> ‘books, </w:t>
+      </w:r>
+      <w:proofErr w:type="spellStart"/>
+      <w:r>
+        <w:rPr>
+          <w:rFonts w:asciiTheme="majorHAnsi" w:hAnsiTheme="majorHAnsi" w:cstheme="majorHAnsi"/>
+          <w:lang w:val="en-GB"/>
+        </w:rPr>
+        <w:t>ebooks</w:t>
+      </w:r>
+      <w:proofErr w:type="spellEnd"/>
+      <w:r>
+        <w:rPr>
+          <w:rFonts w:asciiTheme="majorHAnsi" w:hAnsiTheme="majorHAnsi" w:cstheme="majorHAnsi"/>
+          <w:lang w:val="en-GB"/>
+        </w:rPr>
+        <w:t xml:space="preserve">, audiobooks and physical books’ </w:t>
+      </w:r>
+      <w:proofErr w:type="spellStart"/>
+      <w:r>
+        <w:rPr>
+          <w:rFonts w:asciiTheme="majorHAnsi" w:hAnsiTheme="majorHAnsi" w:cstheme="majorHAnsi"/>
+          <w:lang w:val="en-GB"/>
+        </w:rPr>
+        <w:t>maken</w:t>
+      </w:r>
+      <w:proofErr w:type="spellEnd"/>
+    </w:p>
+    <w:p>
+      <w:pPr>
+        <w:rPr>
+          <w:rFonts w:asciiTheme="majorHAnsi" w:hAnsiTheme="majorHAnsi" w:cstheme="majorHAnsi"/>
+          <w:i/>
+        </w:rPr>
+      </w:pPr>
+    </w:p>
+    <w:p>
+      <w:pPr>
+        <w:rPr>
+          <w:rFonts w:asciiTheme="majorHAnsi" w:hAnsiTheme="majorHAnsi" w:cstheme="majorHAnsi"/>
+          <w:i/>
+        </w:rPr>
+      </w:pPr>
+      <w:r>
+        <w:rPr>
+          <w:rFonts w:asciiTheme="majorHAnsi" w:hAnsiTheme="majorHAnsi" w:cstheme="majorHAnsi"/>
+          <w:i/>
+        </w:rPr>
+        <w:t>…</w:t>
+      </w:r>
+    </w:p>
+    <w:p>
+      <w:pPr>
+        <w:rPr>
+          <w:rFonts w:asciiTheme="majorHAnsi" w:hAnsiTheme="majorHAnsi" w:cstheme="majorHAnsi"/>
+          <w:i/>
+        </w:rPr>
+      </w:pPr>
+    </w:p>
+    <w:p>
+      <w:pPr>
+        <w:rPr>
+          <w:rFonts w:asciiTheme="majorHAnsi" w:hAnsiTheme="majorHAnsi" w:cstheme="majorHAnsi"/>
+          <w:iCs/>
+        </w:rPr>
+      </w:pPr>
+      <w:r>
+        <w:rPr>
+          <w:rFonts w:asciiTheme="majorHAnsi" w:hAnsiTheme="majorHAnsi" w:cstheme="majorHAnsi"/>
+          <w:iCs/>
+        </w:rPr>
+        <w:t>(Niet alle data van de bijeenkomsten en taken zijn gedocumenteerd.)</w:t>
       </w:r>
     </w:p>
     <w:sectPr>
-      <w:headerReference r:id="rId8" w:type="default"/>
-      <w:pgSz w:h="16834" w:w="11909" w:orient="portrait"/>
-      <w:pgMar w:bottom="1440" w:top="1440" w:left="1440" w:right="1440" w:header="720" w:footer="720"/>
+      <w:headerReference w:type="default" r:id="rId12"/>
+      <w:pgSz w:w="11909" w:h="16834"/>
+      <w:pgMar w:top="1440" w:right="1440" w:bottom="1440" w:left="1440" w:header="720" w:footer="720" w:gutter="0"/>
       <w:pgNumType w:start="1"/>
+      <w:cols w:space="720"/>
     </w:sectPr>
   </w:body>
 </w:document>
 </file>
 
+<file path=word/endnotes.xml><?xml version="1.0" encoding="utf-8"?>
+<w:endnotes xmlns:wpc="http://schemas.microsoft.com/office/word/2010/wordprocessingCanvas" xmlns:cx="http://schemas.microsoft.com/office/drawing/2014/chartex" xmlns:cx1="http://schemas.microsoft.com/office/drawing/2015/9/8/chartex" xmlns:cx2="http://schemas.microsoft.com/office/drawing/2015/10/21/chartex" xmlns:cx3="http://schemas.microsoft.com/office/drawing/2016/5/9/chartex" xmlns:cx4="http://schemas.microsoft.com/office/drawing/2016/5/10/chartex" xmlns:cx5="http://schemas.microsoft.com/office/drawing/2016/5/11/chartex" xmlns:cx6="http://schemas.microsoft.com/office/drawing/2016/5/12/chartex" xmlns:cx7="http://schemas.microsoft.com/office/drawing/2016/5/13/chartex" xmlns:cx8="http://schemas.microsoft.com/office/drawing/2016/5/14/chartex" xmlns:mc="http://schemas.openxmlformats.org/markup-compatibility/2006" xmlns:aink="http://schemas.microsoft.com/office/drawing/2016/ink" xmlns:am3d="http://schemas.microsoft.com/office/drawing/2017/model3d" xmlns:o="urn:schemas-microsoft-com:office:office" xmlns:oel="http://schemas.microsoft.com/office/2019/extlst" xmlns:r="http://schemas.openxmlformats.org/officeDocument/2006/relationships" xmlns:m="http://schemas.openxmlformats.org/officeDocument/2006/math" xmlns:v="urn:schemas-microsoft-com:vml" xmlns:wp14="http://schemas.microsoft.com/office/word/2010/wordprocessingDrawing" xmlns:wp="http://schemas.openxmlformats.org/drawingml/2006/wordprocessingDrawing" xmlns:w10="urn:schemas-microsoft-com:office:word" xmlns:w="http://schemas.openxmlformats.org/wordprocessingml/2006/main" xmlns:w14="http://schemas.microsoft.com/office/word/2010/wordml" xmlns:w15="http://schemas.microsoft.com/office/word/2012/wordml" xmlns:w16cex="http://schemas.microsoft.com/office/word/2018/wordml/cex" xmlns:w16cid="http://schemas.microsoft.com/office/word/2016/wordml/cid" xmlns:w16="http://schemas.microsoft.com/office/word/2018/wordml" xmlns:w16sdtdh="http://schemas.microsoft.com/office/word/2020/wordml/sdtdatahash" xmlns:w16se="http://schemas.microsoft.com/office/word/2015/wordml/symex" xmlns:wpg="http://schemas.microsoft.com/office/word/2010/wordprocessingGroup" xmlns:wpi="http://schemas.microsoft.com/office/word/2010/wordprocessingInk" xmlns:wne="http://schemas.microsoft.com/office/word/2006/wordml" xmlns:wps="http://schemas.microsoft.com/office/word/2010/wordprocessingShape" mc:Ignorable="w14 w15 w16se w16cid w16 w16cex w16sdtdh wp14">
+  <w:endnote w:type="separator" w:id="-1">
+    <w:p>
+      <w:pPr>
+        <w:spacing w:line="240" w:lineRule="auto"/>
+      </w:pPr>
+      <w:r>
+        <w:separator/>
+      </w:r>
+    </w:p>
+  </w:endnote>
+  <w:endnote w:type="continuationSeparator" w:id="0">
+    <w:p>
+      <w:pPr>
+        <w:spacing w:line="240" w:lineRule="auto"/>
+      </w:pPr>
+      <w:r>
+        <w:continuationSeparator/>
+      </w:r>
+    </w:p>
+  </w:endnote>
+</w:endnotes>
+</file>
+
+<file path=word/footnotes.xml><?xml version="1.0" encoding="utf-8"?>
+<w:footnotes xmlns:wpc="http://schemas.microsoft.com/office/word/2010/wordprocessingCanvas" xmlns:cx="http://schemas.microsoft.com/office/drawing/2014/chartex" xmlns:cx1="http://schemas.microsoft.com/office/drawing/2015/9/8/chartex" xmlns:cx2="http://schemas.microsoft.com/office/drawing/2015/10/21/chartex" xmlns:cx3="http://schemas.microsoft.com/office/drawing/2016/5/9/chartex" xmlns:cx4="http://schemas.microsoft.com/office/drawing/2016/5/10/chartex" xmlns:cx5="http://schemas.microsoft.com/office/drawing/2016/5/11/chartex" xmlns:cx6="http://schemas.microsoft.com/office/drawing/2016/5/12/chartex" xmlns:cx7="http://schemas.microsoft.com/office/drawing/2016/5/13/chartex" xmlns:cx8="http://schemas.microsoft.com/office/drawing/2016/5/14/chartex" xmlns:mc="http://schemas.openxmlformats.org/markup-compatibility/2006" xmlns:aink="http://schemas.microsoft.com/office/drawing/2016/ink" xmlns:am3d="http://schemas.microsoft.com/office/drawing/2017/model3d" xmlns:o="urn:schemas-microsoft-com:office:office" xmlns:oel="http://schemas.microsoft.com/office/2019/extlst" xmlns:r="http://schemas.openxmlformats.org/officeDocument/2006/relationships" xmlns:m="http://schemas.openxmlformats.org/officeDocument/2006/math" xmlns:v="urn:schemas-microsoft-com:vml" xmlns:wp14="http://schemas.microsoft.com/office/word/2010/wordprocessingDrawing" xmlns:wp="http://schemas.openxmlformats.org/drawingml/2006/wordprocessingDrawing" xmlns:w10="urn:schemas-microsoft-com:office:word" xmlns:w="http://schemas.openxmlformats.org/wordprocessingml/2006/main" xmlns:w14="http://schemas.microsoft.com/office/word/2010/wordml" xmlns:w15="http://schemas.microsoft.com/office/word/2012/wordml" xmlns:w16cex="http://schemas.microsoft.com/office/word/2018/wordml/cex" xmlns:w16cid="http://schemas.microsoft.com/office/word/2016/wordml/cid" xmlns:w16="http://schemas.microsoft.com/office/word/2018/wordml" xmlns:w16sdtdh="http://schemas.microsoft.com/office/word/2020/wordml/sdtdatahash" xmlns:w16se="http://schemas.microsoft.com/office/word/2015/wordml/symex" xmlns:wpg="http://schemas.microsoft.com/office/word/2010/wordprocessingGroup" xmlns:wpi="http://schemas.microsoft.com/office/word/2010/wordprocessingInk" xmlns:wne="http://schemas.microsoft.com/office/word/2006/wordml" xmlns:wps="http://schemas.microsoft.com/office/word/2010/wordprocessingShape" mc:Ignorable="w14 w15 w16se w16cid w16 w16cex w16sdtdh wp14">
+  <w:footnote w:type="separator" w:id="-1">
+    <w:p>
+      <w:pPr>
+        <w:spacing w:line="240" w:lineRule="auto"/>
+      </w:pPr>
+      <w:r>
+        <w:separator/>
+      </w:r>
+    </w:p>
+  </w:footnote>
+  <w:footnote w:type="continuationSeparator" w:id="0">
+    <w:p>
+      <w:pPr>
+        <w:spacing w:line="240" w:lineRule="auto"/>
+      </w:pPr>
+      <w:r>
+        <w:continuationSeparator/>
+      </w:r>
+    </w:p>
+  </w:footnote>
+</w:footnotes>
+</file>
+
 <file path=word/header1.xml><?xml version="1.0" encoding="utf-8"?>
-<w:hdr xmlns:mc="http://schemas.openxmlformats.org/markup-compatibility/2006" xmlns:o="urn:schemas-microsoft-com:office:office" xmlns:r="http://schemas.openxmlformats.org/officeDocument/2006/relationships" xmlns:m="http://schemas.openxmlformats.org/officeDocument/2006/math" xmlns:v="urn:schemas-microsoft-com:vml" xmlns:wp="http://schemas.openxmlformats.org/drawingml/2006/wordprocessingDrawing" xmlns:w10="urn:schemas-microsoft-com:office:word" xmlns:w="http://schemas.openxmlformats.org/wordprocessingml/2006/main" xmlns:wne="http://schemas.microsoft.com/office/word/2006/wordml" xmlns:sl="http://schemas.openxmlformats.org/schemaLibrary/2006/main" xmlns:a="http://schemas.openxmlformats.org/drawingml/2006/main" xmlns:pic="http://schemas.openxmlformats.org/drawingml/2006/picture" xmlns:c="http://schemas.openxmlformats.org/drawingml/2006/chart" xmlns:lc="http://schemas.openxmlformats.org/drawingml/2006/lockedCanvas" xmlns:dgm="http://schemas.openxmlformats.org/drawingml/2006/diagram" xmlns:wps="http://schemas.microsoft.com/office/word/2010/wordprocessingShape" xmlns:wpg="http://schemas.microsoft.com/office/word/2010/wordprocessingGroup" xmlns:w14="http://schemas.microsoft.com/office/word/2010/wordml" xmlns:w15="http://schemas.microsoft.com/office/word/2012/wordml">
-  <w:p>
-    <w:pPr>
-      <w:rPr/>
-    </w:pPr>
-    <w:r>
-      <w:rPr>
-        <w:rtl w:val="0"/>
-      </w:rPr>
-    </w:r>
-  </w:p>
+<w:hdr xmlns:wpc="http://schemas.microsoft.com/office/word/2010/wordprocessingCanvas" xmlns:cx="http://schemas.microsoft.com/office/drawing/2014/chartex" xmlns:cx1="http://schemas.microsoft.com/office/drawing/2015/9/8/chartex" xmlns:cx2="http://schemas.microsoft.com/office/drawing/2015/10/21/chartex" xmlns:cx3="http://schemas.microsoft.com/office/drawing/2016/5/9/chartex" xmlns:cx4="http://schemas.microsoft.com/office/drawing/2016/5/10/chartex" xmlns:cx5="http://schemas.microsoft.com/office/drawing/2016/5/11/chartex" xmlns:cx6="http://schemas.microsoft.com/office/drawing/2016/5/12/chartex" xmlns:cx7="http://schemas.microsoft.com/office/drawing/2016/5/13/chartex" xmlns:cx8="http://schemas.microsoft.com/office/drawing/2016/5/14/chartex" xmlns:mc="http://schemas.openxmlformats.org/markup-compatibility/2006" xmlns:aink="http://schemas.microsoft.com/office/drawing/2016/ink" xmlns:am3d="http://schemas.microsoft.com/office/drawing/2017/model3d" xmlns:o="urn:schemas-microsoft-com:office:office" xmlns:oel="http://schemas.microsoft.com/office/2019/extlst" xmlns:r="http://schemas.openxmlformats.org/officeDocument/2006/relationships" xmlns:m="http://schemas.openxmlformats.org/officeDocument/2006/math" xmlns:v="urn:schemas-microsoft-com:vml" xmlns:wp14="http://schemas.microsoft.com/office/word/2010/wordprocessingDrawing" xmlns:wp="http://schemas.openxmlformats.org/drawingml/2006/wordprocessingDrawing" xmlns:w10="urn:schemas-microsoft-com:office:word" xmlns:w="http://schemas.openxmlformats.org/wordprocessingml/2006/main" xmlns:w14="http://schemas.microsoft.com/office/word/2010/wordml" xmlns:w15="http://schemas.microsoft.com/office/word/2012/wordml" xmlns:w16cex="http://schemas.microsoft.com/office/word/2018/wordml/cex" xmlns:w16cid="http://schemas.microsoft.com/office/word/2016/wordml/cid" xmlns:w16="http://schemas.microsoft.com/office/word/2018/wordml" xmlns:w16sdtdh="http://schemas.microsoft.com/office/word/2020/wordml/sdtdatahash" xmlns:w16se="http://schemas.microsoft.com/office/word/2015/wordml/symex" xmlns:wpg="http://schemas.microsoft.com/office/word/2010/wordprocessingGroup" xmlns:wpi="http://schemas.microsoft.com/office/word/2010/wordprocessingInk" xmlns:wne="http://schemas.microsoft.com/office/word/2006/wordml" xmlns:wps="http://schemas.microsoft.com/office/word/2010/wordprocessingShape" mc:Ignorable="w14 w15 w16se w16cid w16 w16cex w16sdtdh wp14">
+  <w:p/>
 </w:hdr>
 </file>
 
 <file path=word/numbering.xml><?xml version="1.0" encoding="utf-8"?>
-<w:numbering xmlns:mc="http://schemas.openxmlformats.org/markup-compatibility/2006" xmlns:o="urn:schemas-microsoft-com:office:office" xmlns:r="http://schemas.openxmlformats.org/officeDocument/2006/relationships" xmlns:m="http://schemas.openxmlformats.org/officeDocument/2006/math" xmlns:v="urn:schemas-microsoft-com:vml" xmlns:wp="http://schemas.openxmlformats.org/drawingml/2006/wordprocessingDrawing" xmlns:w10="urn:schemas-microsoft-com:office:word" xmlns:w="http://schemas.openxmlformats.org/wordprocessingml/2006/main" xmlns:wne="http://schemas.microsoft.com/office/word/2006/wordml" xmlns:sl="http://schemas.openxmlformats.org/schemaLibrary/2006/main" xmlns:a="http://schemas.openxmlformats.org/drawingml/2006/main" xmlns:pic="http://schemas.openxmlformats.org/drawingml/2006/picture" xmlns:c="http://schemas.openxmlformats.org/drawingml/2006/chart" xmlns:lc="http://schemas.openxmlformats.org/drawingml/2006/lockedCanvas" xmlns:dgm="http://schemas.openxmlformats.org/drawingml/2006/diagram" xmlns:wps="http://schemas.microsoft.com/office/word/2010/wordprocessingShape" xmlns:wpg="http://schemas.microsoft.com/office/word/2010/wordprocessingGroup" xmlns:w14="http://schemas.microsoft.com/office/word/2010/wordml" xmlns:w15="http://schemas.microsoft.com/office/word/2012/wordml">
-  <w:abstractNum w:abstractNumId="1">
+<w:numbering xmlns:wpc="http://schemas.microsoft.com/office/word/2010/wordprocessingCanvas" xmlns:cx="http://schemas.microsoft.com/office/drawing/2014/chartex" xmlns:cx1="http://schemas.microsoft.com/office/drawing/2015/9/8/chartex" xmlns:cx2="http://schemas.microsoft.com/office/drawing/2015/10/21/chartex" xmlns:cx3="http://schemas.microsoft.com/office/drawing/2016/5/9/chartex" xmlns:cx4="http://schemas.microsoft.com/office/drawing/2016/5/10/chartex" xmlns:cx5="http://schemas.microsoft.com/office/drawing/2016/5/11/chartex" xmlns:cx6="http://schemas.microsoft.com/office/drawing/2016/5/12/chartex" xmlns:cx7="http://schemas.microsoft.com/office/drawing/2016/5/13/chartex" xmlns:cx8="http://schemas.microsoft.com/office/drawing/2016/5/14/chartex" xmlns:mc="http://schemas.openxmlformats.org/markup-compatibility/2006" xmlns:aink="http://schemas.microsoft.com/office/drawing/2016/ink" xmlns:am3d="http://schemas.microsoft.com/office/drawing/2017/model3d" xmlns:o="urn:schemas-microsoft-com:office:office" xmlns:oel="http://schemas.microsoft.com/office/2019/extlst" xmlns:r="http://schemas.openxmlformats.org/officeDocument/2006/relationships" xmlns:m="http://schemas.openxmlformats.org/officeDocument/2006/math" xmlns:v="urn:schemas-microsoft-com:vml" xmlns:wp14="http://schemas.microsoft.com/office/word/2010/wordprocessingDrawing" xmlns:wp="http://schemas.openxmlformats.org/drawingml/2006/wordprocessingDrawing" xmlns:w10="urn:schemas-microsoft-com:office:word" xmlns:w="http://schemas.openxmlformats.org/wordprocessingml/2006/main" xmlns:w14="http://schemas.microsoft.com/office/word/2010/wordml" xmlns:w15="http://schemas.microsoft.com/office/word/2012/wordml" xmlns:w16cex="http://schemas.microsoft.com/office/word/2018/wordml/cex" xmlns:w16cid="http://schemas.microsoft.com/office/word/2016/wordml/cid" xmlns:w16="http://schemas.microsoft.com/office/word/2018/wordml" xmlns:w16sdtdh="http://schemas.microsoft.com/office/word/2020/wordml/sdtdatahash" xmlns:w16se="http://schemas.microsoft.com/office/word/2015/wordml/symex" xmlns:wpg="http://schemas.microsoft.com/office/word/2010/wordprocessingGroup" xmlns:wpi="http://schemas.microsoft.com/office/word/2010/wordprocessingInk" xmlns:wne="http://schemas.microsoft.com/office/word/2006/wordml" xmlns:wps="http://schemas.microsoft.com/office/word/2010/wordprocessingShape" mc:Ignorable="w14 w15 w16se w16cid w16 w16cex w16sdtdh wp14">
+  <w:abstractNum w:abstractNumId="0" w15:restartNumberingAfterBreak="0">
+    <w:nsid w:val="00270A68"/>
+    <w:multiLevelType w:val="multilevel"/>
+    <w:tmpl w:val="AFA0238C"/>
     <w:lvl w:ilvl="0">
       <w:start w:val="1"/>
       <w:numFmt w:val="bullet"/>
@@ -1681,7 +2246,10 @@
       </w:rPr>
     </w:lvl>
   </w:abstractNum>
-  <w:abstractNum w:abstractNumId="2">
+  <w:abstractNum w:abstractNumId="1" w15:restartNumberingAfterBreak="0">
+    <w:nsid w:val="015953A9"/>
+    <w:multiLevelType w:val="multilevel"/>
+    <w:tmpl w:val="A4FE3DD4"/>
     <w:lvl w:ilvl="0">
       <w:start w:val="1"/>
       <w:numFmt w:val="bullet"/>
@@ -1791,7 +2359,10 @@
       </w:rPr>
     </w:lvl>
   </w:abstractNum>
-  <w:abstractNum w:abstractNumId="3">
+  <w:abstractNum w:abstractNumId="2" w15:restartNumberingAfterBreak="0">
+    <w:nsid w:val="0E0D4C21"/>
+    <w:multiLevelType w:val="multilevel"/>
+    <w:tmpl w:val="C1F683F6"/>
     <w:lvl w:ilvl="0">
       <w:start w:val="1"/>
       <w:numFmt w:val="bullet"/>
@@ -1901,7 +2472,10 @@
       </w:rPr>
     </w:lvl>
   </w:abstractNum>
-  <w:abstractNum w:abstractNumId="4">
+  <w:abstractNum w:abstractNumId="3" w15:restartNumberingAfterBreak="0">
+    <w:nsid w:val="182A288A"/>
+    <w:multiLevelType w:val="multilevel"/>
+    <w:tmpl w:val="DBC47F96"/>
     <w:lvl w:ilvl="0">
       <w:start w:val="1"/>
       <w:numFmt w:val="bullet"/>
@@ -2011,7 +2585,10 @@
       </w:rPr>
     </w:lvl>
   </w:abstractNum>
-  <w:abstractNum w:abstractNumId="5">
+  <w:abstractNum w:abstractNumId="4" w15:restartNumberingAfterBreak="0">
+    <w:nsid w:val="220C51EF"/>
+    <w:multiLevelType w:val="multilevel"/>
+    <w:tmpl w:val="1F403BA6"/>
     <w:lvl w:ilvl="0">
       <w:start w:val="1"/>
       <w:numFmt w:val="bullet"/>
@@ -2121,7 +2698,10 @@
       </w:rPr>
     </w:lvl>
   </w:abstractNum>
-  <w:abstractNum w:abstractNumId="6">
+  <w:abstractNum w:abstractNumId="5" w15:restartNumberingAfterBreak="0">
+    <w:nsid w:val="26764977"/>
+    <w:multiLevelType w:val="multilevel"/>
+    <w:tmpl w:val="1966D058"/>
     <w:lvl w:ilvl="0">
       <w:start w:val="1"/>
       <w:numFmt w:val="bullet"/>
@@ -2231,7 +2811,10 @@
       </w:rPr>
     </w:lvl>
   </w:abstractNum>
-  <w:abstractNum w:abstractNumId="7">
+  <w:abstractNum w:abstractNumId="6" w15:restartNumberingAfterBreak="0">
+    <w:nsid w:val="276511D6"/>
+    <w:multiLevelType w:val="multilevel"/>
+    <w:tmpl w:val="E7846D4C"/>
     <w:lvl w:ilvl="0">
       <w:start w:val="1"/>
       <w:numFmt w:val="bullet"/>
@@ -2341,7 +2924,10 @@
       </w:rPr>
     </w:lvl>
   </w:abstractNum>
-  <w:abstractNum w:abstractNumId="8">
+  <w:abstractNum w:abstractNumId="7" w15:restartNumberingAfterBreak="0">
+    <w:nsid w:val="28CA7B34"/>
+    <w:multiLevelType w:val="multilevel"/>
+    <w:tmpl w:val="AC30620C"/>
     <w:lvl w:ilvl="0">
       <w:start w:val="1"/>
       <w:numFmt w:val="bullet"/>
@@ -2451,7 +3037,10 @@
       </w:rPr>
     </w:lvl>
   </w:abstractNum>
-  <w:abstractNum w:abstractNumId="9">
+  <w:abstractNum w:abstractNumId="8" w15:restartNumberingAfterBreak="0">
+    <w:nsid w:val="35747452"/>
+    <w:multiLevelType w:val="multilevel"/>
+    <w:tmpl w:val="7440403E"/>
     <w:lvl w:ilvl="0">
       <w:start w:val="1"/>
       <w:numFmt w:val="bullet"/>
@@ -2561,7 +3150,10 @@
       </w:rPr>
     </w:lvl>
   </w:abstractNum>
-  <w:abstractNum w:abstractNumId="10">
+  <w:abstractNum w:abstractNumId="9" w15:restartNumberingAfterBreak="0">
+    <w:nsid w:val="3ADE2035"/>
+    <w:multiLevelType w:val="multilevel"/>
+    <w:tmpl w:val="84647730"/>
     <w:lvl w:ilvl="0">
       <w:start w:val="1"/>
       <w:numFmt w:val="bullet"/>
@@ -2671,7 +3263,10 @@
       </w:rPr>
     </w:lvl>
   </w:abstractNum>
-  <w:abstractNum w:abstractNumId="11">
+  <w:abstractNum w:abstractNumId="10" w15:restartNumberingAfterBreak="0">
+    <w:nsid w:val="4EB418C1"/>
+    <w:multiLevelType w:val="multilevel"/>
+    <w:tmpl w:val="BF1C0532"/>
     <w:lvl w:ilvl="0">
       <w:start w:val="1"/>
       <w:numFmt w:val="bullet"/>
@@ -2781,7 +3376,10 @@
       </w:rPr>
     </w:lvl>
   </w:abstractNum>
-  <w:abstractNum w:abstractNumId="12">
+  <w:abstractNum w:abstractNumId="11" w15:restartNumberingAfterBreak="0">
+    <w:nsid w:val="52B369A6"/>
+    <w:multiLevelType w:val="multilevel"/>
+    <w:tmpl w:val="9D7AE8E0"/>
     <w:lvl w:ilvl="0">
       <w:start w:val="1"/>
       <w:numFmt w:val="bullet"/>
@@ -2891,7 +3489,10 @@
       </w:rPr>
     </w:lvl>
   </w:abstractNum>
-  <w:abstractNum w:abstractNumId="13">
+  <w:abstractNum w:abstractNumId="12" w15:restartNumberingAfterBreak="0">
+    <w:nsid w:val="56A2440C"/>
+    <w:multiLevelType w:val="multilevel"/>
+    <w:tmpl w:val="A3685252"/>
     <w:lvl w:ilvl="0">
       <w:start w:val="1"/>
       <w:numFmt w:val="bullet"/>
@@ -3001,7 +3602,10 @@
       </w:rPr>
     </w:lvl>
   </w:abstractNum>
-  <w:abstractNum w:abstractNumId="14">
+  <w:abstractNum w:abstractNumId="13" w15:restartNumberingAfterBreak="0">
+    <w:nsid w:val="66755A7C"/>
+    <w:multiLevelType w:val="multilevel"/>
+    <w:tmpl w:val="FAB20402"/>
     <w:lvl w:ilvl="0">
       <w:start w:val="1"/>
       <w:numFmt w:val="bullet"/>
@@ -3111,7 +3715,10 @@
       </w:rPr>
     </w:lvl>
   </w:abstractNum>
-  <w:abstractNum w:abstractNumId="15">
+  <w:abstractNum w:abstractNumId="14" w15:restartNumberingAfterBreak="0">
+    <w:nsid w:val="6B41613D"/>
+    <w:multiLevelType w:val="multilevel"/>
+    <w:tmpl w:val="44BA16A0"/>
     <w:lvl w:ilvl="0">
       <w:start w:val="1"/>
       <w:numFmt w:val="bullet"/>
@@ -3221,7 +3828,10 @@
       </w:rPr>
     </w:lvl>
   </w:abstractNum>
-  <w:abstractNum w:abstractNumId="16">
+  <w:abstractNum w:abstractNumId="15" w15:restartNumberingAfterBreak="0">
+    <w:nsid w:val="7BCE69BD"/>
+    <w:multiLevelType w:val="multilevel"/>
+    <w:tmpl w:val="8C7CF942"/>
     <w:lvl w:ilvl="0">
       <w:start w:val="1"/>
       <w:numFmt w:val="bullet"/>
@@ -3331,66 +3941,66 @@
       </w:rPr>
     </w:lvl>
   </w:abstractNum>
-  <w:num w:numId="1">
+  <w:num w:numId="1" w16cid:durableId="1344480849">
+    <w:abstractNumId w:val="8"/>
+  </w:num>
+  <w:num w:numId="2" w16cid:durableId="1433042336">
+    <w:abstractNumId w:val="0"/>
+  </w:num>
+  <w:num w:numId="3" w16cid:durableId="148836114">
+    <w:abstractNumId w:val="6"/>
+  </w:num>
+  <w:num w:numId="4" w16cid:durableId="846135987">
+    <w:abstractNumId w:val="4"/>
+  </w:num>
+  <w:num w:numId="5" w16cid:durableId="432090557">
+    <w:abstractNumId w:val="13"/>
+  </w:num>
+  <w:num w:numId="6" w16cid:durableId="610745198">
+    <w:abstractNumId w:val="7"/>
+  </w:num>
+  <w:num w:numId="7" w16cid:durableId="1673557633">
+    <w:abstractNumId w:val="12"/>
+  </w:num>
+  <w:num w:numId="8" w16cid:durableId="230308803">
+    <w:abstractNumId w:val="15"/>
+  </w:num>
+  <w:num w:numId="9" w16cid:durableId="1074552296">
     <w:abstractNumId w:val="1"/>
   </w:num>
-  <w:num w:numId="2">
+  <w:num w:numId="10" w16cid:durableId="855534544">
+    <w:abstractNumId w:val="3"/>
+  </w:num>
+  <w:num w:numId="11" w16cid:durableId="1136411986">
+    <w:abstractNumId w:val="11"/>
+  </w:num>
+  <w:num w:numId="12" w16cid:durableId="302585567">
+    <w:abstractNumId w:val="5"/>
+  </w:num>
+  <w:num w:numId="13" w16cid:durableId="1812163916">
+    <w:abstractNumId w:val="10"/>
+  </w:num>
+  <w:num w:numId="14" w16cid:durableId="1441297676">
     <w:abstractNumId w:val="2"/>
   </w:num>
-  <w:num w:numId="3">
-    <w:abstractNumId w:val="3"/>
-  </w:num>
-  <w:num w:numId="4">
-    <w:abstractNumId w:val="4"/>
-  </w:num>
-  <w:num w:numId="5">
-    <w:abstractNumId w:val="5"/>
-  </w:num>
-  <w:num w:numId="6">
-    <w:abstractNumId w:val="6"/>
-  </w:num>
-  <w:num w:numId="7">
-    <w:abstractNumId w:val="7"/>
-  </w:num>
-  <w:num w:numId="8">
-    <w:abstractNumId w:val="8"/>
-  </w:num>
-  <w:num w:numId="9">
-    <w:abstractNumId w:val="9"/>
-  </w:num>
-  <w:num w:numId="10">
-    <w:abstractNumId w:val="10"/>
-  </w:num>
-  <w:num w:numId="11">
-    <w:abstractNumId w:val="11"/>
-  </w:num>
-  <w:num w:numId="12">
-    <w:abstractNumId w:val="12"/>
-  </w:num>
-  <w:num w:numId="13">
-    <w:abstractNumId w:val="13"/>
-  </w:num>
-  <w:num w:numId="14">
+  <w:num w:numId="15" w16cid:durableId="449084601">
     <w:abstractNumId w:val="14"/>
   </w:num>
-  <w:num w:numId="15">
-    <w:abstractNumId w:val="15"/>
-  </w:num>
-  <w:num w:numId="16">
-    <w:abstractNumId w:val="16"/>
+  <w:num w:numId="16" w16cid:durableId="538593760">
+    <w:abstractNumId w:val="9"/>
   </w:num>
 </w:numbering>
 </file>
 
 <file path=word/styles.xml><?xml version="1.0" encoding="utf-8"?>
-<w:styles xmlns:mc="http://schemas.openxmlformats.org/markup-compatibility/2006" xmlns:o="urn:schemas-microsoft-com:office:office" xmlns:r="http://schemas.openxmlformats.org/officeDocument/2006/relationships" xmlns:m="http://schemas.openxmlformats.org/officeDocument/2006/math" xmlns:v="urn:schemas-microsoft-com:vml" xmlns:wp="http://schemas.openxmlformats.org/drawingml/2006/wordprocessingDrawing" xmlns:w10="urn:schemas-microsoft-com:office:word" xmlns:w="http://schemas.openxmlformats.org/wordprocessingml/2006/main" xmlns:wne="http://schemas.microsoft.com/office/word/2006/wordml" xmlns:sl="http://schemas.openxmlformats.org/schemaLibrary/2006/main" xmlns:a="http://schemas.openxmlformats.org/drawingml/2006/main" xmlns:pic="http://schemas.openxmlformats.org/drawingml/2006/picture" xmlns:c="http://schemas.openxmlformats.org/drawingml/2006/chart" xmlns:lc="http://schemas.openxmlformats.org/drawingml/2006/lockedCanvas" xmlns:dgm="http://schemas.openxmlformats.org/drawingml/2006/diagram" xmlns:wps="http://schemas.microsoft.com/office/word/2010/wordprocessingShape" xmlns:wpg="http://schemas.microsoft.com/office/word/2010/wordprocessingGroup" xmlns:w14="http://schemas.microsoft.com/office/word/2010/wordml" xmlns:w15="http://schemas.microsoft.com/office/word/2012/wordml">
+<w:styles xmlns:mc="http://schemas.openxmlformats.org/markup-compatibility/2006" xmlns:r="http://schemas.openxmlformats.org/officeDocument/2006/relationships" xmlns:w="http://schemas.openxmlformats.org/wordprocessingml/2006/main" xmlns:w14="http://schemas.microsoft.com/office/word/2010/wordml" xmlns:w15="http://schemas.microsoft.com/office/word/2012/wordml" xmlns:w16cex="http://schemas.microsoft.com/office/word/2018/wordml/cex" xmlns:w16cid="http://schemas.microsoft.com/office/word/2016/wordml/cid" xmlns:w16="http://schemas.microsoft.com/office/word/2018/wordml" xmlns:w16sdtdh="http://schemas.microsoft.com/office/word/2020/wordml/sdtdatahash" xmlns:w16se="http://schemas.microsoft.com/office/word/2015/wordml/symex" mc:Ignorable="w14 w15 w16se w16cid w16 w16cex w16sdtdh">
   <w:docDefaults>
     <w:rPrDefault>
       <w:rPr>
-        <w:rFonts w:ascii="Arial" w:cs="Arial" w:eastAsia="Arial" w:hAnsi="Arial"/>
+        <w:rFonts w:ascii="Arial" w:eastAsia="Arial" w:hAnsi="Arial" w:cs="Arial"/>
         <w:sz w:val="22"/>
         <w:szCs w:val="22"/>
-        <w:lang w:val="nl"/>
+        <w:lang w:val="nl" w:bidi="ar-SA"/>
       </w:rPr>
     </w:rPrDefault>
     <w:pPrDefault>
@@ -3399,21 +4009,399 @@
       </w:pPr>
     </w:pPrDefault>
   </w:docDefaults>
-  <w:style w:type="paragraph" w:styleId="Normal" w:default="1">
-    <w:name w:val="normal"/>
-  </w:style>
-  <w:style w:type="table" w:styleId="TableNormal" w:default="1">
-    <w:name w:val="Table Normal"/>
+  <w:latentStyles w:defLockedState="0" w:defUIPriority="99" w:defSemiHidden="0" w:defUnhideWhenUsed="0" w:defQFormat="0" w:count="376">
+    <w:lsdException w:name="Normal" w:uiPriority="0" w:qFormat="1"/>
+    <w:lsdException w:name="heading 1" w:uiPriority="9" w:qFormat="1"/>
+    <w:lsdException w:name="heading 2" w:semiHidden="1" w:uiPriority="9" w:unhideWhenUsed="1" w:qFormat="1"/>
+    <w:lsdException w:name="heading 3" w:semiHidden="1" w:uiPriority="9" w:unhideWhenUsed="1" w:qFormat="1"/>
+    <w:lsdException w:name="heading 4" w:semiHidden="1" w:uiPriority="9" w:unhideWhenUsed="1" w:qFormat="1"/>
+    <w:lsdException w:name="heading 5" w:semiHidden="1" w:uiPriority="9" w:unhideWhenUsed="1" w:qFormat="1"/>
+    <w:lsdException w:name="heading 6" w:semiHidden="1" w:uiPriority="9" w:unhideWhenUsed="1" w:qFormat="1"/>
+    <w:lsdException w:name="heading 7" w:semiHidden="1" w:uiPriority="9" w:unhideWhenUsed="1" w:qFormat="1"/>
+    <w:lsdException w:name="heading 8" w:semiHidden="1" w:uiPriority="9" w:unhideWhenUsed="1" w:qFormat="1"/>
+    <w:lsdException w:name="heading 9" w:semiHidden="1" w:uiPriority="9" w:unhideWhenUsed="1" w:qFormat="1"/>
+    <w:lsdException w:name="index 1" w:semiHidden="1" w:unhideWhenUsed="1"/>
+    <w:lsdException w:name="index 2" w:semiHidden="1" w:unhideWhenUsed="1"/>
+    <w:lsdException w:name="index 3" w:semiHidden="1" w:unhideWhenUsed="1"/>
+    <w:lsdException w:name="index 4" w:semiHidden="1" w:unhideWhenUsed="1"/>
+    <w:lsdException w:name="index 5" w:semiHidden="1" w:unhideWhenUsed="1"/>
+    <w:lsdException w:name="index 6" w:semiHidden="1" w:unhideWhenUsed="1"/>
+    <w:lsdException w:name="index 7" w:semiHidden="1" w:unhideWhenUsed="1"/>
+    <w:lsdException w:name="index 8" w:semiHidden="1" w:unhideWhenUsed="1"/>
+    <w:lsdException w:name="index 9" w:semiHidden="1" w:unhideWhenUsed="1"/>
+    <w:lsdException w:name="toc 1" w:semiHidden="1" w:uiPriority="39" w:unhideWhenUsed="1"/>
+    <w:lsdException w:name="toc 2" w:semiHidden="1" w:uiPriority="39" w:unhideWhenUsed="1"/>
+    <w:lsdException w:name="toc 3" w:semiHidden="1" w:uiPriority="39" w:unhideWhenUsed="1"/>
+    <w:lsdException w:name="toc 4" w:semiHidden="1" w:uiPriority="39" w:unhideWhenUsed="1"/>
+    <w:lsdException w:name="toc 5" w:semiHidden="1" w:uiPriority="39" w:unhideWhenUsed="1"/>
+    <w:lsdException w:name="toc 6" w:semiHidden="1" w:uiPriority="39" w:unhideWhenUsed="1"/>
+    <w:lsdException w:name="toc 7" w:semiHidden="1" w:uiPriority="39" w:unhideWhenUsed="1"/>
+    <w:lsdException w:name="toc 8" w:semiHidden="1" w:uiPriority="39" w:unhideWhenUsed="1"/>
+    <w:lsdException w:name="toc 9" w:semiHidden="1" w:uiPriority="39" w:unhideWhenUsed="1"/>
+    <w:lsdException w:name="Normal Indent" w:semiHidden="1" w:unhideWhenUsed="1"/>
+    <w:lsdException w:name="footnote text" w:semiHidden="1" w:unhideWhenUsed="1"/>
+    <w:lsdException w:name="annotation text" w:semiHidden="1" w:unhideWhenUsed="1"/>
+    <w:lsdException w:name="header" w:semiHidden="1" w:unhideWhenUsed="1"/>
+    <w:lsdException w:name="footer" w:semiHidden="1" w:unhideWhenUsed="1"/>
+    <w:lsdException w:name="index heading" w:semiHidden="1" w:unhideWhenUsed="1"/>
+    <w:lsdException w:name="caption" w:semiHidden="1" w:uiPriority="35" w:unhideWhenUsed="1" w:qFormat="1"/>
+    <w:lsdException w:name="table of figures" w:semiHidden="1" w:unhideWhenUsed="1"/>
+    <w:lsdException w:name="envelope address" w:semiHidden="1" w:unhideWhenUsed="1"/>
+    <w:lsdException w:name="envelope return" w:semiHidden="1" w:unhideWhenUsed="1"/>
+    <w:lsdException w:name="footnote reference" w:semiHidden="1" w:unhideWhenUsed="1"/>
+    <w:lsdException w:name="annotation reference" w:semiHidden="1" w:unhideWhenUsed="1"/>
+    <w:lsdException w:name="line number" w:semiHidden="1" w:unhideWhenUsed="1"/>
+    <w:lsdException w:name="page number" w:semiHidden="1" w:unhideWhenUsed="1"/>
+    <w:lsdException w:name="endnote reference" w:semiHidden="1" w:unhideWhenUsed="1"/>
+    <w:lsdException w:name="endnote text" w:semiHidden="1" w:unhideWhenUsed="1"/>
+    <w:lsdException w:name="table of authorities" w:semiHidden="1" w:unhideWhenUsed="1"/>
+    <w:lsdException w:name="macro" w:semiHidden="1" w:unhideWhenUsed="1"/>
+    <w:lsdException w:name="toa heading" w:semiHidden="1" w:unhideWhenUsed="1"/>
+    <w:lsdException w:name="List" w:semiHidden="1" w:unhideWhenUsed="1"/>
+    <w:lsdException w:name="List Bullet" w:semiHidden="1" w:unhideWhenUsed="1"/>
+    <w:lsdException w:name="List Number" w:semiHidden="1" w:unhideWhenUsed="1"/>
+    <w:lsdException w:name="List 2" w:semiHidden="1" w:unhideWhenUsed="1"/>
+    <w:lsdException w:name="List 3" w:semiHidden="1" w:unhideWhenUsed="1"/>
+    <w:lsdException w:name="List 4" w:semiHidden="1" w:unhideWhenUsed="1"/>
+    <w:lsdException w:name="List 5" w:semiHidden="1" w:unhideWhenUsed="1"/>
+    <w:lsdException w:name="List Bullet 2" w:semiHidden="1" w:unhideWhenUsed="1"/>
+    <w:lsdException w:name="List Bullet 3" w:semiHidden="1" w:unhideWhenUsed="1"/>
+    <w:lsdException w:name="List Bullet 4" w:semiHidden="1" w:unhideWhenUsed="1"/>
+    <w:lsdException w:name="List Bullet 5" w:semiHidden="1" w:unhideWhenUsed="1"/>
+    <w:lsdException w:name="List Number 2" w:semiHidden="1" w:unhideWhenUsed="1"/>
+    <w:lsdException w:name="List Number 3" w:semiHidden="1" w:unhideWhenUsed="1"/>
+    <w:lsdException w:name="List Number 4" w:semiHidden="1" w:unhideWhenUsed="1"/>
+    <w:lsdException w:name="List Number 5" w:semiHidden="1" w:unhideWhenUsed="1"/>
+    <w:lsdException w:name="Title" w:uiPriority="10" w:qFormat="1"/>
+    <w:lsdException w:name="Closing" w:semiHidden="1" w:unhideWhenUsed="1"/>
+    <w:lsdException w:name="Signature" w:semiHidden="1" w:unhideWhenUsed="1"/>
+    <w:lsdException w:name="Default Paragraph Font" w:semiHidden="1" w:uiPriority="1" w:unhideWhenUsed="1"/>
+    <w:lsdException w:name="Body Text" w:semiHidden="1" w:unhideWhenUsed="1"/>
+    <w:lsdException w:name="Body Text Indent" w:semiHidden="1" w:unhideWhenUsed="1"/>
+    <w:lsdException w:name="List Continue" w:semiHidden="1" w:unhideWhenUsed="1"/>
+    <w:lsdException w:name="List Continue 2" w:semiHidden="1" w:unhideWhenUsed="1"/>
+    <w:lsdException w:name="List Continue 3" w:semiHidden="1" w:unhideWhenUsed="1"/>
+    <w:lsdException w:name="List Continue 4" w:semiHidden="1" w:unhideWhenUsed="1"/>
+    <w:lsdException w:name="List Continue 5" w:semiHidden="1" w:unhideWhenUsed="1"/>
+    <w:lsdException w:name="Message Header" w:semiHidden="1" w:unhideWhenUsed="1"/>
+    <w:lsdException w:name="Subtitle" w:uiPriority="11" w:qFormat="1"/>
+    <w:lsdException w:name="Salutation" w:semiHidden="1" w:unhideWhenUsed="1"/>
+    <w:lsdException w:name="Date" w:semiHidden="1" w:unhideWhenUsed="1"/>
+    <w:lsdException w:name="Body Text First Indent" w:semiHidden="1" w:unhideWhenUsed="1"/>
+    <w:lsdException w:name="Body Text First Indent 2" w:semiHidden="1" w:unhideWhenUsed="1"/>
+    <w:lsdException w:name="Note Heading" w:semiHidden="1" w:unhideWhenUsed="1"/>
+    <w:lsdException w:name="Body Text 2" w:semiHidden="1" w:unhideWhenUsed="1"/>
+    <w:lsdException w:name="Body Text 3" w:semiHidden="1" w:unhideWhenUsed="1"/>
+    <w:lsdException w:name="Body Text Indent 2" w:semiHidden="1" w:unhideWhenUsed="1"/>
+    <w:lsdException w:name="Body Text Indent 3" w:semiHidden="1" w:unhideWhenUsed="1"/>
+    <w:lsdException w:name="Block Text" w:semiHidden="1" w:unhideWhenUsed="1"/>
+    <w:lsdException w:name="Hyperlink" w:semiHidden="1" w:unhideWhenUsed="1"/>
+    <w:lsdException w:name="FollowedHyperlink" w:semiHidden="1" w:unhideWhenUsed="1"/>
+    <w:lsdException w:name="Strong" w:uiPriority="22" w:qFormat="1"/>
+    <w:lsdException w:name="Emphasis" w:uiPriority="20" w:qFormat="1"/>
+    <w:lsdException w:name="Document Map" w:semiHidden="1" w:unhideWhenUsed="1"/>
+    <w:lsdException w:name="Plain Text" w:semiHidden="1" w:unhideWhenUsed="1"/>
+    <w:lsdException w:name="E-mail Signature" w:semiHidden="1" w:unhideWhenUsed="1"/>
+    <w:lsdException w:name="HTML Top of Form" w:semiHidden="1" w:unhideWhenUsed="1"/>
+    <w:lsdException w:name="HTML Bottom of Form" w:semiHidden="1" w:unhideWhenUsed="1"/>
+    <w:lsdException w:name="Normal (Web)" w:semiHidden="1" w:unhideWhenUsed="1"/>
+    <w:lsdException w:name="HTML Acronym" w:semiHidden="1" w:unhideWhenUsed="1"/>
+    <w:lsdException w:name="HTML Address" w:semiHidden="1" w:unhideWhenUsed="1"/>
+    <w:lsdException w:name="HTML Cite" w:semiHidden="1" w:unhideWhenUsed="1"/>
+    <w:lsdException w:name="HTML Code" w:semiHidden="1" w:unhideWhenUsed="1"/>
+    <w:lsdException w:name="HTML Definition" w:semiHidden="1" w:unhideWhenUsed="1"/>
+    <w:lsdException w:name="HTML Keyboard" w:semiHidden="1" w:unhideWhenUsed="1"/>
+    <w:lsdException w:name="HTML Preformatted" w:semiHidden="1" w:unhideWhenUsed="1"/>
+    <w:lsdException w:name="HTML Sample" w:semiHidden="1" w:unhideWhenUsed="1"/>
+    <w:lsdException w:name="HTML Typewriter" w:semiHidden="1" w:unhideWhenUsed="1"/>
+    <w:lsdException w:name="HTML Variable" w:semiHidden="1" w:unhideWhenUsed="1"/>
+    <w:lsdException w:name="Normal Table" w:semiHidden="1" w:unhideWhenUsed="1"/>
+    <w:lsdException w:name="annotation subject" w:semiHidden="1" w:unhideWhenUsed="1"/>
+    <w:lsdException w:name="No List" w:semiHidden="1" w:unhideWhenUsed="1"/>
+    <w:lsdException w:name="Outline List 1" w:semiHidden="1" w:unhideWhenUsed="1"/>
+    <w:lsdException w:name="Outline List 2" w:semiHidden="1" w:unhideWhenUsed="1"/>
+    <w:lsdException w:name="Outline List 3" w:semiHidden="1" w:unhideWhenUsed="1"/>
+    <w:lsdException w:name="Table Simple 1" w:semiHidden="1" w:unhideWhenUsed="1"/>
+    <w:lsdException w:name="Table Simple 2" w:semiHidden="1" w:unhideWhenUsed="1"/>
+    <w:lsdException w:name="Table Simple 3" w:semiHidden="1" w:unhideWhenUsed="1"/>
+    <w:lsdException w:name="Table Classic 1" w:semiHidden="1" w:unhideWhenUsed="1"/>
+    <w:lsdException w:name="Table Classic 2" w:semiHidden="1" w:unhideWhenUsed="1"/>
+    <w:lsdException w:name="Table Classic 3" w:semiHidden="1" w:unhideWhenUsed="1"/>
+    <w:lsdException w:name="Table Classic 4" w:semiHidden="1" w:unhideWhenUsed="1"/>
+    <w:lsdException w:name="Table Colorful 1" w:semiHidden="1" w:unhideWhenUsed="1"/>
+    <w:lsdException w:name="Table Colorful 2" w:semiHidden="1" w:unhideWhenUsed="1"/>
+    <w:lsdException w:name="Table Colorful 3" w:semiHidden="1" w:unhideWhenUsed="1"/>
+    <w:lsdException w:name="Table Columns 1" w:semiHidden="1" w:unhideWhenUsed="1"/>
+    <w:lsdException w:name="Table Columns 2" w:semiHidden="1" w:unhideWhenUsed="1"/>
+    <w:lsdException w:name="Table Columns 3" w:semiHidden="1" w:unhideWhenUsed="1"/>
+    <w:lsdException w:name="Table Columns 4" w:semiHidden="1" w:unhideWhenUsed="1"/>
+    <w:lsdException w:name="Table Columns 5" w:semiHidden="1" w:unhideWhenUsed="1"/>
+    <w:lsdException w:name="Table Grid 1" w:semiHidden="1" w:unhideWhenUsed="1"/>
+    <w:lsdException w:name="Table Grid 2" w:semiHidden="1" w:unhideWhenUsed="1"/>
+    <w:lsdException w:name="Table Grid 3" w:semiHidden="1" w:unhideWhenUsed="1"/>
+    <w:lsdException w:name="Table Grid 4" w:semiHidden="1" w:unhideWhenUsed="1"/>
+    <w:lsdException w:name="Table Grid 5" w:semiHidden="1" w:unhideWhenUsed="1"/>
+    <w:lsdException w:name="Table Grid 6" w:semiHidden="1" w:unhideWhenUsed="1"/>
+    <w:lsdException w:name="Table Grid 7" w:semiHidden="1" w:unhideWhenUsed="1"/>
+    <w:lsdException w:name="Table Grid 8" w:semiHidden="1" w:unhideWhenUsed="1"/>
+    <w:lsdException w:name="Table List 1" w:semiHidden="1" w:unhideWhenUsed="1"/>
+    <w:lsdException w:name="Table List 2" w:semiHidden="1" w:unhideWhenUsed="1"/>
+    <w:lsdException w:name="Table List 3" w:semiHidden="1" w:unhideWhenUsed="1"/>
+    <w:lsdException w:name="Table List 4" w:semiHidden="1" w:unhideWhenUsed="1"/>
+    <w:lsdException w:name="Table List 5" w:semiHidden="1" w:unhideWhenUsed="1"/>
+    <w:lsdException w:name="Table List 6" w:semiHidden="1" w:unhideWhenUsed="1"/>
+    <w:lsdException w:name="Table List 7" w:semiHidden="1" w:unhideWhenUsed="1"/>
+    <w:lsdException w:name="Table List 8" w:semiHidden="1" w:unhideWhenUsed="1"/>
+    <w:lsdException w:name="Table 3D effects 1" w:semiHidden="1" w:unhideWhenUsed="1"/>
+    <w:lsdException w:name="Table 3D effects 2" w:semiHidden="1" w:unhideWhenUsed="1"/>
+    <w:lsdException w:name="Table 3D effects 3" w:semiHidden="1" w:unhideWhenUsed="1"/>
+    <w:lsdException w:name="Table Contemporary" w:semiHidden="1" w:unhideWhenUsed="1"/>
+    <w:lsdException w:name="Table Elegant" w:semiHidden="1" w:unhideWhenUsed="1"/>
+    <w:lsdException w:name="Table Professional" w:semiHidden="1" w:unhideWhenUsed="1"/>
+    <w:lsdException w:name="Table Subtle 1" w:semiHidden="1" w:unhideWhenUsed="1"/>
+    <w:lsdException w:name="Table Subtle 2" w:semiHidden="1" w:unhideWhenUsed="1"/>
+    <w:lsdException w:name="Table Web 1" w:semiHidden="1" w:unhideWhenUsed="1"/>
+    <w:lsdException w:name="Table Web 2" w:semiHidden="1" w:unhideWhenUsed="1"/>
+    <w:lsdException w:name="Table Web 3" w:semiHidden="1" w:unhideWhenUsed="1"/>
+    <w:lsdException w:name="Balloon Text" w:semiHidden="1" w:unhideWhenUsed="1"/>
+    <w:lsdException w:name="Table Grid" w:uiPriority="39"/>
+    <w:lsdException w:name="Table Theme" w:semiHidden="1" w:unhideWhenUsed="1"/>
+    <w:lsdException w:name="Placeholder Text" w:semiHidden="1"/>
+    <w:lsdException w:name="No Spacing" w:uiPriority="1" w:qFormat="1"/>
+    <w:lsdException w:name="Light Shading" w:uiPriority="60"/>
+    <w:lsdException w:name="Light List" w:uiPriority="61"/>
+    <w:lsdException w:name="Light Grid" w:uiPriority="62"/>
+    <w:lsdException w:name="Medium Shading 1" w:uiPriority="63"/>
+    <w:lsdException w:name="Medium Shading 2" w:uiPriority="64"/>
+    <w:lsdException w:name="Medium List 1" w:uiPriority="65"/>
+    <w:lsdException w:name="Medium List 2" w:uiPriority="66"/>
+    <w:lsdException w:name="Medium Grid 1" w:uiPriority="67"/>
+    <w:lsdException w:name="Medium Grid 2" w:uiPriority="68"/>
+    <w:lsdException w:name="Medium Grid 3" w:uiPriority="69"/>
+    <w:lsdException w:name="Dark List" w:uiPriority="70"/>
+    <w:lsdException w:name="Colorful Shading" w:uiPriority="71"/>
+    <w:lsdException w:name="Colorful List" w:uiPriority="72"/>
+    <w:lsdException w:name="Colorful Grid" w:uiPriority="73"/>
+    <w:lsdException w:name="Light Shading Accent 1" w:uiPriority="60"/>
+    <w:lsdException w:name="Light List Accent 1" w:uiPriority="61"/>
+    <w:lsdException w:name="Light Grid Accent 1" w:uiPriority="62"/>
+    <w:lsdException w:name="Medium Shading 1 Accent 1" w:uiPriority="63"/>
+    <w:lsdException w:name="Medium Shading 2 Accent 1" w:uiPriority="64"/>
+    <w:lsdException w:name="Medium List 1 Accent 1" w:uiPriority="65"/>
+    <w:lsdException w:name="Revision" w:semiHidden="1"/>
+    <w:lsdException w:name="List Paragraph" w:uiPriority="34" w:qFormat="1"/>
+    <w:lsdException w:name="Quote" w:uiPriority="29" w:qFormat="1"/>
+    <w:lsdException w:name="Intense Quote" w:uiPriority="30" w:qFormat="1"/>
+    <w:lsdException w:name="Medium List 2 Accent 1" w:uiPriority="66"/>
+    <w:lsdException w:name="Medium Grid 1 Accent 1" w:uiPriority="67"/>
+    <w:lsdException w:name="Medium Grid 2 Accent 1" w:uiPriority="68"/>
+    <w:lsdException w:name="Medium Grid 3 Accent 1" w:uiPriority="69"/>
+    <w:lsdException w:name="Dark List Accent 1" w:uiPriority="70"/>
+    <w:lsdException w:name="Colorful Shading Accent 1" w:uiPriority="71"/>
+    <w:lsdException w:name="Colorful List Accent 1" w:uiPriority="72"/>
+    <w:lsdException w:name="Colorful Grid Accent 1" w:uiPriority="73"/>
+    <w:lsdException w:name="Light Shading Accent 2" w:uiPriority="60"/>
+    <w:lsdException w:name="Light List Accent 2" w:uiPriority="61"/>
+    <w:lsdException w:name="Light Grid Accent 2" w:uiPriority="62"/>
+    <w:lsdException w:name="Medium Shading 1 Accent 2" w:uiPriority="63"/>
+    <w:lsdException w:name="Medium Shading 2 Accent 2" w:uiPriority="64"/>
+    <w:lsdException w:name="Medium List 1 Accent 2" w:uiPriority="65"/>
+    <w:lsdException w:name="Medium List 2 Accent 2" w:uiPriority="66"/>
+    <w:lsdException w:name="Medium Grid 1 Accent 2" w:uiPriority="67"/>
+    <w:lsdException w:name="Medium Grid 2 Accent 2" w:uiPriority="68"/>
+    <w:lsdException w:name="Medium Grid 3 Accent 2" w:uiPriority="69"/>
+    <w:lsdException w:name="Dark List Accent 2" w:uiPriority="70"/>
+    <w:lsdException w:name="Colorful Shading Accent 2" w:uiPriority="71"/>
+    <w:lsdException w:name="Colorful List Accent 2" w:uiPriority="72"/>
+    <w:lsdException w:name="Colorful Grid Accent 2" w:uiPriority="73"/>
+    <w:lsdException w:name="Light Shading Accent 3" w:uiPriority="60"/>
+    <w:lsdException w:name="Light List Accent 3" w:uiPriority="61"/>
+    <w:lsdException w:name="Light Grid Accent 3" w:uiPriority="62"/>
+    <w:lsdException w:name="Medium Shading 1 Accent 3" w:uiPriority="63"/>
+    <w:lsdException w:name="Medium Shading 2 Accent 3" w:uiPriority="64"/>
+    <w:lsdException w:name="Medium List 1 Accent 3" w:uiPriority="65"/>
+    <w:lsdException w:name="Medium List 2 Accent 3" w:uiPriority="66"/>
+    <w:lsdException w:name="Medium Grid 1 Accent 3" w:uiPriority="67"/>
+    <w:lsdException w:name="Medium Grid 2 Accent 3" w:uiPriority="68"/>
+    <w:lsdException w:name="Medium Grid 3 Accent 3" w:uiPriority="69"/>
+    <w:lsdException w:name="Dark List Accent 3" w:uiPriority="70"/>
+    <w:lsdException w:name="Colorful Shading Accent 3" w:uiPriority="71"/>
+    <w:lsdException w:name="Colorful List Accent 3" w:uiPriority="72"/>
+    <w:lsdException w:name="Colorful Grid Accent 3" w:uiPriority="73"/>
+    <w:lsdException w:name="Light Shading Accent 4" w:uiPriority="60"/>
+    <w:lsdException w:name="Light List Accent 4" w:uiPriority="61"/>
+    <w:lsdException w:name="Light Grid Accent 4" w:uiPriority="62"/>
+    <w:lsdException w:name="Medium Shading 1 Accent 4" w:uiPriority="63"/>
+    <w:lsdException w:name="Medium Shading 2 Accent 4" w:uiPriority="64"/>
+    <w:lsdException w:name="Medium List 1 Accent 4" w:uiPriority="65"/>
+    <w:lsdException w:name="Medium List 2 Accent 4" w:uiPriority="66"/>
+    <w:lsdException w:name="Medium Grid 1 Accent 4" w:uiPriority="67"/>
+    <w:lsdException w:name="Medium Grid 2 Accent 4" w:uiPriority="68"/>
+    <w:lsdException w:name="Medium Grid 3 Accent 4" w:uiPriority="69"/>
+    <w:lsdException w:name="Dark List Accent 4" w:uiPriority="70"/>
+    <w:lsdException w:name="Colorful Shading Accent 4" w:uiPriority="71"/>
+    <w:lsdException w:name="Colorful List Accent 4" w:uiPriority="72"/>
+    <w:lsdException w:name="Colorful Grid Accent 4" w:uiPriority="73"/>
+    <w:lsdException w:name="Light Shading Accent 5" w:uiPriority="60"/>
+    <w:lsdException w:name="Light List Accent 5" w:uiPriority="61"/>
+    <w:lsdException w:name="Light Grid Accent 5" w:uiPriority="62"/>
+    <w:lsdException w:name="Medium Shading 1 Accent 5" w:uiPriority="63"/>
+    <w:lsdException w:name="Medium Shading 2 Accent 5" w:uiPriority="64"/>
+    <w:lsdException w:name="Medium List 1 Accent 5" w:uiPriority="65"/>
+    <w:lsdException w:name="Medium List 2 Accent 5" w:uiPriority="66"/>
+    <w:lsdException w:name="Medium Grid 1 Accent 5" w:uiPriority="67"/>
+    <w:lsdException w:name="Medium Grid 2 Accent 5" w:uiPriority="68"/>
+    <w:lsdException w:name="Medium Grid 3 Accent 5" w:uiPriority="69"/>
+    <w:lsdException w:name="Dark List Accent 5" w:uiPriority="70"/>
+    <w:lsdException w:name="Colorful Shading Accent 5" w:uiPriority="71"/>
+    <w:lsdException w:name="Colorful List Accent 5" w:uiPriority="72"/>
+    <w:lsdException w:name="Colorful Grid Accent 5" w:uiPriority="73"/>
+    <w:lsdException w:name="Light Shading Accent 6" w:uiPriority="60"/>
+    <w:lsdException w:name="Light List Accent 6" w:uiPriority="61"/>
+    <w:lsdException w:name="Light Grid Accent 6" w:uiPriority="62"/>
+    <w:lsdException w:name="Medium Shading 1 Accent 6" w:uiPriority="63"/>
+    <w:lsdException w:name="Medium Shading 2 Accent 6" w:uiPriority="64"/>
+    <w:lsdException w:name="Medium List 1 Accent 6" w:uiPriority="65"/>
+    <w:lsdException w:name="Medium List 2 Accent 6" w:uiPriority="66"/>
+    <w:lsdException w:name="Medium Grid 1 Accent 6" w:uiPriority="67"/>
+    <w:lsdException w:name="Medium Grid 2 Accent 6" w:uiPriority="68"/>
+    <w:lsdException w:name="Medium Grid 3 Accent 6" w:uiPriority="69"/>
+    <w:lsdException w:name="Dark List Accent 6" w:uiPriority="70"/>
+    <w:lsdException w:name="Colorful Shading Accent 6" w:uiPriority="71"/>
+    <w:lsdException w:name="Colorful List Accent 6" w:uiPriority="72"/>
+    <w:lsdException w:name="Colorful Grid Accent 6" w:uiPriority="73"/>
+    <w:lsdException w:name="Subtle Emphasis" w:uiPriority="19" w:qFormat="1"/>
+    <w:lsdException w:name="Intense Emphasis" w:uiPriority="21" w:qFormat="1"/>
+    <w:lsdException w:name="Subtle Reference" w:uiPriority="31" w:qFormat="1"/>
+    <w:lsdException w:name="Intense Reference" w:uiPriority="32" w:qFormat="1"/>
+    <w:lsdException w:name="Book Title" w:uiPriority="33" w:qFormat="1"/>
+    <w:lsdException w:name="Bibliography" w:semiHidden="1" w:uiPriority="37" w:unhideWhenUsed="1"/>
+    <w:lsdException w:name="TOC Heading" w:semiHidden="1" w:uiPriority="39" w:unhideWhenUsed="1" w:qFormat="1"/>
+    <w:lsdException w:name="Plain Table 1" w:uiPriority="41"/>
+    <w:lsdException w:name="Plain Table 2" w:uiPriority="42"/>
+    <w:lsdException w:name="Plain Table 3" w:uiPriority="43"/>
+    <w:lsdException w:name="Plain Table 4" w:uiPriority="44"/>
+    <w:lsdException w:name="Plain Table 5" w:uiPriority="45"/>
+    <w:lsdException w:name="Grid Table Light" w:uiPriority="40"/>
+    <w:lsdException w:name="Grid Table 1 Light" w:uiPriority="46"/>
+    <w:lsdException w:name="Grid Table 2" w:uiPriority="47"/>
+    <w:lsdException w:name="Grid Table 3" w:uiPriority="48"/>
+    <w:lsdException w:name="Grid Table 4" w:uiPriority="49"/>
+    <w:lsdException w:name="Grid Table 5 Dark" w:uiPriority="50"/>
+    <w:lsdException w:name="Grid Table 6 Colorful" w:uiPriority="51"/>
+    <w:lsdException w:name="Grid Table 7 Colorful" w:uiPriority="52"/>
+    <w:lsdException w:name="Grid Table 1 Light Accent 1" w:uiPriority="46"/>
+    <w:lsdException w:name="Grid Table 2 Accent 1" w:uiPriority="47"/>
+    <w:lsdException w:name="Grid Table 3 Accent 1" w:uiPriority="48"/>
+    <w:lsdException w:name="Grid Table 4 Accent 1" w:uiPriority="49"/>
+    <w:lsdException w:name="Grid Table 5 Dark Accent 1" w:uiPriority="50"/>
+    <w:lsdException w:name="Grid Table 6 Colorful Accent 1" w:uiPriority="51"/>
+    <w:lsdException w:name="Grid Table 7 Colorful Accent 1" w:uiPriority="52"/>
+    <w:lsdException w:name="Grid Table 1 Light Accent 2" w:uiPriority="46"/>
+    <w:lsdException w:name="Grid Table 2 Accent 2" w:uiPriority="47"/>
+    <w:lsdException w:name="Grid Table 3 Accent 2" w:uiPriority="48"/>
+    <w:lsdException w:name="Grid Table 4 Accent 2" w:uiPriority="49"/>
+    <w:lsdException w:name="Grid Table 5 Dark Accent 2" w:uiPriority="50"/>
+    <w:lsdException w:name="Grid Table 6 Colorful Accent 2" w:uiPriority="51"/>
+    <w:lsdException w:name="Grid Table 7 Colorful Accent 2" w:uiPriority="52"/>
+    <w:lsdException w:name="Grid Table 1 Light Accent 3" w:uiPriority="46"/>
+    <w:lsdException w:name="Grid Table 2 Accent 3" w:uiPriority="47"/>
+    <w:lsdException w:name="Grid Table 3 Accent 3" w:uiPriority="48"/>
+    <w:lsdException w:name="Grid Table 4 Accent 3" w:uiPriority="49"/>
+    <w:lsdException w:name="Grid Table 5 Dark Accent 3" w:uiPriority="50"/>
+    <w:lsdException w:name="Grid Table 6 Colorful Accent 3" w:uiPriority="51"/>
+    <w:lsdException w:name="Grid Table 7 Colorful Accent 3" w:uiPriority="52"/>
+    <w:lsdException w:name="Grid Table 1 Light Accent 4" w:uiPriority="46"/>
+    <w:lsdException w:name="Grid Table 2 Accent 4" w:uiPriority="47"/>
+    <w:lsdException w:name="Grid Table 3 Accent 4" w:uiPriority="48"/>
+    <w:lsdException w:name="Grid Table 4 Accent 4" w:uiPriority="49"/>
+    <w:lsdException w:name="Grid Table 5 Dark Accent 4" w:uiPriority="50"/>
+    <w:lsdException w:name="Grid Table 6 Colorful Accent 4" w:uiPriority="51"/>
+    <w:lsdException w:name="Grid Table 7 Colorful Accent 4" w:uiPriority="52"/>
+    <w:lsdException w:name="Grid Table 1 Light Accent 5" w:uiPriority="46"/>
+    <w:lsdException w:name="Grid Table 2 Accent 5" w:uiPriority="47"/>
+    <w:lsdException w:name="Grid Table 3 Accent 5" w:uiPriority="48"/>
+    <w:lsdException w:name="Grid Table 4 Accent 5" w:uiPriority="49"/>
+    <w:lsdException w:name="Grid Table 5 Dark Accent 5" w:uiPriority="50"/>
+    <w:lsdException w:name="Grid Table 6 Colorful Accent 5" w:uiPriority="51"/>
+    <w:lsdException w:name="Grid Table 7 Colorful Accent 5" w:uiPriority="52"/>
+    <w:lsdException w:name="Grid Table 1 Light Accent 6" w:uiPriority="46"/>
+    <w:lsdException w:name="Grid Table 2 Accent 6" w:uiPriority="47"/>
+    <w:lsdException w:name="Grid Table 3 Accent 6" w:uiPriority="48"/>
+    <w:lsdException w:name="Grid Table 4 Accent 6" w:uiPriority="49"/>
+    <w:lsdException w:name="Grid Table 5 Dark Accent 6" w:uiPriority="50"/>
+    <w:lsdException w:name="Grid Table 6 Colorful Accent 6" w:uiPriority="51"/>
+    <w:lsdException w:name="Grid Table 7 Colorful Accent 6" w:uiPriority="52"/>
+    <w:lsdException w:name="List Table 1 Light" w:uiPriority="46"/>
+    <w:lsdException w:name="List Table 2" w:uiPriority="47"/>
+    <w:lsdException w:name="List Table 3" w:uiPriority="48"/>
+    <w:lsdException w:name="List Table 4" w:uiPriority="49"/>
+    <w:lsdException w:name="List Table 5 Dark" w:uiPriority="50"/>
+    <w:lsdException w:name="List Table 6 Colorful" w:uiPriority="51"/>
+    <w:lsdException w:name="List Table 7 Colorful" w:uiPriority="52"/>
+    <w:lsdException w:name="List Table 1 Light Accent 1" w:uiPriority="46"/>
+    <w:lsdException w:name="List Table 2 Accent 1" w:uiPriority="47"/>
+    <w:lsdException w:name="List Table 3 Accent 1" w:uiPriority="48"/>
+    <w:lsdException w:name="List Table 4 Accent 1" w:uiPriority="49"/>
+    <w:lsdException w:name="List Table 5 Dark Accent 1" w:uiPriority="50"/>
+    <w:lsdException w:name="List Table 6 Colorful Accent 1" w:uiPriority="51"/>
+    <w:lsdException w:name="List Table 7 Colorful Accent 1" w:uiPriority="52"/>
+    <w:lsdException w:name="List Table 1 Light Accent 2" w:uiPriority="46"/>
+    <w:lsdException w:name="List Table 2 Accent 2" w:uiPriority="47"/>
+    <w:lsdException w:name="List Table 3 Accent 2" w:uiPriority="48"/>
+    <w:lsdException w:name="List Table 4 Accent 2" w:uiPriority="49"/>
+    <w:lsdException w:name="List Table 5 Dark Accent 2" w:uiPriority="50"/>
+    <w:lsdException w:name="List Table 6 Colorful Accent 2" w:uiPriority="51"/>
+    <w:lsdException w:name="List Table 7 Colorful Accent 2" w:uiPriority="52"/>
+    <w:lsdException w:name="List Table 1 Light Accent 3" w:uiPriority="46"/>
+    <w:lsdException w:name="List Table 2 Accent 3" w:uiPriority="47"/>
+    <w:lsdException w:name="List Table 3 Accent 3" w:uiPriority="48"/>
+    <w:lsdException w:name="List Table 4 Accent 3" w:uiPriority="49"/>
+    <w:lsdException w:name="List Table 5 Dark Accent 3" w:uiPriority="50"/>
+    <w:lsdException w:name="List Table 6 Colorful Accent 3" w:uiPriority="51"/>
+    <w:lsdException w:name="List Table 7 Colorful Accent 3" w:uiPriority="52"/>
+    <w:lsdException w:name="List Table 1 Light Accent 4" w:uiPriority="46"/>
+    <w:lsdException w:name="List Table 2 Accent 4" w:uiPriority="47"/>
+    <w:lsdException w:name="List Table 3 Accent 4" w:uiPriority="48"/>
+    <w:lsdException w:name="List Table 4 Accent 4" w:uiPriority="49"/>
+    <w:lsdException w:name="List Table 5 Dark Accent 4" w:uiPriority="50"/>
+    <w:lsdException w:name="List Table 6 Colorful Accent 4" w:uiPriority="51"/>
+    <w:lsdException w:name="List Table 7 Colorful Accent 4" w:uiPriority="52"/>
+    <w:lsdException w:name="List Table 1 Light Accent 5" w:uiPriority="46"/>
+    <w:lsdException w:name="List Table 2 Accent 5" w:uiPriority="47"/>
+    <w:lsdException w:name="List Table 3 Accent 5" w:uiPriority="48"/>
+    <w:lsdException w:name="List Table 4 Accent 5" w:uiPriority="49"/>
+    <w:lsdException w:name="List Table 5 Dark Accent 5" w:uiPriority="50"/>
+    <w:lsdException w:name="List Table 6 Colorful Accent 5" w:uiPriority="51"/>
+    <w:lsdException w:name="List Table 7 Colorful Accent 5" w:uiPriority="52"/>
+    <w:lsdException w:name="List Table 1 Light Accent 6" w:uiPriority="46"/>
+    <w:lsdException w:name="List Table 2 Accent 6" w:uiPriority="47"/>
+    <w:lsdException w:name="List Table 3 Accent 6" w:uiPriority="48"/>
+    <w:lsdException w:name="List Table 4 Accent 6" w:uiPriority="49"/>
+    <w:lsdException w:name="List Table 5 Dark Accent 6" w:uiPriority="50"/>
+    <w:lsdException w:name="List Table 6 Colorful Accent 6" w:uiPriority="51"/>
+    <w:lsdException w:name="List Table 7 Colorful Accent 6" w:uiPriority="52"/>
+    <w:lsdException w:name="Mention" w:semiHidden="1" w:unhideWhenUsed="1"/>
+    <w:lsdException w:name="Smart Hyperlink" w:semiHidden="1" w:unhideWhenUsed="1"/>
+    <w:lsdException w:name="Hashtag" w:semiHidden="1" w:unhideWhenUsed="1"/>
+    <w:lsdException w:name="Unresolved Mention" w:semiHidden="1" w:unhideWhenUsed="1"/>
+    <w:lsdException w:name="Smart Link" w:semiHidden="1" w:unhideWhenUsed="1"/>
+  </w:latentStyles>
+  <w:style w:type="paragraph" w:default="1" w:styleId="Normal">
+    <w:name w:val="Normal"/>
+    <w:qFormat/>
   </w:style>
   <w:style w:type="paragraph" w:styleId="Heading1">
     <w:name w:val="heading 1"/>
     <w:basedOn w:val="Normal"/>
     <w:next w:val="Normal"/>
+    <w:uiPriority w:val="9"/>
+    <w:qFormat/>
     <w:pPr>
-      <w:keepNext w:val="1"/>
-      <w:keepLines w:val="1"/>
-      <w:pageBreakBefore w:val="0"/>
-      <w:spacing w:after="120" w:before="400" w:lineRule="auto"/>
+      <w:keepNext/>
+      <w:keepLines/>
+      <w:spacing w:before="400" w:after="120"/>
+      <w:outlineLvl w:val="0"/>
     </w:pPr>
     <w:rPr>
       <w:sz w:val="40"/>
@@ -3424,14 +4412,17 @@
     <w:name w:val="heading 2"/>
     <w:basedOn w:val="Normal"/>
     <w:next w:val="Normal"/>
+    <w:uiPriority w:val="9"/>
+    <w:semiHidden/>
+    <w:unhideWhenUsed/>
+    <w:qFormat/>
     <w:pPr>
-      <w:keepNext w:val="1"/>
-      <w:keepLines w:val="1"/>
-      <w:pageBreakBefore w:val="0"/>
-      <w:spacing w:after="120" w:before="360" w:lineRule="auto"/>
+      <w:keepNext/>
+      <w:keepLines/>
+      <w:spacing w:before="360" w:after="120"/>
+      <w:outlineLvl w:val="1"/>
     </w:pPr>
     <w:rPr>
-      <w:b w:val="0"/>
       <w:sz w:val="32"/>
       <w:szCs w:val="32"/>
     </w:rPr>
@@ -3440,14 +4431,17 @@
     <w:name w:val="heading 3"/>
     <w:basedOn w:val="Normal"/>
     <w:next w:val="Normal"/>
+    <w:uiPriority w:val="9"/>
+    <w:semiHidden/>
+    <w:unhideWhenUsed/>
+    <w:qFormat/>
     <w:pPr>
-      <w:keepNext w:val="1"/>
-      <w:keepLines w:val="1"/>
-      <w:pageBreakBefore w:val="0"/>
-      <w:spacing w:after="80" w:before="320" w:lineRule="auto"/>
+      <w:keepNext/>
+      <w:keepLines/>
+      <w:spacing w:before="320" w:after="80"/>
+      <w:outlineLvl w:val="2"/>
     </w:pPr>
     <w:rPr>
-      <w:b w:val="0"/>
       <w:color w:val="434343"/>
       <w:sz w:val="28"/>
       <w:szCs w:val="28"/>
@@ -3457,11 +4451,15 @@
     <w:name w:val="heading 4"/>
     <w:basedOn w:val="Normal"/>
     <w:next w:val="Normal"/>
+    <w:uiPriority w:val="9"/>
+    <w:semiHidden/>
+    <w:unhideWhenUsed/>
+    <w:qFormat/>
     <w:pPr>
-      <w:keepNext w:val="1"/>
-      <w:keepLines w:val="1"/>
-      <w:pageBreakBefore w:val="0"/>
-      <w:spacing w:after="80" w:before="280" w:lineRule="auto"/>
+      <w:keepNext/>
+      <w:keepLines/>
+      <w:spacing w:before="280" w:after="80"/>
+      <w:outlineLvl w:val="3"/>
     </w:pPr>
     <w:rPr>
       <w:color w:val="666666"/>
@@ -3473,44 +4471,76 @@
     <w:name w:val="heading 5"/>
     <w:basedOn w:val="Normal"/>
     <w:next w:val="Normal"/>
+    <w:uiPriority w:val="9"/>
+    <w:semiHidden/>
+    <w:unhideWhenUsed/>
+    <w:qFormat/>
     <w:pPr>
-      <w:keepNext w:val="1"/>
-      <w:keepLines w:val="1"/>
-      <w:pageBreakBefore w:val="0"/>
-      <w:spacing w:after="80" w:before="240" w:lineRule="auto"/>
+      <w:keepNext/>
+      <w:keepLines/>
+      <w:spacing w:before="240" w:after="80"/>
+      <w:outlineLvl w:val="4"/>
     </w:pPr>
     <w:rPr>
       <w:color w:val="666666"/>
-      <w:sz w:val="22"/>
-      <w:szCs w:val="22"/>
     </w:rPr>
   </w:style>
   <w:style w:type="paragraph" w:styleId="Heading6">
     <w:name w:val="heading 6"/>
     <w:basedOn w:val="Normal"/>
     <w:next w:val="Normal"/>
+    <w:uiPriority w:val="9"/>
+    <w:semiHidden/>
+    <w:unhideWhenUsed/>
+    <w:qFormat/>
     <w:pPr>
-      <w:keepNext w:val="1"/>
-      <w:keepLines w:val="1"/>
-      <w:pageBreakBefore w:val="0"/>
-      <w:spacing w:after="80" w:before="240" w:lineRule="auto"/>
+      <w:keepNext/>
+      <w:keepLines/>
+      <w:spacing w:before="240" w:after="80"/>
+      <w:outlineLvl w:val="5"/>
     </w:pPr>
     <w:rPr>
-      <w:i w:val="1"/>
+      <w:i/>
       <w:color w:val="666666"/>
-      <w:sz w:val="22"/>
-      <w:szCs w:val="22"/>
     </w:rPr>
+  </w:style>
+  <w:style w:type="character" w:default="1" w:styleId="DefaultParagraphFont">
+    <w:name w:val="Default Paragraph Font"/>
+    <w:uiPriority w:val="1"/>
+    <w:semiHidden/>
+    <w:unhideWhenUsed/>
+  </w:style>
+  <w:style w:type="table" w:default="1" w:styleId="TableNormal">
+    <w:name w:val="Normal Table"/>
+    <w:uiPriority w:val="99"/>
+    <w:semiHidden/>
+    <w:unhideWhenUsed/>
+    <w:tblPr>
+      <w:tblInd w:w="0" w:type="dxa"/>
+      <w:tblCellMar>
+        <w:top w:w="0" w:type="dxa"/>
+        <w:left w:w="108" w:type="dxa"/>
+        <w:bottom w:w="0" w:type="dxa"/>
+        <w:right w:w="108" w:type="dxa"/>
+      </w:tblCellMar>
+    </w:tblPr>
+  </w:style>
+  <w:style w:type="numbering" w:default="1" w:styleId="NoList">
+    <w:name w:val="No List"/>
+    <w:uiPriority w:val="99"/>
+    <w:semiHidden/>
+    <w:unhideWhenUsed/>
   </w:style>
   <w:style w:type="paragraph" w:styleId="Title">
     <w:name w:val="Title"/>
     <w:basedOn w:val="Normal"/>
     <w:next w:val="Normal"/>
+    <w:uiPriority w:val="10"/>
+    <w:qFormat/>
     <w:pPr>
-      <w:keepNext w:val="1"/>
-      <w:keepLines w:val="1"/>
-      <w:pageBreakBefore w:val="0"/>
-      <w:spacing w:after="60" w:before="0" w:lineRule="auto"/>
+      <w:keepNext/>
+      <w:keepLines/>
+      <w:spacing w:after="60"/>
     </w:pPr>
     <w:rPr>
       <w:sz w:val="52"/>
@@ -3521,15 +4551,14 @@
     <w:name w:val="Subtitle"/>
     <w:basedOn w:val="Normal"/>
     <w:next w:val="Normal"/>
+    <w:uiPriority w:val="11"/>
+    <w:qFormat/>
     <w:pPr>
-      <w:keepNext w:val="1"/>
-      <w:keepLines w:val="1"/>
-      <w:pageBreakBefore w:val="0"/>
-      <w:spacing w:after="320" w:before="0" w:lineRule="auto"/>
+      <w:keepNext/>
+      <w:keepLines/>
+      <w:spacing w:after="320"/>
     </w:pPr>
     <w:rPr>
-      <w:rFonts w:ascii="Arial" w:cs="Arial" w:eastAsia="Arial" w:hAnsi="Arial"/>
-      <w:i w:val="0"/>
       <w:color w:val="666666"/>
       <w:sz w:val="30"/>
       <w:szCs w:val="30"/>

</xml_diff>

<commit_message>
extra boeken toegevoegd en database geexporteerd in zip mapje, uitleg toegevoegd aan analyse
</commit_message>
<xml_diff>
--- a/analyse/Analyse.docx
+++ b/analyse/Analyse.docx
@@ -183,13 +183,7 @@
         <w:rPr>
           <w:rFonts w:asciiTheme="majorHAnsi" w:hAnsiTheme="majorHAnsi" w:cstheme="majorHAnsi"/>
         </w:rPr>
-        <w:t xml:space="preserve">naam, </w:t>
-      </w:r>
-      <w:r>
-        <w:rPr>
-          <w:rFonts w:asciiTheme="majorHAnsi" w:hAnsiTheme="majorHAnsi" w:cstheme="majorHAnsi"/>
-        </w:rPr>
-        <w:t>e-mailadres</w:t>
+        <w:t>naam, e-mailadres</w:t>
       </w:r>
       <w:r>
         <w:rPr>
@@ -277,13 +271,7 @@
         <w:rPr>
           <w:rFonts w:asciiTheme="majorHAnsi" w:hAnsiTheme="majorHAnsi" w:cstheme="majorHAnsi"/>
         </w:rPr>
-        <w:t>itel, ISBN-nummer</w:t>
-      </w:r>
-      <w:r>
-        <w:rPr>
-          <w:rFonts w:asciiTheme="majorHAnsi" w:hAnsiTheme="majorHAnsi" w:cstheme="majorHAnsi"/>
-        </w:rPr>
-        <w:t>, Genre, prijs, auteur, taal, reeks/series, pagina’s en lengte</w:t>
+        <w:t>itel, ISBN-nummer, Genre, prijs, auteur, taal, reeks/series, pagina’s en lengte</w:t>
       </w:r>
       <w:r>
         <w:rPr>
@@ -713,13 +701,7 @@
         <w:rPr>
           <w:rFonts w:asciiTheme="majorHAnsi" w:hAnsiTheme="majorHAnsi" w:cstheme="majorHAnsi"/>
         </w:rPr>
-        <w:t>Moeten klanten login en be</w:t>
-      </w:r>
-      <w:r>
-        <w:rPr>
-          <w:rFonts w:asciiTheme="majorHAnsi" w:hAnsiTheme="majorHAnsi" w:cstheme="majorHAnsi"/>
-        </w:rPr>
-        <w:t>heer login ook in de databank gestoken worden?</w:t>
+        <w:t>Moeten klanten login en beheer login ook in de databank gestoken worden?</w:t>
       </w:r>
     </w:p>
     <w:p>
@@ -826,13 +808,7 @@
         <w:rPr>
           <w:rFonts w:asciiTheme="majorHAnsi" w:hAnsiTheme="majorHAnsi" w:cstheme="majorHAnsi"/>
         </w:rPr>
-        <w:t xml:space="preserve">1 profiel voor shopeigenaar is genoeg. Verschil tussen klant en beheerder </w:t>
-      </w:r>
-      <w:r>
-        <w:rPr>
-          <w:rFonts w:asciiTheme="majorHAnsi" w:hAnsiTheme="majorHAnsi" w:cstheme="majorHAnsi"/>
-        </w:rPr>
-        <w:t>is goed.</w:t>
+        <w:t>1 profiel voor shopeigenaar is genoeg. Verschil tussen klant en beheerder is goed.</w:t>
       </w:r>
     </w:p>
     <w:p>
@@ -940,13 +916,7 @@
         <w:rPr>
           <w:rFonts w:asciiTheme="majorHAnsi" w:hAnsiTheme="majorHAnsi" w:cstheme="majorHAnsi"/>
         </w:rPr>
-        <w:t>Gaat de</w:t>
-      </w:r>
-      <w:r>
-        <w:rPr>
-          <w:rFonts w:asciiTheme="majorHAnsi" w:hAnsiTheme="majorHAnsi" w:cstheme="majorHAnsi"/>
-        </w:rPr>
-        <w:t xml:space="preserve"> beheerder klanten kunnen verwijderen? Bijvoorbeeld klanten die inactief zijn, etc.</w:t>
+        <w:t>Gaat de beheerder klanten kunnen verwijderen? Bijvoorbeeld klanten die inactief zijn, etc.</w:t>
       </w:r>
     </w:p>
     <w:p>
@@ -982,16 +952,7 @@
           <w:szCs w:val="21"/>
           <w:highlight w:val="white"/>
         </w:rPr>
-        <w:t>Aangezien de deadline voor het project tegen eind mei is, is het de bedoeling dat we dan ons projec</w:t>
-      </w:r>
-      <w:r>
-        <w:rPr>
-          <w:rFonts w:asciiTheme="majorHAnsi" w:hAnsiTheme="majorHAnsi" w:cstheme="majorHAnsi"/>
-          <w:sz w:val="21"/>
-          <w:szCs w:val="21"/>
-          <w:highlight w:val="white"/>
-        </w:rPr>
-        <w:t>t constant gaan updaten met de nieuwe kennis en dingen die we nog gaan zien de komende maanden/weken? Of enkel met wat we ongeveer tot nu toe hebben gezien?</w:t>
+        <w:t>Aangezien de deadline voor het project tegen eind mei is, is het de bedoeling dat we dan ons project constant gaan updaten met de nieuwe kennis en dingen die we nog gaan zien de komende maanden/weken? Of enkel met wat we ongeveer tot nu toe hebben gezien?</w:t>
       </w:r>
     </w:p>
     <w:p>
@@ -1083,13 +1044,7 @@
         <w:rPr>
           <w:rFonts w:asciiTheme="majorHAnsi" w:hAnsiTheme="majorHAnsi" w:cstheme="majorHAnsi"/>
         </w:rPr>
-        <w:t>Er gaan klanten zijn die niet in staat zijn zelf hun wachtwoord te rese</w:t>
-      </w:r>
-      <w:r>
-        <w:rPr>
-          <w:rFonts w:asciiTheme="majorHAnsi" w:hAnsiTheme="majorHAnsi" w:cstheme="majorHAnsi"/>
-        </w:rPr>
-        <w:t>tten, dus stel de optie in om zelf via de commandline als admin het wachtwoord te veranderen/resetten.</w:t>
+        <w:t>Er gaan klanten zijn die niet in staat zijn zelf hun wachtwoord te resetten, dus stel de optie in om zelf via de commandline als admin het wachtwoord te veranderen/resetten.</w:t>
       </w:r>
     </w:p>
     <w:p>
@@ -1243,6 +1198,29 @@
         <w:rPr>
           <w:rFonts w:asciiTheme="majorHAnsi" w:hAnsiTheme="majorHAnsi" w:cstheme="majorHAnsi"/>
         </w:rPr>
+        <w:t>Op de GIT staat een zip-mapje met daarin de database data die je kan importeren, hierin staan al boeken, gebruikers, wishlists, etc.</w:t>
+      </w:r>
+    </w:p>
+    <w:p>
+      <w:pPr>
+        <w:rPr>
+          <w:rFonts w:asciiTheme="majorHAnsi" w:hAnsiTheme="majorHAnsi" w:cstheme="majorHAnsi"/>
+          <w:b/>
+          <w:bCs/>
+        </w:rPr>
+      </w:pPr>
+    </w:p>
+    <w:p>
+      <w:pPr>
+        <w:rPr>
+          <w:rFonts w:asciiTheme="majorHAnsi" w:hAnsiTheme="majorHAnsi" w:cstheme="majorHAnsi"/>
+        </w:rPr>
+      </w:pPr>
+      <w:r>
+        <w:rPr>
+          <w:rFonts w:asciiTheme="majorHAnsi" w:hAnsiTheme="majorHAnsi" w:cstheme="majorHAnsi"/>
+        </w:rPr>
+        <w:lastRenderedPageBreak/>
         <w:t>Je kan als “gast” vrijwillig alle boeken bekijken en opzoeken, wel moet je je registreren om een wishlist aan te maken en die te gebruiken.</w:t>
       </w:r>
       <w:r>
@@ -1274,14 +1252,7 @@
         <w:rPr>
           <w:rFonts w:asciiTheme="majorHAnsi" w:hAnsiTheme="majorHAnsi" w:cstheme="majorHAnsi"/>
         </w:rPr>
-        <w:t xml:space="preserve">Elke gebruiker die zich registreert wordt automatisch in het systeem gezet als een normale gebruiker of klant. Dit wordt gekenmerkt in de databank in de ‘user’ tabel, in de ‘profile’ kolom met een ‘1’. </w:t>
-      </w:r>
-      <w:r>
-        <w:rPr>
-          <w:rFonts w:asciiTheme="majorHAnsi" w:hAnsiTheme="majorHAnsi" w:cstheme="majorHAnsi"/>
-        </w:rPr>
-        <w:lastRenderedPageBreak/>
-        <w:t xml:space="preserve">Wil je dit aanpassen en iemand kenmerken als een “administrator”, dan verander je </w:t>
+        <w:t xml:space="preserve">Elke gebruiker die zich registreert wordt automatisch in het systeem gezet als een normale gebruiker of klant. Dit wordt gekenmerkt in de databank in de ‘user’ tabel, in de ‘profile’ kolom met een ‘1’. Wil je dit aanpassen en iemand kenmerken als een “administrator”, dan verander je </w:t>
       </w:r>
       <w:r>
         <w:rPr>
@@ -1324,6 +1295,7 @@
       <w:r>
         <w:rPr>
           <w:rFonts w:asciiTheme="majorHAnsi" w:hAnsiTheme="majorHAnsi" w:cstheme="majorHAnsi"/>
+          <w:noProof/>
         </w:rPr>
         <w:drawing>
           <wp:inline distT="0" distB="0" distL="0" distR="0" wp14:anchorId="09B2D32E" wp14:editId="5C097441">
@@ -1379,49 +1351,26 @@
         <w:rPr>
           <w:rFonts w:asciiTheme="majorHAnsi" w:hAnsiTheme="majorHAnsi" w:cstheme="majorHAnsi"/>
         </w:rPr>
-        <w:t xml:space="preserve">In de bovenstaande afbeelding zie je dus dat Bob en handepande administrators zijn. </w:t>
-      </w:r>
-      <w:r>
-        <w:rPr>
-          <w:rFonts w:asciiTheme="majorHAnsi" w:hAnsiTheme="majorHAnsi" w:cstheme="majorHAnsi"/>
-        </w:rPr>
-        <w:t xml:space="preserve">Hierna kan je dus </w:t>
-      </w:r>
-      <w:r>
-        <w:rPr>
-          <w:rFonts w:asciiTheme="majorHAnsi" w:hAnsiTheme="majorHAnsi" w:cstheme="majorHAnsi"/>
-        </w:rPr>
-        <w:t xml:space="preserve">ook </w:t>
-      </w:r>
-      <w:r>
-        <w:rPr>
-          <w:rFonts w:asciiTheme="majorHAnsi" w:hAnsiTheme="majorHAnsi" w:cstheme="majorHAnsi"/>
-        </w:rPr>
-        <w:t>op je profiel zien dat je een administrator bent.</w:t>
-      </w:r>
-      <w:r>
-        <w:rPr>
-          <w:rFonts w:asciiTheme="majorHAnsi" w:hAnsiTheme="majorHAnsi" w:cstheme="majorHAnsi"/>
-        </w:rPr>
-        <w:t xml:space="preserve"> In het geval van een normale gebruiker, staat er niets.</w:t>
-      </w:r>
-    </w:p>
-    <w:p>
-      <w:pPr>
-        <w:rPr>
-          <w:rFonts w:asciiTheme="majorHAnsi" w:hAnsiTheme="majorHAnsi" w:cstheme="majorHAnsi"/>
-        </w:rPr>
-      </w:pPr>
-    </w:p>
-    <w:p>
-      <w:pPr>
-        <w:rPr>
-          <w:rFonts w:asciiTheme="majorHAnsi" w:hAnsiTheme="majorHAnsi" w:cstheme="majorHAnsi"/>
-        </w:rPr>
-      </w:pPr>
-      <w:r>
-        <w:rPr>
-          <w:rFonts w:asciiTheme="majorHAnsi" w:hAnsiTheme="majorHAnsi" w:cstheme="majorHAnsi"/>
+        <w:t>In de bovenstaande afbeelding zie je dus dat Bob en handepande administrators zijn. Hierna kan je dus ook op je profiel zien dat je een administrator bent. In het geval van een normale gebruiker, staat er niets.</w:t>
+      </w:r>
+    </w:p>
+    <w:p>
+      <w:pPr>
+        <w:rPr>
+          <w:rFonts w:asciiTheme="majorHAnsi" w:hAnsiTheme="majorHAnsi" w:cstheme="majorHAnsi"/>
+        </w:rPr>
+      </w:pPr>
+    </w:p>
+    <w:p>
+      <w:pPr>
+        <w:rPr>
+          <w:rFonts w:asciiTheme="majorHAnsi" w:hAnsiTheme="majorHAnsi" w:cstheme="majorHAnsi"/>
+        </w:rPr>
+      </w:pPr>
+      <w:r>
+        <w:rPr>
+          <w:rFonts w:asciiTheme="majorHAnsi" w:hAnsiTheme="majorHAnsi" w:cstheme="majorHAnsi"/>
+          <w:noProof/>
         </w:rPr>
         <w:drawing>
           <wp:inline distT="0" distB="0" distL="0" distR="0" wp14:anchorId="1B89EDCB" wp14:editId="1B944696">
@@ -1584,6 +1533,7 @@
       <w:r>
         <w:rPr>
           <w:rFonts w:asciiTheme="majorHAnsi" w:hAnsiTheme="majorHAnsi" w:cstheme="majorHAnsi"/>
+          <w:noProof/>
         </w:rPr>
         <w:drawing>
           <wp:inline distT="0" distB="0" distL="0" distR="0" wp14:anchorId="00387A3E" wp14:editId="7FF42450">
@@ -1669,8 +1619,8 @@
       <w:r>
         <w:rPr>
           <w:rFonts w:asciiTheme="majorHAnsi" w:hAnsiTheme="majorHAnsi" w:cstheme="majorHAnsi"/>
-        </w:rPr>
-        <w:lastRenderedPageBreak/>
+          <w:noProof/>
+        </w:rPr>
         <w:drawing>
           <wp:inline distT="0" distB="0" distL="0" distR="0" wp14:anchorId="507AE965" wp14:editId="2CE5BDF8">
             <wp:extent cx="5733415" cy="2791460"/>
@@ -1789,19 +1739,7 @@
         <w:rPr>
           <w:rFonts w:asciiTheme="majorHAnsi" w:hAnsiTheme="majorHAnsi" w:cstheme="majorHAnsi"/>
         </w:rPr>
-        <w:t>Eerste plan van aanpak be</w:t>
-      </w:r>
-      <w:r>
-        <w:rPr>
-          <w:rFonts w:asciiTheme="majorHAnsi" w:hAnsiTheme="majorHAnsi" w:cstheme="majorHAnsi"/>
-        </w:rPr>
-        <w:t>sproken, document met korte analyse gemaakt van wat we nodig hebben en gaan maken. Dat hebben we dan opgesplitst in wat we gaan coderen in Python en wat we gaan steken in de databank. Ook zijn er vragen bedacht voor het vragenuurtje en hebben we andere int</w:t>
-      </w:r>
-      <w:r>
-        <w:rPr>
-          <w:rFonts w:asciiTheme="majorHAnsi" w:hAnsiTheme="majorHAnsi" w:cstheme="majorHAnsi"/>
-        </w:rPr>
-        <w:t>eressante vragen van andere groepjes met de antwoorden toegevoegd aan de analyse.</w:t>
+        <w:t>Eerste plan van aanpak besproken, document met korte analyse gemaakt van wat we nodig hebben en gaan maken. Dat hebben we dan opgesplitst in wat we gaan coderen in Python en wat we gaan steken in de databank. Ook zijn er vragen bedacht voor het vragenuurtje en hebben we andere interessante vragen van andere groepjes met de antwoorden toegevoegd aan de analyse.</w:t>
       </w:r>
     </w:p>
     <w:p>
@@ -1871,13 +1809,7 @@
         <w:rPr>
           <w:rFonts w:asciiTheme="majorHAnsi" w:hAnsiTheme="majorHAnsi" w:cstheme="majorHAnsi"/>
         </w:rPr>
-        <w:t>Diagrammen besproken, aangepast en gefinaliseerd. Besproken hoe we de log</w:t>
-      </w:r>
-      <w:r>
-        <w:rPr>
-          <w:rFonts w:asciiTheme="majorHAnsi" w:hAnsiTheme="majorHAnsi" w:cstheme="majorHAnsi"/>
-        </w:rPr>
-        <w:t>in gaan aanpakken en verdere aanpassingen. Github opgestart en met behulp van Grishian leren werken met Sourcetree om code te delen.</w:t>
+        <w:t>Diagrammen besproken, aangepast en gefinaliseerd. Besproken hoe we de login gaan aanpakken en verdere aanpassingen. Github opgestart en met behulp van Grishian leren werken met Sourcetree om code te delen.</w:t>
       </w:r>
       <w:r>
         <w:rPr>
@@ -1939,14 +1871,7 @@
           <w:rFonts w:asciiTheme="majorHAnsi" w:hAnsiTheme="majorHAnsi" w:cstheme="majorHAnsi"/>
           <w:u w:val="single"/>
         </w:rPr>
-        <w:t xml:space="preserve">Taak tegen 17 Februari </w:t>
-      </w:r>
-      <w:r>
-        <w:rPr>
-          <w:rFonts w:asciiTheme="majorHAnsi" w:hAnsiTheme="majorHAnsi" w:cstheme="majorHAnsi"/>
-          <w:u w:val="single"/>
-        </w:rPr>
-        <w:t>2022:</w:t>
+        <w:t>Taak tegen 17 Februari 2022:</w:t>
       </w:r>
     </w:p>
     <w:p>
@@ -2023,6 +1948,7 @@
         <w:rPr>
           <w:rFonts w:asciiTheme="majorHAnsi" w:hAnsiTheme="majorHAnsi" w:cstheme="majorHAnsi"/>
           <w:i/>
+          <w:lang w:val="en-GB"/>
         </w:rPr>
       </w:pPr>
     </w:p>
@@ -2038,6 +1964,7 @@
           <w:rFonts w:asciiTheme="majorHAnsi" w:hAnsiTheme="majorHAnsi" w:cstheme="majorHAnsi"/>
           <w:i/>
         </w:rPr>
+        <w:lastRenderedPageBreak/>
         <w:t>…</w:t>
       </w:r>
     </w:p>

</xml_diff>